<commit_message>
Added temporary screenshots to presentation and narrative
test screenshots
</commit_message>
<xml_diff>
--- a/Narrative_System_Modeling_Prototype_PhaseIII_Elementary_Engineers_041416.docx
+++ b/Narrative_System_Modeling_Prototype_PhaseIII_Elementary_Engineers_041416.docx
@@ -143,7 +143,7 @@
         <w:pStyle w:val="Heading2"/>
       </w:pPr>
       <w:bookmarkStart w:id="0" w:name="_Toc446538843"/>
-      <w:bookmarkStart w:id="1" w:name="_Toc322163367"/>
+      <w:bookmarkStart w:id="1" w:name="_Toc322170313"/>
       <w:r>
         <w:t>Abstract</w:t>
       </w:r>
@@ -380,8 +380,6 @@
           <w:szCs w:val="22"/>
         </w:rPr>
       </w:pPr>
-      <w:bookmarkStart w:id="2" w:name="_GoBack"/>
-      <w:bookmarkEnd w:id="2"/>
       <w:r>
         <w:rPr>
           <w:rFonts w:asciiTheme="majorHAnsi" w:eastAsia="Arial" w:hAnsiTheme="majorHAnsi" w:cs="Arial"/>
@@ -420,6 +418,8 @@
           <w:r>
             <w:t>Table of Contents</w:t>
           </w:r>
+          <w:bookmarkStart w:id="2" w:name="_GoBack"/>
+          <w:bookmarkEnd w:id="2"/>
         </w:p>
         <w:p>
           <w:pPr>
@@ -477,7 +477,7 @@
             <w:rPr>
               <w:noProof/>
             </w:rPr>
-            <w:instrText xml:space="preserve"> PAGEREF _Toc322163367 \h </w:instrText>
+            <w:instrText xml:space="preserve"> PAGEREF _Toc322170313 \h </w:instrText>
           </w:r>
           <w:r>
             <w:rPr>
@@ -539,7 +539,7 @@
             <w:rPr>
               <w:noProof/>
             </w:rPr>
-            <w:instrText xml:space="preserve"> PAGEREF _Toc322163368 \h </w:instrText>
+            <w:instrText xml:space="preserve"> PAGEREF _Toc322170314 \h </w:instrText>
           </w:r>
           <w:r>
             <w:rPr>
@@ -583,7 +583,7 @@
             <w:rPr>
               <w:noProof/>
             </w:rPr>
-            <w:t>Admin – Teacher Profile</w:t>
+            <w:t>Teacher registration</w:t>
           </w:r>
           <w:r>
             <w:rPr>
@@ -601,7 +601,7 @@
             <w:rPr>
               <w:noProof/>
             </w:rPr>
-            <w:instrText xml:space="preserve"> PAGEREF _Toc322163369 \h </w:instrText>
+            <w:instrText xml:space="preserve"> PAGEREF _Toc322170315 \h </w:instrText>
           </w:r>
           <w:r>
             <w:rPr>
@@ -618,7 +618,7 @@
             <w:rPr>
               <w:noProof/>
             </w:rPr>
-            <w:t>4</w:t>
+            <w:t>5</w:t>
           </w:r>
           <w:r>
             <w:rPr>
@@ -645,7 +645,7 @@
             <w:rPr>
               <w:noProof/>
             </w:rPr>
-            <w:t>Teacher registration</w:t>
+            <w:t>Teacher – Forced password reset</w:t>
           </w:r>
           <w:r>
             <w:rPr>
@@ -663,7 +663,7 @@
             <w:rPr>
               <w:noProof/>
             </w:rPr>
-            <w:instrText xml:space="preserve"> PAGEREF _Toc322163370 \h </w:instrText>
+            <w:instrText xml:space="preserve"> PAGEREF _Toc322170316 \h </w:instrText>
           </w:r>
           <w:r>
             <w:rPr>
@@ -680,7 +680,7 @@
             <w:rPr>
               <w:noProof/>
             </w:rPr>
-            <w:t>4</w:t>
+            <w:t>5</w:t>
           </w:r>
           <w:r>
             <w:rPr>
@@ -707,7 +707,7 @@
             <w:rPr>
               <w:noProof/>
             </w:rPr>
-            <w:t>Teacher – Forced password reset</w:t>
+            <w:t>Teacher Home</w:t>
           </w:r>
           <w:r>
             <w:rPr>
@@ -725,7 +725,7 @@
             <w:rPr>
               <w:noProof/>
             </w:rPr>
-            <w:instrText xml:space="preserve"> PAGEREF _Toc322163371 \h </w:instrText>
+            <w:instrText xml:space="preserve"> PAGEREF _Toc322170317 \h </w:instrText>
           </w:r>
           <w:r>
             <w:rPr>
@@ -742,7 +742,7 @@
             <w:rPr>
               <w:noProof/>
             </w:rPr>
-            <w:t>5</w:t>
+            <w:t>6</w:t>
           </w:r>
           <w:r>
             <w:rPr>
@@ -769,7 +769,7 @@
             <w:rPr>
               <w:noProof/>
             </w:rPr>
-            <w:t>Teacher Home</w:t>
+            <w:t>Teacher – Worksheet History</w:t>
           </w:r>
           <w:r>
             <w:rPr>
@@ -787,7 +787,7 @@
             <w:rPr>
               <w:noProof/>
             </w:rPr>
-            <w:instrText xml:space="preserve"> PAGEREF _Toc322163372 \h </w:instrText>
+            <w:instrText xml:space="preserve"> PAGEREF _Toc322170318 \h </w:instrText>
           </w:r>
           <w:r>
             <w:rPr>
@@ -804,7 +804,7 @@
             <w:rPr>
               <w:noProof/>
             </w:rPr>
-            <w:t>5</w:t>
+            <w:t>6</w:t>
           </w:r>
           <w:r>
             <w:rPr>
@@ -831,7 +831,7 @@
             <w:rPr>
               <w:noProof/>
             </w:rPr>
-            <w:t>Teacher – Worksheet History</w:t>
+            <w:t>Teacher – Classes</w:t>
           </w:r>
           <w:r>
             <w:rPr>
@@ -849,7 +849,7 @@
             <w:rPr>
               <w:noProof/>
             </w:rPr>
-            <w:instrText xml:space="preserve"> PAGEREF _Toc322163373 \h </w:instrText>
+            <w:instrText xml:space="preserve"> PAGEREF _Toc322170319 \h </w:instrText>
           </w:r>
           <w:r>
             <w:rPr>
@@ -866,7 +866,7 @@
             <w:rPr>
               <w:noProof/>
             </w:rPr>
-            <w:t>6</w:t>
+            <w:t>7</w:t>
           </w:r>
           <w:r>
             <w:rPr>
@@ -893,7 +893,7 @@
             <w:rPr>
               <w:noProof/>
             </w:rPr>
-            <w:t>Teacher – Classes</w:t>
+            <w:t>Teacher – Adding a New Class</w:t>
           </w:r>
           <w:r>
             <w:rPr>
@@ -911,7 +911,7 @@
             <w:rPr>
               <w:noProof/>
             </w:rPr>
-            <w:instrText xml:space="preserve"> PAGEREF _Toc322163374 \h </w:instrText>
+            <w:instrText xml:space="preserve"> PAGEREF _Toc322170320 \h </w:instrText>
           </w:r>
           <w:r>
             <w:rPr>
@@ -928,7 +928,7 @@
             <w:rPr>
               <w:noProof/>
             </w:rPr>
-            <w:t>6</w:t>
+            <w:t>7</w:t>
           </w:r>
           <w:r>
             <w:rPr>
@@ -955,7 +955,7 @@
             <w:rPr>
               <w:noProof/>
             </w:rPr>
-            <w:t>Teacher – Adding a New Class</w:t>
+            <w:t>Teacher – Edit Class</w:t>
           </w:r>
           <w:r>
             <w:rPr>
@@ -973,7 +973,7 @@
             <w:rPr>
               <w:noProof/>
             </w:rPr>
-            <w:instrText xml:space="preserve"> PAGEREF _Toc322163375 \h </w:instrText>
+            <w:instrText xml:space="preserve"> PAGEREF _Toc322170321 \h </w:instrText>
           </w:r>
           <w:r>
             <w:rPr>
@@ -990,7 +990,7 @@
             <w:rPr>
               <w:noProof/>
             </w:rPr>
-            <w:t>7</w:t>
+            <w:t>8</w:t>
           </w:r>
           <w:r>
             <w:rPr>
@@ -1017,7 +1017,7 @@
             <w:rPr>
               <w:noProof/>
             </w:rPr>
-            <w:t>Teacher – Edit Class</w:t>
+            <w:t>Graphical Mockup</w:t>
           </w:r>
           <w:r>
             <w:rPr>
@@ -1035,69 +1035,7 @@
             <w:rPr>
               <w:noProof/>
             </w:rPr>
-            <w:instrText xml:space="preserve"> PAGEREF _Toc322163376 \h </w:instrText>
-          </w:r>
-          <w:r>
-            <w:rPr>
-              <w:noProof/>
-            </w:rPr>
-          </w:r>
-          <w:r>
-            <w:rPr>
-              <w:noProof/>
-            </w:rPr>
-            <w:fldChar w:fldCharType="separate"/>
-          </w:r>
-          <w:r>
-            <w:rPr>
-              <w:noProof/>
-            </w:rPr>
-            <w:t>7</w:t>
-          </w:r>
-          <w:r>
-            <w:rPr>
-              <w:noProof/>
-            </w:rPr>
-            <w:fldChar w:fldCharType="end"/>
-          </w:r>
-        </w:p>
-        <w:p>
-          <w:pPr>
-            <w:pStyle w:val="TOC2"/>
-            <w:tabs>
-              <w:tab w:val="right" w:leader="dot" w:pos="8290"/>
-            </w:tabs>
-            <w:rPr>
-              <w:b w:val="0"/>
-              <w:noProof/>
-              <w:sz w:val="24"/>
-              <w:szCs w:val="24"/>
-              <w:lang w:eastAsia="ja-JP"/>
-            </w:rPr>
-          </w:pPr>
-          <w:r>
-            <w:rPr>
-              <w:noProof/>
-            </w:rPr>
-            <w:t>Graphical Mockup</w:t>
-          </w:r>
-          <w:r>
-            <w:rPr>
-              <w:noProof/>
-            </w:rPr>
-            <w:tab/>
-          </w:r>
-          <w:r>
-            <w:rPr>
-              <w:noProof/>
-            </w:rPr>
-            <w:fldChar w:fldCharType="begin"/>
-          </w:r>
-          <w:r>
-            <w:rPr>
-              <w:noProof/>
-            </w:rPr>
-            <w:instrText xml:space="preserve"> PAGEREF _Toc322163377 \h </w:instrText>
+            <w:instrText xml:space="preserve"> PAGEREF _Toc322170322 \h </w:instrText>
           </w:r>
           <w:r>
             <w:rPr>
@@ -1155,7 +1093,7 @@
       <w:pPr>
         <w:pStyle w:val="Heading2"/>
       </w:pPr>
-      <w:bookmarkStart w:id="3" w:name="_Toc322163368"/>
+      <w:bookmarkStart w:id="3" w:name="_Toc322170314"/>
       <w:r>
         <w:t>Overview</w:t>
       </w:r>
@@ -1784,46 +1722,44 @@
       <w:r>
         <w:br w:type="page"/>
       </w:r>
-    </w:p>
-    <w:p>
-      <w:pPr>
-        <w:pStyle w:val="Heading2"/>
-        <w:rPr>
-          <w:sz w:val="24"/>
-          <w:szCs w:val="24"/>
-        </w:rPr>
-      </w:pPr>
-      <w:bookmarkStart w:id="14" w:name="_Toc322163369"/>
-      <w:r>
-        <w:rPr>
-          <w:sz w:val="24"/>
-          <w:szCs w:val="24"/>
-        </w:rPr>
-        <w:t>Adm</w:t>
-      </w:r>
-      <w:r>
-        <w:rPr>
-          <w:sz w:val="24"/>
-          <w:szCs w:val="24"/>
-        </w:rPr>
-        <w:t xml:space="preserve">in – </w:t>
-      </w:r>
-      <w:r>
-        <w:rPr>
-          <w:sz w:val="24"/>
-          <w:szCs w:val="24"/>
-        </w:rPr>
-        <w:t xml:space="preserve">Teacher </w:t>
-      </w:r>
-      <w:r>
-        <w:rPr>
-          <w:sz w:val="24"/>
-          <w:szCs w:val="24"/>
+      <w:r>
+        <w:rPr>
+          <w:rFonts w:asciiTheme="majorHAnsi" w:eastAsiaTheme="majorEastAsia" w:hAnsiTheme="majorHAnsi" w:cstheme="majorBidi"/>
+          <w:b/>
+          <w:bCs/>
+          <w:color w:val="4F81BD" w:themeColor="accent1"/>
+        </w:rPr>
+        <w:t>Teacher</w:t>
+      </w:r>
+      <w:r>
+        <w:rPr>
+          <w:rFonts w:asciiTheme="majorHAnsi" w:eastAsiaTheme="majorEastAsia" w:hAnsiTheme="majorHAnsi" w:cstheme="majorBidi"/>
+          <w:b/>
+          <w:bCs/>
+          <w:color w:val="4F81BD" w:themeColor="accent1"/>
+        </w:rPr>
+        <w:t>/User Login</w:t>
+      </w:r>
+      <w:r>
+        <w:rPr>
+          <w:rFonts w:asciiTheme="majorHAnsi" w:eastAsiaTheme="majorEastAsia" w:hAnsiTheme="majorHAnsi" w:cstheme="majorBidi"/>
+          <w:b/>
+          <w:bCs/>
+          <w:color w:val="4F81BD" w:themeColor="accent1"/>
+        </w:rPr>
+        <w:t xml:space="preserve"> </w:t>
+      </w:r>
+      <w:r>
+        <w:rPr>
+          <w:rFonts w:asciiTheme="majorHAnsi" w:eastAsiaTheme="majorEastAsia" w:hAnsiTheme="majorHAnsi" w:cstheme="majorBidi"/>
+          <w:b/>
+          <w:bCs/>
+          <w:color w:val="4F81BD" w:themeColor="accent1"/>
         </w:rPr>
         <w:t>Profile</w:t>
       </w:r>
-      <w:bookmarkEnd w:id="14"/>
-    </w:p>
+    </w:p>
+    <w:p/>
     <w:p>
       <w:pPr>
         <w:rPr>
@@ -1836,10 +1772,10 @@
           <w:noProof/>
         </w:rPr>
         <w:drawing>
-          <wp:inline distT="0" distB="0" distL="0" distR="0" wp14:anchorId="026CA57E" wp14:editId="2E3B758D">
-            <wp:extent cx="5266055" cy="3293745"/>
-            <wp:effectExtent l="0" t="0" r="0" b="8255"/>
-            <wp:docPr id="32" name="Picture 32" descr="Mockups/Admin's_Teacher_Profile.jpg"/>
+          <wp:inline distT="0" distB="0" distL="0" distR="0" wp14:anchorId="411FDE47" wp14:editId="2F22D4C1">
+            <wp:extent cx="5270500" cy="5209215"/>
+            <wp:effectExtent l="0" t="0" r="0" b="0"/>
+            <wp:docPr id="1" name="Picture 1"/>
             <wp:cNvGraphicFramePr>
               <a:graphicFrameLocks xmlns:a="http://schemas.openxmlformats.org/drawingml/2006/main" noChangeAspect="1"/>
             </wp:cNvGraphicFramePr>
@@ -1847,7 +1783,7 @@
               <a:graphicData uri="http://schemas.openxmlformats.org/drawingml/2006/picture">
                 <pic:pic xmlns:pic="http://schemas.openxmlformats.org/drawingml/2006/picture">
                   <pic:nvPicPr>
-                    <pic:cNvPr id="0" name="Picture 7" descr="Mockups/Admin's_Teacher_Profile.jpg"/>
+                    <pic:cNvPr id="0" name="Picture 1"/>
                     <pic:cNvPicPr>
                       <a:picLocks noChangeAspect="1" noChangeArrowheads="1"/>
                     </pic:cNvPicPr>
@@ -1868,7 +1804,7 @@
                   <pic:spPr bwMode="auto">
                     <a:xfrm>
                       <a:off x="0" y="0"/>
-                      <a:ext cx="5266055" cy="3293745"/>
+                      <a:ext cx="5270500" cy="5209215"/>
                     </a:xfrm>
                     <a:prstGeom prst="rect">
                       <a:avLst/>
@@ -1930,7 +1866,7 @@
           <w:szCs w:val="24"/>
         </w:rPr>
       </w:pPr>
-      <w:bookmarkStart w:id="15" w:name="_Toc322163370"/>
+      <w:bookmarkStart w:id="14" w:name="_Toc322170315"/>
       <w:r>
         <w:rPr>
           <w:sz w:val="24"/>
@@ -1938,7 +1874,7 @@
         </w:rPr>
         <w:t>Teacher registration</w:t>
       </w:r>
-      <w:bookmarkEnd w:id="15"/>
+      <w:bookmarkEnd w:id="14"/>
     </w:p>
     <w:p>
       <w:pPr>
@@ -2035,7 +1971,7 @@
           <w:szCs w:val="24"/>
         </w:rPr>
       </w:pPr>
-      <w:bookmarkStart w:id="16" w:name="_Toc322163371"/>
+      <w:bookmarkStart w:id="15" w:name="_Toc322170316"/>
       <w:r>
         <w:rPr>
           <w:sz w:val="24"/>
@@ -2064,7 +2000,7 @@
         </w:rPr>
         <w:t xml:space="preserve"> reset</w:t>
       </w:r>
-      <w:bookmarkEnd w:id="16"/>
+      <w:bookmarkEnd w:id="15"/>
     </w:p>
     <w:p>
       <w:pPr>
@@ -2159,7 +2095,7 @@
           <w:szCs w:val="24"/>
         </w:rPr>
       </w:pPr>
-      <w:bookmarkStart w:id="17" w:name="_Toc322163372"/>
+      <w:bookmarkStart w:id="16" w:name="_Toc322170317"/>
       <w:r>
         <w:rPr>
           <w:sz w:val="24"/>
@@ -2167,7 +2103,7 @@
         </w:rPr>
         <w:t>Teacher Home</w:t>
       </w:r>
-      <w:bookmarkEnd w:id="17"/>
+      <w:bookmarkEnd w:id="16"/>
     </w:p>
     <w:p>
       <w:pPr>
@@ -2270,7 +2206,7 @@
           <w:szCs w:val="24"/>
         </w:rPr>
       </w:pPr>
-      <w:bookmarkStart w:id="18" w:name="_Toc322163373"/>
+      <w:bookmarkStart w:id="17" w:name="_Toc322170318"/>
       <w:r>
         <w:rPr>
           <w:sz w:val="24"/>
@@ -2278,7 +2214,7 @@
         </w:rPr>
         <w:t>Teacher – Worksheet History</w:t>
       </w:r>
-      <w:bookmarkEnd w:id="18"/>
+      <w:bookmarkEnd w:id="17"/>
     </w:p>
     <w:p>
       <w:pPr>
@@ -2394,7 +2330,7 @@
           <w:szCs w:val="24"/>
         </w:rPr>
       </w:pPr>
-      <w:bookmarkStart w:id="19" w:name="_Toc322163374"/>
+      <w:bookmarkStart w:id="18" w:name="_Toc322170319"/>
       <w:r>
         <w:rPr>
           <w:sz w:val="24"/>
@@ -2402,7 +2338,7 @@
         </w:rPr>
         <w:t>Teacher – Classes</w:t>
       </w:r>
-      <w:bookmarkEnd w:id="19"/>
+      <w:bookmarkEnd w:id="18"/>
     </w:p>
     <w:p>
       <w:pPr>
@@ -2503,7 +2439,7 @@
           <w:szCs w:val="24"/>
         </w:rPr>
       </w:pPr>
-      <w:bookmarkStart w:id="20" w:name="_Toc322163375"/>
+      <w:bookmarkStart w:id="19" w:name="_Toc322170320"/>
       <w:r>
         <w:rPr>
           <w:sz w:val="24"/>
@@ -2511,7 +2447,7 @@
         </w:rPr>
         <w:t>Teacher – Adding a New Class</w:t>
       </w:r>
-      <w:bookmarkEnd w:id="20"/>
+      <w:bookmarkEnd w:id="19"/>
     </w:p>
     <w:p>
       <w:pPr>
@@ -2614,7 +2550,7 @@
           <w:szCs w:val="24"/>
         </w:rPr>
       </w:pPr>
-      <w:bookmarkStart w:id="21" w:name="_Toc322163376"/>
+      <w:bookmarkStart w:id="20" w:name="_Toc322170321"/>
       <w:r>
         <w:rPr>
           <w:sz w:val="24"/>
@@ -2629,7 +2565,7 @@
         </w:rPr>
         <w:t xml:space="preserve"> Edit Class</w:t>
       </w:r>
-      <w:bookmarkEnd w:id="21"/>
+      <w:bookmarkEnd w:id="20"/>
     </w:p>
     <w:p>
       <w:pPr>
@@ -2731,7 +2667,7 @@
           <w:szCs w:val="24"/>
         </w:rPr>
       </w:pPr>
-      <w:bookmarkStart w:id="22" w:name="_Toc322163377"/>
+      <w:bookmarkStart w:id="21" w:name="_Toc322170322"/>
       <w:r>
         <w:rPr>
           <w:sz w:val="24"/>
@@ -2739,7 +2675,7 @@
         </w:rPr>
         <w:t>Graphical Mockup</w:t>
       </w:r>
-      <w:bookmarkEnd w:id="22"/>
+      <w:bookmarkEnd w:id="21"/>
     </w:p>
     <w:p>
       <w:pPr>
@@ -4913,7 +4849,7 @@
 </file>
 
 <file path=customXml/itemProps1.xml><?xml version="1.0" encoding="utf-8"?>
-<ds:datastoreItem xmlns:ds="http://schemas.openxmlformats.org/officeDocument/2006/customXml" ds:itemID="{9BF074D6-7529-8F48-AF6F-FC2CEC3B0512}">
+<ds:datastoreItem xmlns:ds="http://schemas.openxmlformats.org/officeDocument/2006/customXml" ds:itemID="{C975DA41-6A4E-F64E-AE04-2A7D2F819130}">
   <ds:schemaRefs>
     <ds:schemaRef ds:uri="http://schemas.openxmlformats.org/officeDocument/2006/bibliography"/>
   </ds:schemaRefs>

</xml_diff>

<commit_message>
Added more info to Narrative
</commit_message>
<xml_diff>
--- a/Narrative_System_Modeling_Prototype_PhaseIII_Elementary_Engineers_041416.docx
+++ b/Narrative_System_Modeling_Prototype_PhaseIII_Elementary_Engineers_041416.docx
@@ -418,8 +418,6 @@
           <w:r>
             <w:t>Table of Contents</w:t>
           </w:r>
-          <w:bookmarkStart w:id="2" w:name="_GoBack"/>
-          <w:bookmarkEnd w:id="2"/>
         </w:p>
         <w:p>
           <w:pPr>
@@ -1093,11 +1091,11 @@
       <w:pPr>
         <w:pStyle w:val="Heading2"/>
       </w:pPr>
-      <w:bookmarkStart w:id="3" w:name="_Toc322170314"/>
+      <w:bookmarkStart w:id="2" w:name="_Toc322170314"/>
       <w:r>
         <w:t>Overview</w:t>
       </w:r>
-      <w:bookmarkEnd w:id="3"/>
+      <w:bookmarkEnd w:id="2"/>
     </w:p>
     <w:p>
       <w:pPr>
@@ -1112,8 +1110,8 @@
           <w:szCs w:val="26"/>
         </w:rPr>
       </w:pPr>
-      <w:bookmarkStart w:id="4" w:name="_Toc446535716"/>
-      <w:bookmarkStart w:id="5" w:name="_Toc446538845"/>
+      <w:bookmarkStart w:id="3" w:name="_Toc446535716"/>
+      <w:bookmarkStart w:id="4" w:name="_Toc446538845"/>
       <w:r>
         <w:rPr>
           <w:rFonts w:ascii="Calibri Light" w:eastAsia="Times New Roman" w:hAnsi="Calibri Light" w:cs="Times New Roman"/>
@@ -1123,8 +1121,8 @@
         </w:rPr>
         <w:t>Basics</w:t>
       </w:r>
+      <w:bookmarkEnd w:id="3"/>
       <w:bookmarkEnd w:id="4"/>
-      <w:bookmarkEnd w:id="5"/>
     </w:p>
     <w:p>
       <w:pPr>
@@ -1182,10 +1180,503 @@
     </w:p>
     <w:p>
       <w:pPr>
-        <w:keepNext/>
-        <w:keepLines/>
-        <w:spacing w:before="40" w:line="259" w:lineRule="auto"/>
-        <w:outlineLvl w:val="1"/>
+        <w:rPr>
+          <w:rFonts w:asciiTheme="majorHAnsi" w:eastAsia="Arial" w:hAnsiTheme="majorHAnsi" w:cs="Arial"/>
+          <w:color w:val="000000"/>
+          <w:sz w:val="22"/>
+          <w:szCs w:val="22"/>
+          <w:highlight w:val="white"/>
+        </w:rPr>
+      </w:pPr>
+      <w:r>
+        <w:rPr>
+          <w:rFonts w:asciiTheme="majorHAnsi" w:eastAsia="Arial" w:hAnsiTheme="majorHAnsi" w:cs="Arial"/>
+          <w:color w:val="000000"/>
+          <w:sz w:val="22"/>
+          <w:szCs w:val="22"/>
+          <w:highlight w:val="white"/>
+        </w:rPr>
+        <w:t xml:space="preserve">The </w:t>
+      </w:r>
+      <w:r>
+        <w:rPr>
+          <w:rFonts w:asciiTheme="majorHAnsi" w:eastAsia="Arial" w:hAnsiTheme="majorHAnsi" w:cs="Arial"/>
+          <w:b/>
+          <w:color w:val="000000"/>
+          <w:sz w:val="22"/>
+          <w:szCs w:val="22"/>
+          <w:highlight w:val="white"/>
+        </w:rPr>
+        <w:t xml:space="preserve">.random </w:t>
+      </w:r>
+      <w:r>
+        <w:rPr>
+          <w:rFonts w:asciiTheme="majorHAnsi" w:eastAsia="Arial" w:hAnsiTheme="majorHAnsi" w:cs="Arial"/>
+          <w:color w:val="000000"/>
+          <w:sz w:val="22"/>
+          <w:szCs w:val="22"/>
+          <w:highlight w:val="white"/>
+        </w:rPr>
+        <w:t>package of the Fraction Worksheet Creator is heart of programs primary function of creating worksheets.  There are multiple classes that build off one another to accomplish the task of generating the PDF files for the worksheets and answer sheets.</w:t>
+      </w:r>
+    </w:p>
+    <w:p>
+      <w:pPr>
+        <w:rPr>
+          <w:rFonts w:asciiTheme="majorHAnsi" w:eastAsia="Arial" w:hAnsiTheme="majorHAnsi" w:cs="Arial"/>
+          <w:color w:val="000000"/>
+          <w:sz w:val="22"/>
+          <w:szCs w:val="22"/>
+          <w:highlight w:val="white"/>
+        </w:rPr>
+      </w:pPr>
+    </w:p>
+    <w:p>
+      <w:pPr>
+        <w:rPr>
+          <w:rFonts w:asciiTheme="majorHAnsi" w:eastAsia="Arial" w:hAnsiTheme="majorHAnsi" w:cs="Arial"/>
+          <w:b/>
+          <w:color w:val="000000"/>
+          <w:sz w:val="22"/>
+          <w:szCs w:val="22"/>
+          <w:highlight w:val="white"/>
+        </w:rPr>
+      </w:pPr>
+      <w:r>
+        <w:rPr>
+          <w:rFonts w:asciiTheme="majorHAnsi" w:eastAsia="Arial" w:hAnsiTheme="majorHAnsi" w:cs="Arial"/>
+          <w:b/>
+          <w:color w:val="000000"/>
+          <w:sz w:val="22"/>
+          <w:szCs w:val="22"/>
+          <w:highlight w:val="white"/>
+        </w:rPr>
+        <w:t>Fraction</w:t>
+      </w:r>
+    </w:p>
+    <w:p>
+      <w:pPr>
+        <w:rPr>
+          <w:rFonts w:asciiTheme="majorHAnsi" w:eastAsia="Arial" w:hAnsiTheme="majorHAnsi" w:cs="Arial"/>
+          <w:color w:val="000000"/>
+          <w:sz w:val="22"/>
+          <w:szCs w:val="22"/>
+          <w:highlight w:val="white"/>
+        </w:rPr>
+      </w:pPr>
+      <w:r>
+        <w:rPr>
+          <w:rFonts w:asciiTheme="majorHAnsi" w:eastAsia="Arial" w:hAnsiTheme="majorHAnsi" w:cs="Arial"/>
+          <w:color w:val="000000"/>
+          <w:sz w:val="22"/>
+          <w:szCs w:val="22"/>
+          <w:highlight w:val="white"/>
+        </w:rPr>
+        <w:t>The base class for describing a fraction.  Includes the numerator and denominator and provides the ability to reduce fractions to their lowest terms.</w:t>
+      </w:r>
+    </w:p>
+    <w:p>
+      <w:pPr>
+        <w:rPr>
+          <w:rFonts w:asciiTheme="majorHAnsi" w:eastAsia="Arial" w:hAnsiTheme="majorHAnsi" w:cs="Arial"/>
+          <w:color w:val="000000"/>
+          <w:sz w:val="22"/>
+          <w:szCs w:val="22"/>
+          <w:highlight w:val="white"/>
+        </w:rPr>
+      </w:pPr>
+    </w:p>
+    <w:p>
+      <w:pPr>
+        <w:rPr>
+          <w:rFonts w:asciiTheme="majorHAnsi" w:eastAsia="Arial" w:hAnsiTheme="majorHAnsi" w:cs="Arial"/>
+          <w:b/>
+          <w:color w:val="000000"/>
+          <w:sz w:val="22"/>
+          <w:szCs w:val="22"/>
+          <w:highlight w:val="white"/>
+        </w:rPr>
+      </w:pPr>
+      <w:r>
+        <w:rPr>
+          <w:rFonts w:asciiTheme="majorHAnsi" w:eastAsia="Arial" w:hAnsiTheme="majorHAnsi" w:cs="Arial"/>
+          <w:b/>
+          <w:color w:val="000000"/>
+          <w:sz w:val="22"/>
+          <w:szCs w:val="22"/>
+          <w:highlight w:val="white"/>
+        </w:rPr>
+        <w:t>FractionGenerator (FNG)</w:t>
+      </w:r>
+    </w:p>
+    <w:p>
+      <w:pPr>
+        <w:rPr>
+          <w:rFonts w:asciiTheme="majorHAnsi" w:eastAsia="Arial" w:hAnsiTheme="majorHAnsi" w:cs="Arial"/>
+          <w:b/>
+          <w:color w:val="000000"/>
+          <w:sz w:val="22"/>
+          <w:szCs w:val="22"/>
+          <w:highlight w:val="white"/>
+        </w:rPr>
+      </w:pPr>
+    </w:p>
+    <w:p>
+      <w:pPr>
+        <w:rPr>
+          <w:rFonts w:asciiTheme="majorHAnsi" w:eastAsia="Arial" w:hAnsiTheme="majorHAnsi" w:cs="Arial"/>
+          <w:color w:val="000000"/>
+          <w:sz w:val="22"/>
+          <w:szCs w:val="22"/>
+          <w:highlight w:val="white"/>
+        </w:rPr>
+      </w:pPr>
+      <w:r>
+        <w:rPr>
+          <w:rFonts w:asciiTheme="majorHAnsi" w:eastAsia="Arial" w:hAnsiTheme="majorHAnsi" w:cs="Arial"/>
+          <w:color w:val="000000"/>
+          <w:sz w:val="22"/>
+          <w:szCs w:val="22"/>
+          <w:highlight w:val="white"/>
+        </w:rPr>
+        <w:t>Generates a random set of fractions based on the parameters provided.  This includes limits on the numerator, denominator, if whole numbers can be generated, and if matching denominators are required.  Passes the fractions to calling classes as a List.</w:t>
+      </w:r>
+    </w:p>
+    <w:p>
+      <w:pPr>
+        <w:rPr>
+          <w:rFonts w:asciiTheme="majorHAnsi" w:eastAsia="Arial" w:hAnsiTheme="majorHAnsi" w:cs="Arial"/>
+          <w:color w:val="000000"/>
+          <w:sz w:val="22"/>
+          <w:szCs w:val="22"/>
+          <w:highlight w:val="white"/>
+        </w:rPr>
+      </w:pPr>
+      <w:r>
+        <w:rPr>
+          <w:rFonts w:asciiTheme="majorHAnsi" w:eastAsia="Arial" w:hAnsiTheme="majorHAnsi" w:cs="Arial"/>
+          <w:color w:val="000000"/>
+          <w:sz w:val="22"/>
+          <w:szCs w:val="22"/>
+          <w:highlight w:val="white"/>
+        </w:rPr>
+        <w:t>Equation</w:t>
+      </w:r>
+    </w:p>
+    <w:p>
+      <w:pPr>
+        <w:rPr>
+          <w:rFonts w:asciiTheme="majorHAnsi" w:eastAsia="Arial" w:hAnsiTheme="majorHAnsi" w:cs="Arial"/>
+          <w:color w:val="000000"/>
+          <w:sz w:val="22"/>
+          <w:szCs w:val="22"/>
+          <w:highlight w:val="white"/>
+        </w:rPr>
+      </w:pPr>
+      <w:r>
+        <w:rPr>
+          <w:rFonts w:asciiTheme="majorHAnsi" w:eastAsia="Arial" w:hAnsiTheme="majorHAnsi" w:cs="Arial"/>
+          <w:color w:val="000000"/>
+          <w:sz w:val="22"/>
+          <w:szCs w:val="22"/>
+          <w:highlight w:val="white"/>
+        </w:rPr>
+        <w:t>Forms equations based on the fractions generated by the FNG.  Then based on the operator for this equation it calculates the answer which is stored in an additional Fraction class object.</w:t>
+      </w:r>
+    </w:p>
+    <w:p>
+      <w:pPr>
+        <w:rPr>
+          <w:rFonts w:asciiTheme="majorHAnsi" w:eastAsia="Arial" w:hAnsiTheme="majorHAnsi" w:cs="Arial"/>
+          <w:color w:val="000000"/>
+          <w:sz w:val="22"/>
+          <w:szCs w:val="22"/>
+          <w:highlight w:val="white"/>
+        </w:rPr>
+      </w:pPr>
+    </w:p>
+    <w:p>
+      <w:pPr>
+        <w:rPr>
+          <w:rFonts w:asciiTheme="majorHAnsi" w:eastAsia="Arial" w:hAnsiTheme="majorHAnsi" w:cs="Arial"/>
+          <w:b/>
+          <w:color w:val="000000"/>
+          <w:sz w:val="22"/>
+          <w:szCs w:val="22"/>
+          <w:highlight w:val="white"/>
+        </w:rPr>
+      </w:pPr>
+      <w:r>
+        <w:rPr>
+          <w:rFonts w:asciiTheme="majorHAnsi" w:eastAsia="Arial" w:hAnsiTheme="majorHAnsi" w:cs="Arial"/>
+          <w:b/>
+          <w:color w:val="000000"/>
+          <w:sz w:val="22"/>
+          <w:szCs w:val="22"/>
+          <w:highlight w:val="white"/>
+        </w:rPr>
+        <w:t>WS_Master</w:t>
+      </w:r>
+    </w:p>
+    <w:p>
+      <w:pPr>
+        <w:rPr>
+          <w:rFonts w:asciiTheme="majorHAnsi" w:eastAsia="Arial" w:hAnsiTheme="majorHAnsi" w:cs="Arial"/>
+          <w:color w:val="000000"/>
+          <w:sz w:val="22"/>
+          <w:szCs w:val="22"/>
+          <w:highlight w:val="white"/>
+        </w:rPr>
+      </w:pPr>
+      <w:r>
+        <w:rPr>
+          <w:rFonts w:asciiTheme="majorHAnsi" w:eastAsia="Arial" w:hAnsiTheme="majorHAnsi" w:cs="Arial"/>
+          <w:color w:val="000000"/>
+          <w:sz w:val="22"/>
+          <w:szCs w:val="22"/>
+          <w:highlight w:val="white"/>
+        </w:rPr>
+        <w:t>An abstract class used to store common data for all worksheets.  This includes the list of fractions generated by the FNG, the seed value used to create the fractions and the base worksheet document.  This includes common header and footer methods for all worksheets.  Example and Problem methods must be implemented by all subclasses.</w:t>
+      </w:r>
+    </w:p>
+    <w:p>
+      <w:pPr>
+        <w:rPr>
+          <w:rFonts w:asciiTheme="majorHAnsi" w:eastAsia="Arial" w:hAnsiTheme="majorHAnsi" w:cs="Arial"/>
+          <w:color w:val="000000"/>
+          <w:sz w:val="22"/>
+          <w:szCs w:val="22"/>
+          <w:highlight w:val="white"/>
+        </w:rPr>
+      </w:pPr>
+    </w:p>
+    <w:p>
+      <w:pPr>
+        <w:rPr>
+          <w:rFonts w:asciiTheme="majorHAnsi" w:eastAsia="Arial" w:hAnsiTheme="majorHAnsi" w:cs="Arial"/>
+          <w:color w:val="000000"/>
+          <w:sz w:val="22"/>
+          <w:szCs w:val="22"/>
+          <w:highlight w:val="white"/>
+        </w:rPr>
+      </w:pPr>
+      <w:r>
+        <w:rPr>
+          <w:rFonts w:asciiTheme="majorHAnsi" w:eastAsia="Arial" w:hAnsiTheme="majorHAnsi" w:cs="Arial"/>
+          <w:color w:val="000000"/>
+          <w:sz w:val="22"/>
+          <w:szCs w:val="22"/>
+          <w:highlight w:val="white"/>
+        </w:rPr>
+        <w:t xml:space="preserve">The following subclasses use </w:t>
+      </w:r>
+      <w:r>
+        <w:rPr>
+          <w:rFonts w:asciiTheme="majorHAnsi" w:eastAsia="Arial" w:hAnsiTheme="majorHAnsi" w:cs="Arial"/>
+          <w:b/>
+          <w:color w:val="000000"/>
+          <w:sz w:val="22"/>
+          <w:szCs w:val="22"/>
+          <w:highlight w:val="white"/>
+        </w:rPr>
+        <w:t>WS_Master</w:t>
+      </w:r>
+    </w:p>
+    <w:p>
+      <w:pPr>
+        <w:rPr>
+          <w:rFonts w:asciiTheme="majorHAnsi" w:eastAsia="Arial" w:hAnsiTheme="majorHAnsi" w:cs="Arial"/>
+          <w:color w:val="000000"/>
+          <w:sz w:val="22"/>
+          <w:szCs w:val="22"/>
+          <w:highlight w:val="white"/>
+        </w:rPr>
+      </w:pPr>
+      <w:r>
+        <w:rPr>
+          <w:rFonts w:asciiTheme="majorHAnsi" w:eastAsia="Arial" w:hAnsiTheme="majorHAnsi" w:cs="Arial"/>
+          <w:b/>
+          <w:color w:val="000000"/>
+          <w:sz w:val="22"/>
+          <w:szCs w:val="22"/>
+          <w:highlight w:val="white"/>
+        </w:rPr>
+        <w:t>WS_Beginner_LG</w:t>
+      </w:r>
+      <w:r>
+        <w:rPr>
+          <w:rFonts w:asciiTheme="majorHAnsi" w:eastAsia="Arial" w:hAnsiTheme="majorHAnsi" w:cs="Arial"/>
+          <w:color w:val="000000"/>
+          <w:sz w:val="22"/>
+          <w:szCs w:val="22"/>
+          <w:highlight w:val="white"/>
+        </w:rPr>
+        <w:t xml:space="preserve"> – Beginner Least to Greatest problems</w:t>
+      </w:r>
+    </w:p>
+    <w:p>
+      <w:pPr>
+        <w:rPr>
+          <w:rFonts w:asciiTheme="majorHAnsi" w:eastAsia="Arial" w:hAnsiTheme="majorHAnsi" w:cs="Arial"/>
+          <w:color w:val="000000"/>
+          <w:sz w:val="22"/>
+          <w:szCs w:val="22"/>
+          <w:highlight w:val="white"/>
+        </w:rPr>
+      </w:pPr>
+      <w:r>
+        <w:rPr>
+          <w:rFonts w:asciiTheme="majorHAnsi" w:eastAsia="Arial" w:hAnsiTheme="majorHAnsi" w:cs="Arial"/>
+          <w:b/>
+          <w:color w:val="000000"/>
+          <w:sz w:val="22"/>
+          <w:szCs w:val="22"/>
+          <w:highlight w:val="white"/>
+        </w:rPr>
+        <w:t>WS_Beginner_Pie</w:t>
+      </w:r>
+      <w:r>
+        <w:rPr>
+          <w:rFonts w:asciiTheme="majorHAnsi" w:eastAsia="Arial" w:hAnsiTheme="majorHAnsi" w:cs="Arial"/>
+          <w:color w:val="000000"/>
+          <w:sz w:val="22"/>
+          <w:szCs w:val="22"/>
+          <w:highlight w:val="white"/>
+        </w:rPr>
+        <w:t xml:space="preserve"> – Beginner pie diagram to fraction problems</w:t>
+      </w:r>
+    </w:p>
+    <w:p>
+      <w:pPr>
+        <w:rPr>
+          <w:rFonts w:asciiTheme="majorHAnsi" w:eastAsia="Arial" w:hAnsiTheme="majorHAnsi" w:cs="Arial"/>
+          <w:color w:val="000000"/>
+          <w:sz w:val="22"/>
+          <w:szCs w:val="22"/>
+          <w:highlight w:val="white"/>
+        </w:rPr>
+      </w:pPr>
+      <w:r>
+        <w:rPr>
+          <w:rFonts w:asciiTheme="majorHAnsi" w:eastAsia="Arial" w:hAnsiTheme="majorHAnsi" w:cs="Arial"/>
+          <w:b/>
+          <w:color w:val="000000"/>
+          <w:sz w:val="22"/>
+          <w:szCs w:val="22"/>
+          <w:highlight w:val="white"/>
+        </w:rPr>
+        <w:t>WS_Beginner_PieAdd</w:t>
+      </w:r>
+      <w:r>
+        <w:rPr>
+          <w:rFonts w:asciiTheme="majorHAnsi" w:eastAsia="Arial" w:hAnsiTheme="majorHAnsi" w:cs="Arial"/>
+          <w:color w:val="000000"/>
+          <w:sz w:val="22"/>
+          <w:szCs w:val="22"/>
+          <w:highlight w:val="white"/>
+        </w:rPr>
+        <w:t xml:space="preserve"> – Beginner pie diagram addition problems</w:t>
+      </w:r>
+    </w:p>
+    <w:p>
+      <w:pPr>
+        <w:rPr>
+          <w:rFonts w:asciiTheme="majorHAnsi" w:eastAsia="Arial" w:hAnsiTheme="majorHAnsi" w:cs="Arial"/>
+          <w:color w:val="000000"/>
+          <w:sz w:val="22"/>
+          <w:szCs w:val="22"/>
+          <w:highlight w:val="white"/>
+        </w:rPr>
+      </w:pPr>
+      <w:r>
+        <w:rPr>
+          <w:rFonts w:asciiTheme="majorHAnsi" w:eastAsia="Arial" w:hAnsiTheme="majorHAnsi" w:cs="Arial"/>
+          <w:color w:val="000000"/>
+          <w:sz w:val="22"/>
+          <w:szCs w:val="22"/>
+          <w:highlight w:val="white"/>
+        </w:rPr>
+        <w:t>Beginner worksheets require separate subclasses since there is little commonality between the different worksheets at this level.</w:t>
+      </w:r>
+    </w:p>
+    <w:p>
+      <w:pPr>
+        <w:rPr>
+          <w:rFonts w:asciiTheme="majorHAnsi" w:eastAsia="Arial" w:hAnsiTheme="majorHAnsi" w:cs="Arial"/>
+          <w:color w:val="000000"/>
+          <w:sz w:val="22"/>
+          <w:szCs w:val="22"/>
+          <w:highlight w:val="white"/>
+        </w:rPr>
+      </w:pPr>
+      <w:r>
+        <w:rPr>
+          <w:rFonts w:asciiTheme="majorHAnsi" w:eastAsia="Arial" w:hAnsiTheme="majorHAnsi" w:cs="Arial"/>
+          <w:b/>
+          <w:color w:val="000000"/>
+          <w:sz w:val="22"/>
+          <w:szCs w:val="22"/>
+          <w:highlight w:val="white"/>
+        </w:rPr>
+        <w:t>WS_Intermediate</w:t>
+      </w:r>
+      <w:r>
+        <w:rPr>
+          <w:rFonts w:asciiTheme="majorHAnsi" w:eastAsia="Arial" w:hAnsiTheme="majorHAnsi" w:cs="Arial"/>
+          <w:color w:val="000000"/>
+          <w:sz w:val="22"/>
+          <w:szCs w:val="22"/>
+          <w:highlight w:val="white"/>
+        </w:rPr>
+        <w:t xml:space="preserve"> – All three intermediate worksheets (Addition, Subtraction, Multiplication/Division) use this one subclass since the only differentiator is the operator.  The equation class handles the answers being different based on the operator used for the sheet.</w:t>
+      </w:r>
+    </w:p>
+    <w:p>
+      <w:pPr>
+        <w:rPr>
+          <w:rFonts w:asciiTheme="majorHAnsi" w:eastAsia="Arial" w:hAnsiTheme="majorHAnsi" w:cs="Arial"/>
+          <w:color w:val="000000"/>
+          <w:sz w:val="22"/>
+          <w:szCs w:val="22"/>
+          <w:highlight w:val="white"/>
+        </w:rPr>
+      </w:pPr>
+      <w:r>
+        <w:rPr>
+          <w:rFonts w:asciiTheme="majorHAnsi" w:eastAsia="Arial" w:hAnsiTheme="majorHAnsi" w:cs="Arial"/>
+          <w:b/>
+          <w:color w:val="000000"/>
+          <w:sz w:val="22"/>
+          <w:szCs w:val="22"/>
+          <w:highlight w:val="white"/>
+        </w:rPr>
+        <w:t>WS_Advanced</w:t>
+      </w:r>
+      <w:r>
+        <w:rPr>
+          <w:rFonts w:asciiTheme="majorHAnsi" w:eastAsia="Arial" w:hAnsiTheme="majorHAnsi" w:cs="Arial"/>
+          <w:color w:val="000000"/>
+          <w:sz w:val="22"/>
+          <w:szCs w:val="22"/>
+          <w:highlight w:val="white"/>
+        </w:rPr>
+        <w:t xml:space="preserve"> – All three advanced worksheets (Addition, Subtraction, Multiplication/Division) use this one subclass since the only differentiator is the operator.  The equation class handles the answers being different based on the operator used for the sheet.</w:t>
+      </w:r>
+    </w:p>
+    <w:p>
+      <w:pPr>
+        <w:rPr>
+          <w:rFonts w:asciiTheme="majorHAnsi" w:eastAsia="Arial" w:hAnsiTheme="majorHAnsi" w:cs="Arial"/>
+          <w:color w:val="000000"/>
+          <w:sz w:val="22"/>
+          <w:szCs w:val="22"/>
+          <w:highlight w:val="white"/>
+        </w:rPr>
+      </w:pPr>
+    </w:p>
+    <w:p/>
+    <w:p>
+      <w:pPr>
         <w:rPr>
           <w:rFonts w:ascii="Calibri Light" w:eastAsia="Times New Roman" w:hAnsi="Calibri Light" w:cs="Times New Roman"/>
           <w:color w:val="2E74B5"/>
@@ -1193,535 +1684,10 @@
           <w:szCs w:val="26"/>
         </w:rPr>
       </w:pPr>
-      <w:bookmarkStart w:id="6" w:name="_Toc446535717"/>
-      <w:bookmarkStart w:id="7" w:name="_Toc446538846"/>
-      <w:r>
-        <w:rPr>
-          <w:rFonts w:ascii="Calibri Light" w:eastAsia="Times New Roman" w:hAnsi="Calibri Light" w:cs="Times New Roman"/>
-          <w:color w:val="2E74B5"/>
-          <w:sz w:val="26"/>
-          <w:szCs w:val="26"/>
-        </w:rPr>
-        <w:t>All Users</w:t>
-      </w:r>
-      <w:bookmarkEnd w:id="6"/>
-      <w:bookmarkEnd w:id="7"/>
-    </w:p>
-    <w:p>
-      <w:pPr>
-        <w:spacing w:after="160" w:line="259" w:lineRule="auto"/>
-        <w:rPr>
-          <w:rFonts w:ascii="Calibri" w:eastAsia="Calibri" w:hAnsi="Calibri" w:cs="Times New Roman"/>
-          <w:sz w:val="22"/>
-          <w:szCs w:val="22"/>
-        </w:rPr>
-      </w:pPr>
-      <w:r>
-        <w:rPr>
-          <w:rFonts w:ascii="Calibri" w:eastAsia="Calibri" w:hAnsi="Calibri" w:cs="Times New Roman"/>
-          <w:sz w:val="22"/>
-          <w:szCs w:val="22"/>
-        </w:rPr>
-        <w:t>All users will have standard buttons available on the top menu bar.</w:t>
-      </w:r>
-    </w:p>
-    <w:p>
-      <w:pPr>
-        <w:numPr>
-          <w:ilvl w:val="0"/>
-          <w:numId w:val="2"/>
-        </w:numPr>
-        <w:spacing w:after="160" w:line="259" w:lineRule="auto"/>
-        <w:contextualSpacing/>
-        <w:rPr>
-          <w:rFonts w:ascii="Calibri" w:eastAsia="Calibri" w:hAnsi="Calibri" w:cs="Times New Roman"/>
-          <w:sz w:val="22"/>
-          <w:szCs w:val="22"/>
-        </w:rPr>
-      </w:pPr>
-      <w:r>
-        <w:rPr>
-          <w:rFonts w:ascii="Calibri" w:eastAsia="Calibri" w:hAnsi="Calibri" w:cs="Times New Roman"/>
-          <w:sz w:val="22"/>
-          <w:szCs w:val="22"/>
-        </w:rPr>
-        <w:t>HELP – For context sensitive help using a pop-up window</w:t>
-      </w:r>
-    </w:p>
-    <w:p>
-      <w:pPr>
-        <w:numPr>
-          <w:ilvl w:val="0"/>
-          <w:numId w:val="2"/>
-        </w:numPr>
-        <w:spacing w:after="160" w:line="259" w:lineRule="auto"/>
-        <w:contextualSpacing/>
-        <w:rPr>
-          <w:rFonts w:ascii="Calibri" w:eastAsia="Calibri" w:hAnsi="Calibri" w:cs="Times New Roman"/>
-          <w:sz w:val="22"/>
-          <w:szCs w:val="22"/>
-        </w:rPr>
-      </w:pPr>
-      <w:r>
-        <w:rPr>
-          <w:rFonts w:ascii="Calibri" w:eastAsia="Calibri" w:hAnsi="Calibri" w:cs="Times New Roman"/>
-          <w:sz w:val="22"/>
-          <w:szCs w:val="22"/>
-        </w:rPr>
-        <w:t>ACCOUNT – For account information and options based on user level (ADMIN, TEACHER, STUDENT)</w:t>
-      </w:r>
-    </w:p>
-    <w:p>
-      <w:pPr>
-        <w:numPr>
-          <w:ilvl w:val="0"/>
-          <w:numId w:val="2"/>
-        </w:numPr>
-        <w:spacing w:after="160" w:line="259" w:lineRule="auto"/>
-        <w:contextualSpacing/>
-        <w:rPr>
-          <w:rFonts w:ascii="Calibri" w:eastAsia="Calibri" w:hAnsi="Calibri" w:cs="Times New Roman"/>
-          <w:sz w:val="22"/>
-          <w:szCs w:val="22"/>
-        </w:rPr>
-      </w:pPr>
-      <w:r>
-        <w:rPr>
-          <w:rFonts w:ascii="Calibri" w:eastAsia="Calibri" w:hAnsi="Calibri" w:cs="Times New Roman"/>
-          <w:sz w:val="22"/>
-          <w:szCs w:val="22"/>
-        </w:rPr>
-        <w:t>LOGOUT – To exit the system</w:t>
-      </w:r>
-    </w:p>
-    <w:p>
-      <w:pPr>
-        <w:spacing w:after="160" w:line="259" w:lineRule="auto"/>
-        <w:rPr>
-          <w:rFonts w:ascii="Calibri" w:eastAsia="Calibri" w:hAnsi="Calibri" w:cs="Times New Roman"/>
-          <w:sz w:val="22"/>
-          <w:szCs w:val="22"/>
-        </w:rPr>
-      </w:pPr>
-      <w:r>
-        <w:rPr>
-          <w:rFonts w:ascii="Calibri" w:eastAsia="Calibri" w:hAnsi="Calibri" w:cs="Times New Roman"/>
-          <w:sz w:val="22"/>
-          <w:szCs w:val="22"/>
-        </w:rPr>
-        <w:t>All users will have a secondary menu bar located below the main logo.</w:t>
-      </w:r>
-    </w:p>
-    <w:p>
-      <w:pPr>
-        <w:spacing w:after="160" w:line="259" w:lineRule="auto"/>
-        <w:rPr>
-          <w:rFonts w:ascii="Calibri" w:eastAsia="Calibri" w:hAnsi="Calibri" w:cs="Times New Roman"/>
-          <w:sz w:val="22"/>
-          <w:szCs w:val="22"/>
-        </w:rPr>
-      </w:pPr>
-      <w:r>
-        <w:rPr>
-          <w:rFonts w:ascii="Calibri" w:eastAsia="Calibri" w:hAnsi="Calibri" w:cs="Times New Roman"/>
-          <w:sz w:val="22"/>
-          <w:szCs w:val="22"/>
-        </w:rPr>
-        <w:t>These buttons available will differ based on user level (ADMIN, TEACHER, STUDENT)</w:t>
-      </w:r>
-    </w:p>
-    <w:p>
-      <w:pPr>
-        <w:keepNext/>
-        <w:keepLines/>
-        <w:spacing w:before="40" w:line="259" w:lineRule="auto"/>
-        <w:outlineLvl w:val="1"/>
-        <w:rPr>
-          <w:rFonts w:ascii="Calibri Light" w:eastAsia="Times New Roman" w:hAnsi="Calibri Light" w:cs="Times New Roman"/>
-          <w:color w:val="2E74B5"/>
-          <w:sz w:val="26"/>
-          <w:szCs w:val="26"/>
-        </w:rPr>
-      </w:pPr>
-      <w:bookmarkStart w:id="8" w:name="_Toc446535718"/>
-      <w:bookmarkStart w:id="9" w:name="_Toc446538847"/>
-      <w:r>
-        <w:rPr>
-          <w:rFonts w:ascii="Calibri Light" w:eastAsia="Times New Roman" w:hAnsi="Calibri Light" w:cs="Times New Roman"/>
-          <w:color w:val="2E74B5"/>
-          <w:sz w:val="26"/>
-          <w:szCs w:val="26"/>
-        </w:rPr>
-        <w:t>Admins</w:t>
-      </w:r>
-      <w:bookmarkEnd w:id="8"/>
-      <w:bookmarkEnd w:id="9"/>
-    </w:p>
-    <w:p>
-      <w:pPr>
-        <w:spacing w:after="160" w:line="259" w:lineRule="auto"/>
-        <w:rPr>
-          <w:rFonts w:ascii="Calibri" w:eastAsia="Calibri" w:hAnsi="Calibri" w:cs="Times New Roman"/>
-          <w:sz w:val="22"/>
-          <w:szCs w:val="22"/>
-        </w:rPr>
-      </w:pPr>
-      <w:r>
-        <w:rPr>
-          <w:rFonts w:ascii="Calibri" w:eastAsia="Calibri" w:hAnsi="Calibri" w:cs="Times New Roman"/>
-          <w:sz w:val="22"/>
-          <w:szCs w:val="22"/>
-        </w:rPr>
-        <w:t>Admins have three available screens.</w:t>
-      </w:r>
-    </w:p>
-    <w:p>
-      <w:pPr>
-        <w:numPr>
-          <w:ilvl w:val="0"/>
-          <w:numId w:val="1"/>
-        </w:numPr>
-        <w:spacing w:after="160" w:line="259" w:lineRule="auto"/>
-        <w:contextualSpacing/>
-        <w:rPr>
-          <w:rFonts w:ascii="Calibri" w:eastAsia="Calibri" w:hAnsi="Calibri" w:cs="Times New Roman"/>
-          <w:sz w:val="22"/>
-          <w:szCs w:val="22"/>
-        </w:rPr>
-      </w:pPr>
-      <w:r>
-        <w:rPr>
-          <w:rFonts w:ascii="Calibri" w:eastAsia="Calibri" w:hAnsi="Calibri" w:cs="Times New Roman"/>
-          <w:sz w:val="22"/>
-          <w:szCs w:val="22"/>
-        </w:rPr>
-        <w:t>HOME – Where they can edit teacher profiles</w:t>
-      </w:r>
-    </w:p>
-    <w:p>
-      <w:pPr>
-        <w:numPr>
-          <w:ilvl w:val="0"/>
-          <w:numId w:val="1"/>
-        </w:numPr>
-        <w:spacing w:after="160" w:line="259" w:lineRule="auto"/>
-        <w:contextualSpacing/>
-        <w:rPr>
-          <w:rFonts w:ascii="Calibri" w:eastAsia="Calibri" w:hAnsi="Calibri" w:cs="Times New Roman"/>
-          <w:sz w:val="22"/>
-          <w:szCs w:val="22"/>
-        </w:rPr>
-      </w:pPr>
-      <w:r>
-        <w:rPr>
-          <w:rFonts w:ascii="Calibri" w:eastAsia="Calibri" w:hAnsi="Calibri" w:cs="Times New Roman"/>
-          <w:sz w:val="22"/>
-          <w:szCs w:val="22"/>
-        </w:rPr>
-        <w:t>PASSWORD RESET – Where they can reset teacher passwords</w:t>
-      </w:r>
-    </w:p>
-    <w:p>
-      <w:pPr>
-        <w:numPr>
-          <w:ilvl w:val="0"/>
-          <w:numId w:val="1"/>
-        </w:numPr>
-        <w:spacing w:after="160" w:line="259" w:lineRule="auto"/>
-        <w:contextualSpacing/>
-        <w:rPr>
-          <w:rFonts w:ascii="Calibri" w:eastAsia="Calibri" w:hAnsi="Calibri" w:cs="Times New Roman"/>
-          <w:sz w:val="22"/>
-          <w:szCs w:val="22"/>
-        </w:rPr>
-      </w:pPr>
-      <w:r>
-        <w:rPr>
-          <w:rFonts w:ascii="Calibri" w:eastAsia="Calibri" w:hAnsi="Calibri" w:cs="Times New Roman"/>
-          <w:sz w:val="22"/>
-          <w:szCs w:val="22"/>
-        </w:rPr>
-        <w:t>ADD TEACHER – Where new teachers can be added</w:t>
-      </w:r>
-    </w:p>
-    <w:p>
-      <w:pPr>
-        <w:keepNext/>
-        <w:keepLines/>
-        <w:spacing w:before="40" w:line="259" w:lineRule="auto"/>
-        <w:outlineLvl w:val="1"/>
-        <w:rPr>
-          <w:rFonts w:ascii="Calibri Light" w:eastAsia="Times New Roman" w:hAnsi="Calibri Light" w:cs="Times New Roman"/>
-          <w:color w:val="2E74B5"/>
-          <w:sz w:val="26"/>
-          <w:szCs w:val="26"/>
-        </w:rPr>
-      </w:pPr>
-      <w:bookmarkStart w:id="10" w:name="_Toc446535719"/>
-      <w:bookmarkStart w:id="11" w:name="_Toc446538848"/>
-      <w:r>
-        <w:rPr>
-          <w:rFonts w:ascii="Calibri Light" w:eastAsia="Times New Roman" w:hAnsi="Calibri Light" w:cs="Times New Roman"/>
-          <w:color w:val="2E74B5"/>
-          <w:sz w:val="26"/>
-          <w:szCs w:val="26"/>
-        </w:rPr>
-        <w:t>Teachers</w:t>
-      </w:r>
-      <w:bookmarkEnd w:id="10"/>
-      <w:bookmarkEnd w:id="11"/>
-    </w:p>
-    <w:p>
-      <w:pPr>
-        <w:spacing w:after="160" w:line="259" w:lineRule="auto"/>
-        <w:rPr>
-          <w:rFonts w:ascii="Calibri" w:eastAsia="Calibri" w:hAnsi="Calibri" w:cs="Times New Roman"/>
-          <w:sz w:val="22"/>
-          <w:szCs w:val="22"/>
-        </w:rPr>
-      </w:pPr>
-      <w:r>
-        <w:rPr>
-          <w:rFonts w:ascii="Calibri" w:eastAsia="Calibri" w:hAnsi="Calibri" w:cs="Times New Roman"/>
-          <w:sz w:val="22"/>
-          <w:szCs w:val="22"/>
-        </w:rPr>
-        <w:t>Teachers will have five available screens</w:t>
-      </w:r>
-    </w:p>
-    <w:p>
-      <w:pPr>
-        <w:numPr>
-          <w:ilvl w:val="0"/>
-          <w:numId w:val="3"/>
-        </w:numPr>
-        <w:spacing w:after="160" w:line="259" w:lineRule="auto"/>
-        <w:contextualSpacing/>
-        <w:rPr>
-          <w:rFonts w:ascii="Calibri" w:eastAsia="Calibri" w:hAnsi="Calibri" w:cs="Times New Roman"/>
-          <w:sz w:val="22"/>
-          <w:szCs w:val="22"/>
-        </w:rPr>
-      </w:pPr>
-      <w:r>
-        <w:rPr>
-          <w:rFonts w:ascii="Calibri" w:eastAsia="Calibri" w:hAnsi="Calibri" w:cs="Times New Roman"/>
-          <w:sz w:val="22"/>
-          <w:szCs w:val="22"/>
-        </w:rPr>
-        <w:t>HOME – Shows all available worksheets for printing</w:t>
-      </w:r>
-    </w:p>
-    <w:p>
-      <w:pPr>
-        <w:numPr>
-          <w:ilvl w:val="0"/>
-          <w:numId w:val="3"/>
-        </w:numPr>
-        <w:spacing w:after="160" w:line="259" w:lineRule="auto"/>
-        <w:contextualSpacing/>
-        <w:rPr>
-          <w:rFonts w:ascii="Calibri" w:eastAsia="Calibri" w:hAnsi="Calibri" w:cs="Times New Roman"/>
-          <w:sz w:val="22"/>
-          <w:szCs w:val="22"/>
-        </w:rPr>
-      </w:pPr>
-      <w:r>
-        <w:rPr>
-          <w:rFonts w:ascii="Calibri" w:eastAsia="Calibri" w:hAnsi="Calibri" w:cs="Times New Roman"/>
-          <w:sz w:val="22"/>
-          <w:szCs w:val="22"/>
-        </w:rPr>
-        <w:t>TUTORIALS – Shows all available tutorial videos</w:t>
-      </w:r>
-    </w:p>
-    <w:p>
-      <w:pPr>
-        <w:numPr>
-          <w:ilvl w:val="0"/>
-          <w:numId w:val="3"/>
-        </w:numPr>
-        <w:spacing w:after="160" w:line="259" w:lineRule="auto"/>
-        <w:contextualSpacing/>
-        <w:rPr>
-          <w:rFonts w:ascii="Calibri" w:eastAsia="Calibri" w:hAnsi="Calibri" w:cs="Times New Roman"/>
-          <w:sz w:val="22"/>
-          <w:szCs w:val="22"/>
-        </w:rPr>
-      </w:pPr>
-      <w:r>
-        <w:rPr>
-          <w:rFonts w:ascii="Calibri" w:eastAsia="Calibri" w:hAnsi="Calibri" w:cs="Times New Roman"/>
-          <w:sz w:val="22"/>
-          <w:szCs w:val="22"/>
-        </w:rPr>
-        <w:t>HISTORY – Show teacher worksheet history</w:t>
-      </w:r>
-    </w:p>
-    <w:p>
-      <w:pPr>
-        <w:numPr>
-          <w:ilvl w:val="0"/>
-          <w:numId w:val="3"/>
-        </w:numPr>
-        <w:spacing w:after="160" w:line="259" w:lineRule="auto"/>
-        <w:contextualSpacing/>
-        <w:rPr>
-          <w:rFonts w:ascii="Calibri" w:eastAsia="Calibri" w:hAnsi="Calibri" w:cs="Times New Roman"/>
-          <w:sz w:val="22"/>
-          <w:szCs w:val="22"/>
-        </w:rPr>
-      </w:pPr>
-      <w:r>
-        <w:rPr>
-          <w:rFonts w:ascii="Calibri" w:eastAsia="Calibri" w:hAnsi="Calibri" w:cs="Times New Roman"/>
-          <w:sz w:val="22"/>
-          <w:szCs w:val="22"/>
-        </w:rPr>
-        <w:t>CLASSES – Shows student rosters for each class, allows editing of student accounts, allows editing of class rosters, allows viewing of student worksheets and answer sheets.</w:t>
-      </w:r>
-    </w:p>
-    <w:p>
-      <w:pPr>
-        <w:numPr>
-          <w:ilvl w:val="0"/>
-          <w:numId w:val="3"/>
-        </w:numPr>
-        <w:spacing w:after="160" w:line="259" w:lineRule="auto"/>
-        <w:contextualSpacing/>
-        <w:rPr>
-          <w:rFonts w:ascii="Calibri" w:eastAsia="Calibri" w:hAnsi="Calibri" w:cs="Times New Roman"/>
-          <w:sz w:val="22"/>
-          <w:szCs w:val="22"/>
-        </w:rPr>
-      </w:pPr>
-      <w:r>
-        <w:rPr>
-          <w:rFonts w:ascii="Calibri" w:eastAsia="Calibri" w:hAnsi="Calibri" w:cs="Times New Roman"/>
-          <w:sz w:val="22"/>
-          <w:szCs w:val="22"/>
-        </w:rPr>
-        <w:t>PASSWORD RESET – Allows teacher to reset student passwords</w:t>
-      </w:r>
-    </w:p>
-    <w:p>
-      <w:pPr>
-        <w:keepNext/>
-        <w:keepLines/>
-        <w:spacing w:before="40" w:line="259" w:lineRule="auto"/>
-        <w:outlineLvl w:val="1"/>
-        <w:rPr>
-          <w:rFonts w:ascii="Calibri Light" w:eastAsia="Times New Roman" w:hAnsi="Calibri Light" w:cs="Times New Roman"/>
-          <w:color w:val="2E74B5"/>
-          <w:sz w:val="26"/>
-          <w:szCs w:val="26"/>
-        </w:rPr>
-      </w:pPr>
-      <w:bookmarkStart w:id="12" w:name="_Toc446535720"/>
-      <w:bookmarkStart w:id="13" w:name="_Toc446538849"/>
-      <w:r>
-        <w:rPr>
-          <w:rFonts w:ascii="Calibri Light" w:eastAsia="Times New Roman" w:hAnsi="Calibri Light" w:cs="Times New Roman"/>
-          <w:color w:val="2E74B5"/>
-          <w:sz w:val="26"/>
-          <w:szCs w:val="26"/>
-        </w:rPr>
-        <w:t>Students</w:t>
-      </w:r>
-      <w:bookmarkEnd w:id="12"/>
-      <w:bookmarkEnd w:id="13"/>
-    </w:p>
-    <w:p>
-      <w:pPr>
-        <w:spacing w:after="160" w:line="259" w:lineRule="auto"/>
-        <w:rPr>
-          <w:rFonts w:ascii="Calibri" w:eastAsia="Calibri" w:hAnsi="Calibri" w:cs="Times New Roman"/>
-          <w:sz w:val="22"/>
-          <w:szCs w:val="22"/>
-        </w:rPr>
-      </w:pPr>
-      <w:r>
-        <w:rPr>
-          <w:rFonts w:ascii="Calibri" w:eastAsia="Calibri" w:hAnsi="Calibri" w:cs="Times New Roman"/>
-          <w:sz w:val="22"/>
-          <w:szCs w:val="22"/>
-        </w:rPr>
-        <w:t>Students will have three available screens</w:t>
-      </w:r>
-    </w:p>
-    <w:p>
-      <w:pPr>
-        <w:numPr>
-          <w:ilvl w:val="0"/>
-          <w:numId w:val="3"/>
-        </w:numPr>
-        <w:spacing w:after="160" w:line="259" w:lineRule="auto"/>
-        <w:contextualSpacing/>
-        <w:rPr>
-          <w:rFonts w:ascii="Calibri" w:eastAsia="Calibri" w:hAnsi="Calibri" w:cs="Times New Roman"/>
-          <w:sz w:val="22"/>
-          <w:szCs w:val="22"/>
-        </w:rPr>
-      </w:pPr>
-      <w:r>
-        <w:rPr>
-          <w:rFonts w:ascii="Calibri" w:eastAsia="Calibri" w:hAnsi="Calibri" w:cs="Times New Roman"/>
-          <w:sz w:val="22"/>
-          <w:szCs w:val="22"/>
-        </w:rPr>
-        <w:t>HOME – Shows all available worksheets for printing</w:t>
-      </w:r>
-    </w:p>
-    <w:p>
-      <w:pPr>
-        <w:numPr>
-          <w:ilvl w:val="0"/>
-          <w:numId w:val="3"/>
-        </w:numPr>
-        <w:spacing w:after="160" w:line="259" w:lineRule="auto"/>
-        <w:contextualSpacing/>
-        <w:rPr>
-          <w:rFonts w:ascii="Calibri" w:eastAsia="Calibri" w:hAnsi="Calibri" w:cs="Times New Roman"/>
-          <w:sz w:val="22"/>
-          <w:szCs w:val="22"/>
-        </w:rPr>
-      </w:pPr>
-      <w:r>
-        <w:rPr>
-          <w:rFonts w:ascii="Calibri" w:eastAsia="Calibri" w:hAnsi="Calibri" w:cs="Times New Roman"/>
-          <w:sz w:val="22"/>
-          <w:szCs w:val="22"/>
-        </w:rPr>
-        <w:t>TUTORIALS – Shows all available tutorial videos</w:t>
-      </w:r>
-    </w:p>
-    <w:p>
-      <w:pPr>
-        <w:numPr>
-          <w:ilvl w:val="0"/>
-          <w:numId w:val="3"/>
-        </w:numPr>
-        <w:spacing w:after="160" w:line="259" w:lineRule="auto"/>
-        <w:contextualSpacing/>
-        <w:rPr>
-          <w:rFonts w:ascii="Calibri" w:eastAsia="Calibri" w:hAnsi="Calibri" w:cs="Times New Roman"/>
-          <w:sz w:val="22"/>
-          <w:szCs w:val="22"/>
-        </w:rPr>
-      </w:pPr>
-      <w:r>
-        <w:rPr>
-          <w:rFonts w:ascii="Calibri" w:eastAsia="Calibri" w:hAnsi="Calibri" w:cs="Times New Roman"/>
-          <w:sz w:val="22"/>
-          <w:szCs w:val="22"/>
-        </w:rPr>
-        <w:t>HISTORY – Show student worksheet history</w:t>
-      </w:r>
-    </w:p>
-    <w:p>
-      <w:r>
-        <w:br w:type="page"/>
-      </w:r>
+      <w:bookmarkStart w:id="5" w:name="_GoBack"/>
+      <w:bookmarkEnd w:id="5"/>
+    </w:p>
+    <w:p>
       <w:r>
         <w:rPr>
           <w:rFonts w:asciiTheme="majorHAnsi" w:eastAsiaTheme="majorEastAsia" w:hAnsiTheme="majorHAnsi" w:cstheme="majorBidi"/>
@@ -1866,7 +1832,7 @@
           <w:szCs w:val="24"/>
         </w:rPr>
       </w:pPr>
-      <w:bookmarkStart w:id="14" w:name="_Toc322170315"/>
+      <w:bookmarkStart w:id="6" w:name="_Toc322170315"/>
       <w:r>
         <w:rPr>
           <w:sz w:val="24"/>
@@ -1874,7 +1840,7 @@
         </w:rPr>
         <w:t>Teacher registration</w:t>
       </w:r>
-      <w:bookmarkEnd w:id="14"/>
+      <w:bookmarkEnd w:id="6"/>
     </w:p>
     <w:p>
       <w:pPr>
@@ -1971,7 +1937,7 @@
           <w:szCs w:val="24"/>
         </w:rPr>
       </w:pPr>
-      <w:bookmarkStart w:id="15" w:name="_Toc322170316"/>
+      <w:bookmarkStart w:id="7" w:name="_Toc322170316"/>
       <w:r>
         <w:rPr>
           <w:sz w:val="24"/>
@@ -2000,7 +1966,7 @@
         </w:rPr>
         <w:t xml:space="preserve"> reset</w:t>
       </w:r>
-      <w:bookmarkEnd w:id="15"/>
+      <w:bookmarkEnd w:id="7"/>
     </w:p>
     <w:p>
       <w:pPr>
@@ -2095,7 +2061,7 @@
           <w:szCs w:val="24"/>
         </w:rPr>
       </w:pPr>
-      <w:bookmarkStart w:id="16" w:name="_Toc322170317"/>
+      <w:bookmarkStart w:id="8" w:name="_Toc322170317"/>
       <w:r>
         <w:rPr>
           <w:sz w:val="24"/>
@@ -2103,7 +2069,7 @@
         </w:rPr>
         <w:t>Teacher Home</w:t>
       </w:r>
-      <w:bookmarkEnd w:id="16"/>
+      <w:bookmarkEnd w:id="8"/>
     </w:p>
     <w:p>
       <w:pPr>
@@ -2206,7 +2172,7 @@
           <w:szCs w:val="24"/>
         </w:rPr>
       </w:pPr>
-      <w:bookmarkStart w:id="17" w:name="_Toc322170318"/>
+      <w:bookmarkStart w:id="9" w:name="_Toc322170318"/>
       <w:r>
         <w:rPr>
           <w:sz w:val="24"/>
@@ -2214,7 +2180,7 @@
         </w:rPr>
         <w:t>Teacher – Worksheet History</w:t>
       </w:r>
-      <w:bookmarkEnd w:id="17"/>
+      <w:bookmarkEnd w:id="9"/>
     </w:p>
     <w:p>
       <w:pPr>
@@ -2330,7 +2296,7 @@
           <w:szCs w:val="24"/>
         </w:rPr>
       </w:pPr>
-      <w:bookmarkStart w:id="18" w:name="_Toc322170319"/>
+      <w:bookmarkStart w:id="10" w:name="_Toc322170319"/>
       <w:r>
         <w:rPr>
           <w:sz w:val="24"/>
@@ -2338,7 +2304,7 @@
         </w:rPr>
         <w:t>Teacher – Classes</w:t>
       </w:r>
-      <w:bookmarkEnd w:id="18"/>
+      <w:bookmarkEnd w:id="10"/>
     </w:p>
     <w:p>
       <w:pPr>
@@ -2439,7 +2405,7 @@
           <w:szCs w:val="24"/>
         </w:rPr>
       </w:pPr>
-      <w:bookmarkStart w:id="19" w:name="_Toc322170320"/>
+      <w:bookmarkStart w:id="11" w:name="_Toc322170320"/>
       <w:r>
         <w:rPr>
           <w:sz w:val="24"/>
@@ -2447,7 +2413,7 @@
         </w:rPr>
         <w:t>Teacher – Adding a New Class</w:t>
       </w:r>
-      <w:bookmarkEnd w:id="19"/>
+      <w:bookmarkEnd w:id="11"/>
     </w:p>
     <w:p>
       <w:pPr>
@@ -2550,7 +2516,7 @@
           <w:szCs w:val="24"/>
         </w:rPr>
       </w:pPr>
-      <w:bookmarkStart w:id="20" w:name="_Toc322170321"/>
+      <w:bookmarkStart w:id="12" w:name="_Toc322170321"/>
       <w:r>
         <w:rPr>
           <w:sz w:val="24"/>
@@ -2565,7 +2531,7 @@
         </w:rPr>
         <w:t xml:space="preserve"> Edit Class</w:t>
       </w:r>
-      <w:bookmarkEnd w:id="20"/>
+      <w:bookmarkEnd w:id="12"/>
     </w:p>
     <w:p>
       <w:pPr>
@@ -2667,7 +2633,7 @@
           <w:szCs w:val="24"/>
         </w:rPr>
       </w:pPr>
-      <w:bookmarkStart w:id="21" w:name="_Toc322170322"/>
+      <w:bookmarkStart w:id="13" w:name="_Toc322170322"/>
       <w:r>
         <w:rPr>
           <w:sz w:val="24"/>
@@ -2675,7 +2641,7 @@
         </w:rPr>
         <w:t>Graphical Mockup</w:t>
       </w:r>
-      <w:bookmarkEnd w:id="21"/>
+      <w:bookmarkEnd w:id="13"/>
     </w:p>
     <w:p>
       <w:pPr>
@@ -4849,7 +4815,7 @@
 </file>
 
 <file path=customXml/itemProps1.xml><?xml version="1.0" encoding="utf-8"?>
-<ds:datastoreItem xmlns:ds="http://schemas.openxmlformats.org/officeDocument/2006/customXml" ds:itemID="{C975DA41-6A4E-F64E-AE04-2A7D2F819130}">
+<ds:datastoreItem xmlns:ds="http://schemas.openxmlformats.org/officeDocument/2006/customXml" ds:itemID="{4EDBA893-2A58-314D-95F2-5B7BB5F9BA95}">
   <ds:schemaRefs>
     <ds:schemaRef ds:uri="http://schemas.openxmlformats.org/officeDocument/2006/bibliography"/>
   </ds:schemaRefs>

</xml_diff>

<commit_message>
Added random package diagrams
</commit_message>
<xml_diff>
--- a/Narrative_System_Modeling_Prototype_PhaseIII_Elementary_Engineers_041416.docx
+++ b/Narrative_System_Modeling_Prototype_PhaseIII_Elementary_Engineers_041416.docx
@@ -1126,557 +1126,6 @@
     </w:p>
     <w:p>
       <w:pPr>
-        <w:spacing w:after="160" w:line="259" w:lineRule="auto"/>
-        <w:rPr>
-          <w:rFonts w:ascii="Calibri" w:eastAsia="Calibri" w:hAnsi="Calibri" w:cs="Times New Roman"/>
-          <w:sz w:val="22"/>
-          <w:szCs w:val="22"/>
-        </w:rPr>
-      </w:pPr>
-      <w:r>
-        <w:rPr>
-          <w:rFonts w:ascii="Calibri" w:eastAsia="Calibri" w:hAnsi="Calibri" w:cs="Times New Roman"/>
-          <w:sz w:val="22"/>
-          <w:szCs w:val="22"/>
-        </w:rPr>
-        <w:t>The Fraction Worksheet Creator should be installed by the person you will designate as your administrator.  They will have the ability to add/remove teachers from the system and can assist in resetting teacher passwords.</w:t>
-      </w:r>
-    </w:p>
-    <w:p>
-      <w:pPr>
-        <w:spacing w:after="160" w:line="259" w:lineRule="auto"/>
-        <w:rPr>
-          <w:rFonts w:ascii="Calibri" w:eastAsia="Calibri" w:hAnsi="Calibri" w:cs="Times New Roman"/>
-          <w:sz w:val="22"/>
-          <w:szCs w:val="22"/>
-        </w:rPr>
-      </w:pPr>
-      <w:r>
-        <w:rPr>
-          <w:rFonts w:ascii="Calibri" w:eastAsia="Calibri" w:hAnsi="Calibri" w:cs="Times New Roman"/>
-          <w:sz w:val="22"/>
-          <w:szCs w:val="22"/>
-        </w:rPr>
-        <w:t>Users will first be presented with a login screen.</w:t>
-      </w:r>
-    </w:p>
-    <w:p>
-      <w:pPr>
-        <w:spacing w:after="160" w:line="259" w:lineRule="auto"/>
-        <w:rPr>
-          <w:rFonts w:ascii="Calibri" w:eastAsia="Calibri" w:hAnsi="Calibri" w:cs="Times New Roman"/>
-          <w:sz w:val="22"/>
-          <w:szCs w:val="22"/>
-        </w:rPr>
-      </w:pPr>
-      <w:r>
-        <w:rPr>
-          <w:rFonts w:ascii="Calibri" w:eastAsia="Calibri" w:hAnsi="Calibri" w:cs="Times New Roman"/>
-          <w:sz w:val="22"/>
-          <w:szCs w:val="22"/>
-        </w:rPr>
-        <w:t>From this screen they can also reset their password using the FORGOT PASSWORD button.</w:t>
-      </w:r>
-    </w:p>
-    <w:p>
-      <w:pPr>
-        <w:rPr>
-          <w:rFonts w:asciiTheme="majorHAnsi" w:eastAsia="Arial" w:hAnsiTheme="majorHAnsi" w:cs="Arial"/>
-          <w:color w:val="000000"/>
-          <w:sz w:val="22"/>
-          <w:szCs w:val="22"/>
-          <w:highlight w:val="white"/>
-        </w:rPr>
-      </w:pPr>
-      <w:r>
-        <w:rPr>
-          <w:rFonts w:asciiTheme="majorHAnsi" w:eastAsia="Arial" w:hAnsiTheme="majorHAnsi" w:cs="Arial"/>
-          <w:color w:val="000000"/>
-          <w:sz w:val="22"/>
-          <w:szCs w:val="22"/>
-          <w:highlight w:val="white"/>
-        </w:rPr>
-        <w:t xml:space="preserve">The </w:t>
-      </w:r>
-      <w:r>
-        <w:rPr>
-          <w:rFonts w:asciiTheme="majorHAnsi" w:eastAsia="Arial" w:hAnsiTheme="majorHAnsi" w:cs="Arial"/>
-          <w:b/>
-          <w:color w:val="000000"/>
-          <w:sz w:val="22"/>
-          <w:szCs w:val="22"/>
-          <w:highlight w:val="white"/>
-        </w:rPr>
-        <w:t xml:space="preserve">.random </w:t>
-      </w:r>
-      <w:r>
-        <w:rPr>
-          <w:rFonts w:asciiTheme="majorHAnsi" w:eastAsia="Arial" w:hAnsiTheme="majorHAnsi" w:cs="Arial"/>
-          <w:color w:val="000000"/>
-          <w:sz w:val="22"/>
-          <w:szCs w:val="22"/>
-          <w:highlight w:val="white"/>
-        </w:rPr>
-        <w:t>package of the Fraction Worksheet Creator is heart of programs primary function of creating worksheets.  There are multiple classes that build off one another to accomplish the task of generating the PDF files for the worksheets and answer sheets.</w:t>
-      </w:r>
-    </w:p>
-    <w:p>
-      <w:pPr>
-        <w:rPr>
-          <w:rFonts w:asciiTheme="majorHAnsi" w:eastAsia="Arial" w:hAnsiTheme="majorHAnsi" w:cs="Arial"/>
-          <w:color w:val="000000"/>
-          <w:sz w:val="22"/>
-          <w:szCs w:val="22"/>
-          <w:highlight w:val="white"/>
-        </w:rPr>
-      </w:pPr>
-    </w:p>
-    <w:p>
-      <w:pPr>
-        <w:rPr>
-          <w:rFonts w:asciiTheme="majorHAnsi" w:eastAsia="Arial" w:hAnsiTheme="majorHAnsi" w:cs="Arial"/>
-          <w:b/>
-          <w:color w:val="000000"/>
-          <w:sz w:val="22"/>
-          <w:szCs w:val="22"/>
-          <w:highlight w:val="white"/>
-        </w:rPr>
-      </w:pPr>
-      <w:r>
-        <w:rPr>
-          <w:rFonts w:asciiTheme="majorHAnsi" w:eastAsia="Arial" w:hAnsiTheme="majorHAnsi" w:cs="Arial"/>
-          <w:b/>
-          <w:color w:val="000000"/>
-          <w:sz w:val="22"/>
-          <w:szCs w:val="22"/>
-          <w:highlight w:val="white"/>
-        </w:rPr>
-        <w:t>Fraction</w:t>
-      </w:r>
-    </w:p>
-    <w:p>
-      <w:pPr>
-        <w:rPr>
-          <w:rFonts w:asciiTheme="majorHAnsi" w:eastAsia="Arial" w:hAnsiTheme="majorHAnsi" w:cs="Arial"/>
-          <w:color w:val="000000"/>
-          <w:sz w:val="22"/>
-          <w:szCs w:val="22"/>
-          <w:highlight w:val="white"/>
-        </w:rPr>
-      </w:pPr>
-      <w:r>
-        <w:rPr>
-          <w:rFonts w:asciiTheme="majorHAnsi" w:eastAsia="Arial" w:hAnsiTheme="majorHAnsi" w:cs="Arial"/>
-          <w:color w:val="000000"/>
-          <w:sz w:val="22"/>
-          <w:szCs w:val="22"/>
-          <w:highlight w:val="white"/>
-        </w:rPr>
-        <w:t>The base class for describing a fraction.  Includes the numerator and denominator and provides the ability to reduce fractions to their lowest terms.</w:t>
-      </w:r>
-    </w:p>
-    <w:p>
-      <w:pPr>
-        <w:rPr>
-          <w:rFonts w:asciiTheme="majorHAnsi" w:eastAsia="Arial" w:hAnsiTheme="majorHAnsi" w:cs="Arial"/>
-          <w:color w:val="000000"/>
-          <w:sz w:val="22"/>
-          <w:szCs w:val="22"/>
-          <w:highlight w:val="white"/>
-        </w:rPr>
-      </w:pPr>
-    </w:p>
-    <w:p>
-      <w:pPr>
-        <w:rPr>
-          <w:rFonts w:asciiTheme="majorHAnsi" w:eastAsia="Arial" w:hAnsiTheme="majorHAnsi" w:cs="Arial"/>
-          <w:b/>
-          <w:color w:val="000000"/>
-          <w:sz w:val="22"/>
-          <w:szCs w:val="22"/>
-          <w:highlight w:val="white"/>
-        </w:rPr>
-      </w:pPr>
-      <w:r>
-        <w:rPr>
-          <w:rFonts w:asciiTheme="majorHAnsi" w:eastAsia="Arial" w:hAnsiTheme="majorHAnsi" w:cs="Arial"/>
-          <w:b/>
-          <w:color w:val="000000"/>
-          <w:sz w:val="22"/>
-          <w:szCs w:val="22"/>
-          <w:highlight w:val="white"/>
-        </w:rPr>
-        <w:t>FractionGenerator (FNG)</w:t>
-      </w:r>
-    </w:p>
-    <w:p>
-      <w:pPr>
-        <w:rPr>
-          <w:rFonts w:asciiTheme="majorHAnsi" w:eastAsia="Arial" w:hAnsiTheme="majorHAnsi" w:cs="Arial"/>
-          <w:b/>
-          <w:color w:val="000000"/>
-          <w:sz w:val="22"/>
-          <w:szCs w:val="22"/>
-          <w:highlight w:val="white"/>
-        </w:rPr>
-      </w:pPr>
-    </w:p>
-    <w:p>
-      <w:pPr>
-        <w:rPr>
-          <w:rFonts w:asciiTheme="majorHAnsi" w:eastAsia="Arial" w:hAnsiTheme="majorHAnsi" w:cs="Arial"/>
-          <w:color w:val="000000"/>
-          <w:sz w:val="22"/>
-          <w:szCs w:val="22"/>
-          <w:highlight w:val="white"/>
-        </w:rPr>
-      </w:pPr>
-      <w:r>
-        <w:rPr>
-          <w:rFonts w:asciiTheme="majorHAnsi" w:eastAsia="Arial" w:hAnsiTheme="majorHAnsi" w:cs="Arial"/>
-          <w:color w:val="000000"/>
-          <w:sz w:val="22"/>
-          <w:szCs w:val="22"/>
-          <w:highlight w:val="white"/>
-        </w:rPr>
-        <w:t>Generates a random set of fractions based on the parameters provided.  This includes limits on the numerator, denominator, if whole numbers can be generated, and if matching denominators are required.  Passes the fractions to calling classes as a List.</w:t>
-      </w:r>
-    </w:p>
-    <w:p>
-      <w:pPr>
-        <w:rPr>
-          <w:rFonts w:asciiTheme="majorHAnsi" w:eastAsia="Arial" w:hAnsiTheme="majorHAnsi" w:cs="Arial"/>
-          <w:color w:val="000000"/>
-          <w:sz w:val="22"/>
-          <w:szCs w:val="22"/>
-          <w:highlight w:val="white"/>
-        </w:rPr>
-      </w:pPr>
-      <w:r>
-        <w:rPr>
-          <w:rFonts w:asciiTheme="majorHAnsi" w:eastAsia="Arial" w:hAnsiTheme="majorHAnsi" w:cs="Arial"/>
-          <w:color w:val="000000"/>
-          <w:sz w:val="22"/>
-          <w:szCs w:val="22"/>
-          <w:highlight w:val="white"/>
-        </w:rPr>
-        <w:t>Equation</w:t>
-      </w:r>
-    </w:p>
-    <w:p>
-      <w:pPr>
-        <w:rPr>
-          <w:rFonts w:asciiTheme="majorHAnsi" w:eastAsia="Arial" w:hAnsiTheme="majorHAnsi" w:cs="Arial"/>
-          <w:color w:val="000000"/>
-          <w:sz w:val="22"/>
-          <w:szCs w:val="22"/>
-          <w:highlight w:val="white"/>
-        </w:rPr>
-      </w:pPr>
-      <w:r>
-        <w:rPr>
-          <w:rFonts w:asciiTheme="majorHAnsi" w:eastAsia="Arial" w:hAnsiTheme="majorHAnsi" w:cs="Arial"/>
-          <w:color w:val="000000"/>
-          <w:sz w:val="22"/>
-          <w:szCs w:val="22"/>
-          <w:highlight w:val="white"/>
-        </w:rPr>
-        <w:t>Forms equations based on the fractions generated by the FNG.  Then based on the operator for this equation it calculates the answer which is stored in an additional Fraction class object.</w:t>
-      </w:r>
-    </w:p>
-    <w:p>
-      <w:pPr>
-        <w:rPr>
-          <w:rFonts w:asciiTheme="majorHAnsi" w:eastAsia="Arial" w:hAnsiTheme="majorHAnsi" w:cs="Arial"/>
-          <w:color w:val="000000"/>
-          <w:sz w:val="22"/>
-          <w:szCs w:val="22"/>
-          <w:highlight w:val="white"/>
-        </w:rPr>
-      </w:pPr>
-    </w:p>
-    <w:p>
-      <w:pPr>
-        <w:rPr>
-          <w:rFonts w:asciiTheme="majorHAnsi" w:eastAsia="Arial" w:hAnsiTheme="majorHAnsi" w:cs="Arial"/>
-          <w:b/>
-          <w:color w:val="000000"/>
-          <w:sz w:val="22"/>
-          <w:szCs w:val="22"/>
-          <w:highlight w:val="white"/>
-        </w:rPr>
-      </w:pPr>
-      <w:r>
-        <w:rPr>
-          <w:rFonts w:asciiTheme="majorHAnsi" w:eastAsia="Arial" w:hAnsiTheme="majorHAnsi" w:cs="Arial"/>
-          <w:b/>
-          <w:color w:val="000000"/>
-          <w:sz w:val="22"/>
-          <w:szCs w:val="22"/>
-          <w:highlight w:val="white"/>
-        </w:rPr>
-        <w:t>WS_Master</w:t>
-      </w:r>
-    </w:p>
-    <w:p>
-      <w:pPr>
-        <w:rPr>
-          <w:rFonts w:asciiTheme="majorHAnsi" w:eastAsia="Arial" w:hAnsiTheme="majorHAnsi" w:cs="Arial"/>
-          <w:color w:val="000000"/>
-          <w:sz w:val="22"/>
-          <w:szCs w:val="22"/>
-          <w:highlight w:val="white"/>
-        </w:rPr>
-      </w:pPr>
-      <w:r>
-        <w:rPr>
-          <w:rFonts w:asciiTheme="majorHAnsi" w:eastAsia="Arial" w:hAnsiTheme="majorHAnsi" w:cs="Arial"/>
-          <w:color w:val="000000"/>
-          <w:sz w:val="22"/>
-          <w:szCs w:val="22"/>
-          <w:highlight w:val="white"/>
-        </w:rPr>
-        <w:t>An abstract class used to store common data for all worksheets.  This includes the list of fractions generated by the FNG, the seed value used to create the fractions and the base worksheet document.  This includes common header and footer methods for all worksheets.  Example and Problem methods must be implemented by all subclasses.</w:t>
-      </w:r>
-    </w:p>
-    <w:p>
-      <w:pPr>
-        <w:rPr>
-          <w:rFonts w:asciiTheme="majorHAnsi" w:eastAsia="Arial" w:hAnsiTheme="majorHAnsi" w:cs="Arial"/>
-          <w:color w:val="000000"/>
-          <w:sz w:val="22"/>
-          <w:szCs w:val="22"/>
-          <w:highlight w:val="white"/>
-        </w:rPr>
-      </w:pPr>
-    </w:p>
-    <w:p>
-      <w:pPr>
-        <w:rPr>
-          <w:rFonts w:asciiTheme="majorHAnsi" w:eastAsia="Arial" w:hAnsiTheme="majorHAnsi" w:cs="Arial"/>
-          <w:color w:val="000000"/>
-          <w:sz w:val="22"/>
-          <w:szCs w:val="22"/>
-          <w:highlight w:val="white"/>
-        </w:rPr>
-      </w:pPr>
-      <w:r>
-        <w:rPr>
-          <w:rFonts w:asciiTheme="majorHAnsi" w:eastAsia="Arial" w:hAnsiTheme="majorHAnsi" w:cs="Arial"/>
-          <w:color w:val="000000"/>
-          <w:sz w:val="22"/>
-          <w:szCs w:val="22"/>
-          <w:highlight w:val="white"/>
-        </w:rPr>
-        <w:t xml:space="preserve">The following subclasses use </w:t>
-      </w:r>
-      <w:r>
-        <w:rPr>
-          <w:rFonts w:asciiTheme="majorHAnsi" w:eastAsia="Arial" w:hAnsiTheme="majorHAnsi" w:cs="Arial"/>
-          <w:b/>
-          <w:color w:val="000000"/>
-          <w:sz w:val="22"/>
-          <w:szCs w:val="22"/>
-          <w:highlight w:val="white"/>
-        </w:rPr>
-        <w:t>WS_Master</w:t>
-      </w:r>
-    </w:p>
-    <w:p>
-      <w:pPr>
-        <w:rPr>
-          <w:rFonts w:asciiTheme="majorHAnsi" w:eastAsia="Arial" w:hAnsiTheme="majorHAnsi" w:cs="Arial"/>
-          <w:color w:val="000000"/>
-          <w:sz w:val="22"/>
-          <w:szCs w:val="22"/>
-          <w:highlight w:val="white"/>
-        </w:rPr>
-      </w:pPr>
-      <w:r>
-        <w:rPr>
-          <w:rFonts w:asciiTheme="majorHAnsi" w:eastAsia="Arial" w:hAnsiTheme="majorHAnsi" w:cs="Arial"/>
-          <w:b/>
-          <w:color w:val="000000"/>
-          <w:sz w:val="22"/>
-          <w:szCs w:val="22"/>
-          <w:highlight w:val="white"/>
-        </w:rPr>
-        <w:t>WS_Beginner_LG</w:t>
-      </w:r>
-      <w:r>
-        <w:rPr>
-          <w:rFonts w:asciiTheme="majorHAnsi" w:eastAsia="Arial" w:hAnsiTheme="majorHAnsi" w:cs="Arial"/>
-          <w:color w:val="000000"/>
-          <w:sz w:val="22"/>
-          <w:szCs w:val="22"/>
-          <w:highlight w:val="white"/>
-        </w:rPr>
-        <w:t xml:space="preserve"> – Beginner Least to Greatest problems</w:t>
-      </w:r>
-    </w:p>
-    <w:p>
-      <w:pPr>
-        <w:rPr>
-          <w:rFonts w:asciiTheme="majorHAnsi" w:eastAsia="Arial" w:hAnsiTheme="majorHAnsi" w:cs="Arial"/>
-          <w:color w:val="000000"/>
-          <w:sz w:val="22"/>
-          <w:szCs w:val="22"/>
-          <w:highlight w:val="white"/>
-        </w:rPr>
-      </w:pPr>
-      <w:r>
-        <w:rPr>
-          <w:rFonts w:asciiTheme="majorHAnsi" w:eastAsia="Arial" w:hAnsiTheme="majorHAnsi" w:cs="Arial"/>
-          <w:b/>
-          <w:color w:val="000000"/>
-          <w:sz w:val="22"/>
-          <w:szCs w:val="22"/>
-          <w:highlight w:val="white"/>
-        </w:rPr>
-        <w:t>WS_Beginner_Pie</w:t>
-      </w:r>
-      <w:r>
-        <w:rPr>
-          <w:rFonts w:asciiTheme="majorHAnsi" w:eastAsia="Arial" w:hAnsiTheme="majorHAnsi" w:cs="Arial"/>
-          <w:color w:val="000000"/>
-          <w:sz w:val="22"/>
-          <w:szCs w:val="22"/>
-          <w:highlight w:val="white"/>
-        </w:rPr>
-        <w:t xml:space="preserve"> – Beginner pie diagram to fraction problems</w:t>
-      </w:r>
-    </w:p>
-    <w:p>
-      <w:pPr>
-        <w:rPr>
-          <w:rFonts w:asciiTheme="majorHAnsi" w:eastAsia="Arial" w:hAnsiTheme="majorHAnsi" w:cs="Arial"/>
-          <w:color w:val="000000"/>
-          <w:sz w:val="22"/>
-          <w:szCs w:val="22"/>
-          <w:highlight w:val="white"/>
-        </w:rPr>
-      </w:pPr>
-      <w:r>
-        <w:rPr>
-          <w:rFonts w:asciiTheme="majorHAnsi" w:eastAsia="Arial" w:hAnsiTheme="majorHAnsi" w:cs="Arial"/>
-          <w:b/>
-          <w:color w:val="000000"/>
-          <w:sz w:val="22"/>
-          <w:szCs w:val="22"/>
-          <w:highlight w:val="white"/>
-        </w:rPr>
-        <w:t>WS_Beginner_PieAdd</w:t>
-      </w:r>
-      <w:r>
-        <w:rPr>
-          <w:rFonts w:asciiTheme="majorHAnsi" w:eastAsia="Arial" w:hAnsiTheme="majorHAnsi" w:cs="Arial"/>
-          <w:color w:val="000000"/>
-          <w:sz w:val="22"/>
-          <w:szCs w:val="22"/>
-          <w:highlight w:val="white"/>
-        </w:rPr>
-        <w:t xml:space="preserve"> – Beginner pie diagram addition problems</w:t>
-      </w:r>
-    </w:p>
-    <w:p>
-      <w:pPr>
-        <w:rPr>
-          <w:rFonts w:asciiTheme="majorHAnsi" w:eastAsia="Arial" w:hAnsiTheme="majorHAnsi" w:cs="Arial"/>
-          <w:color w:val="000000"/>
-          <w:sz w:val="22"/>
-          <w:szCs w:val="22"/>
-          <w:highlight w:val="white"/>
-        </w:rPr>
-      </w:pPr>
-      <w:r>
-        <w:rPr>
-          <w:rFonts w:asciiTheme="majorHAnsi" w:eastAsia="Arial" w:hAnsiTheme="majorHAnsi" w:cs="Arial"/>
-          <w:color w:val="000000"/>
-          <w:sz w:val="22"/>
-          <w:szCs w:val="22"/>
-          <w:highlight w:val="white"/>
-        </w:rPr>
-        <w:t>Beginner worksheets require separate subclasses since there is little commonality between the different worksheets at this level.</w:t>
-      </w:r>
-    </w:p>
-    <w:p>
-      <w:pPr>
-        <w:rPr>
-          <w:rFonts w:asciiTheme="majorHAnsi" w:eastAsia="Arial" w:hAnsiTheme="majorHAnsi" w:cs="Arial"/>
-          <w:color w:val="000000"/>
-          <w:sz w:val="22"/>
-          <w:szCs w:val="22"/>
-          <w:highlight w:val="white"/>
-        </w:rPr>
-      </w:pPr>
-      <w:r>
-        <w:rPr>
-          <w:rFonts w:asciiTheme="majorHAnsi" w:eastAsia="Arial" w:hAnsiTheme="majorHAnsi" w:cs="Arial"/>
-          <w:b/>
-          <w:color w:val="000000"/>
-          <w:sz w:val="22"/>
-          <w:szCs w:val="22"/>
-          <w:highlight w:val="white"/>
-        </w:rPr>
-        <w:t>WS_Intermediate</w:t>
-      </w:r>
-      <w:r>
-        <w:rPr>
-          <w:rFonts w:asciiTheme="majorHAnsi" w:eastAsia="Arial" w:hAnsiTheme="majorHAnsi" w:cs="Arial"/>
-          <w:color w:val="000000"/>
-          <w:sz w:val="22"/>
-          <w:szCs w:val="22"/>
-          <w:highlight w:val="white"/>
-        </w:rPr>
-        <w:t xml:space="preserve"> – All three intermediate worksheets (Addition, Subtraction, Multiplication/Division) use this one subclass since the only differentiator is the operator.  The equation class handles the answers being different based on the operator used for the sheet.</w:t>
-      </w:r>
-    </w:p>
-    <w:p>
-      <w:pPr>
-        <w:rPr>
-          <w:rFonts w:asciiTheme="majorHAnsi" w:eastAsia="Arial" w:hAnsiTheme="majorHAnsi" w:cs="Arial"/>
-          <w:color w:val="000000"/>
-          <w:sz w:val="22"/>
-          <w:szCs w:val="22"/>
-          <w:highlight w:val="white"/>
-        </w:rPr>
-      </w:pPr>
-      <w:r>
-        <w:rPr>
-          <w:rFonts w:asciiTheme="majorHAnsi" w:eastAsia="Arial" w:hAnsiTheme="majorHAnsi" w:cs="Arial"/>
-          <w:b/>
-          <w:color w:val="000000"/>
-          <w:sz w:val="22"/>
-          <w:szCs w:val="22"/>
-          <w:highlight w:val="white"/>
-        </w:rPr>
-        <w:t>WS_Advanced</w:t>
-      </w:r>
-      <w:r>
-        <w:rPr>
-          <w:rFonts w:asciiTheme="majorHAnsi" w:eastAsia="Arial" w:hAnsiTheme="majorHAnsi" w:cs="Arial"/>
-          <w:color w:val="000000"/>
-          <w:sz w:val="22"/>
-          <w:szCs w:val="22"/>
-          <w:highlight w:val="white"/>
-        </w:rPr>
-        <w:t xml:space="preserve"> – All three advanced worksheets (Addition, Subtraction, Multiplication/Division) use this one subclass since the only differentiator is the operator.  The equation class handles the answers being different based on the operator used for the sheet.</w:t>
-      </w:r>
-    </w:p>
-    <w:p>
-      <w:pPr>
-        <w:rPr>
-          <w:rFonts w:asciiTheme="majorHAnsi" w:eastAsia="Arial" w:hAnsiTheme="majorHAnsi" w:cs="Arial"/>
-          <w:color w:val="000000"/>
-          <w:sz w:val="22"/>
-          <w:szCs w:val="22"/>
-          <w:highlight w:val="white"/>
-        </w:rPr>
-      </w:pPr>
-    </w:p>
-    <w:p/>
-    <w:p>
-      <w:pPr>
         <w:rPr>
           <w:rFonts w:ascii="Calibri Light" w:eastAsia="Times New Roman" w:hAnsi="Calibri Light" w:cs="Times New Roman"/>
           <w:color w:val="2E74B5"/>
@@ -1684,8 +1133,6 @@
           <w:szCs w:val="26"/>
         </w:rPr>
       </w:pPr>
-      <w:bookmarkStart w:id="5" w:name="_GoBack"/>
-      <w:bookmarkEnd w:id="5"/>
     </w:p>
     <w:p>
       <w:r>
@@ -1789,76 +1236,44 @@
     </w:p>
     <w:p>
       <w:pPr>
-        <w:ind w:hanging="540"/>
         <w:rPr>
           <w:rFonts w:asciiTheme="majorHAnsi" w:hAnsiTheme="majorHAnsi"/>
         </w:rPr>
       </w:pPr>
-      <w:r>
+    </w:p>
+    <w:p>
+      <w:pPr>
         <w:rPr>
           <w:rFonts w:asciiTheme="majorHAnsi" w:hAnsiTheme="majorHAnsi"/>
         </w:rPr>
-        <w:tab/>
-      </w:r>
-    </w:p>
-    <w:p>
-      <w:pPr>
-        <w:ind w:hanging="540"/>
+      </w:pPr>
+    </w:p>
+    <w:p>
+      <w:pPr>
         <w:rPr>
           <w:rFonts w:asciiTheme="majorHAnsi" w:hAnsiTheme="majorHAnsi"/>
           <w:sz w:val="22"/>
         </w:rPr>
       </w:pPr>
-      <w:r>
+    </w:p>
+    <w:p>
+      <w:pPr>
         <w:rPr>
           <w:rFonts w:asciiTheme="majorHAnsi" w:hAnsiTheme="majorHAnsi"/>
           <w:sz w:val="22"/>
-        </w:rPr>
-        <w:tab/>
-      </w:r>
-      <w:r>
-        <w:rPr>
-          <w:rFonts w:asciiTheme="majorHAnsi" w:hAnsiTheme="majorHAnsi"/>
-          <w:sz w:val="22"/>
-        </w:rPr>
-        <w:t>This is a teacher’s profile as viewed by the Admin, where the Admin can reset a teacher’s password on-demand or delete the teacher account, as well as makes changes to the teacher name and username.</w:t>
-      </w:r>
-    </w:p>
-    <w:p>
-      <w:pPr>
-        <w:pStyle w:val="Heading2"/>
-        <w:rPr>
-          <w:sz w:val="24"/>
-          <w:szCs w:val="24"/>
-        </w:rPr>
-      </w:pPr>
-      <w:bookmarkStart w:id="6" w:name="_Toc322170315"/>
-      <w:r>
-        <w:rPr>
-          <w:sz w:val="24"/>
-          <w:szCs w:val="24"/>
-        </w:rPr>
-        <w:t>Teacher registration</w:t>
-      </w:r>
-      <w:bookmarkEnd w:id="6"/>
-    </w:p>
-    <w:p>
-      <w:pPr>
-        <w:ind w:left="540" w:hanging="540"/>
-        <w:rPr>
-          <w:rFonts w:asciiTheme="majorHAnsi" w:hAnsiTheme="majorHAnsi"/>
         </w:rPr>
       </w:pPr>
       <w:r>
         <w:rPr>
           <w:rFonts w:asciiTheme="majorHAnsi" w:hAnsiTheme="majorHAnsi"/>
           <w:noProof/>
+          <w:sz w:val="22"/>
         </w:rPr>
         <w:drawing>
-          <wp:inline distT="0" distB="0" distL="0" distR="0" wp14:anchorId="7C30AF1C" wp14:editId="438B3D0E">
-            <wp:extent cx="5266055" cy="3293745"/>
-            <wp:effectExtent l="0" t="0" r="0" b="8255"/>
-            <wp:docPr id="33" name="Picture 33" descr="Mockups/Teacher_Registration.jpg"/>
+          <wp:inline distT="0" distB="0" distL="0" distR="0" wp14:anchorId="11DE2271" wp14:editId="402C861D">
+            <wp:extent cx="2628900" cy="2879270"/>
+            <wp:effectExtent l="0" t="0" r="0" b="0"/>
+            <wp:docPr id="2" name="Picture 1"/>
             <wp:cNvGraphicFramePr>
               <a:graphicFrameLocks xmlns:a="http://schemas.openxmlformats.org/drawingml/2006/main" noChangeAspect="1"/>
             </wp:cNvGraphicFramePr>
@@ -1866,13 +1281,1731 @@
               <a:graphicData uri="http://schemas.openxmlformats.org/drawingml/2006/picture">
                 <pic:pic xmlns:pic="http://schemas.openxmlformats.org/drawingml/2006/picture">
                   <pic:nvPicPr>
-                    <pic:cNvPr id="0" name="Picture 8" descr="Mockups/Teacher_Registration.jpg"/>
+                    <pic:cNvPr id="0" name="Picture 1"/>
                     <pic:cNvPicPr>
                       <a:picLocks noChangeAspect="1" noChangeArrowheads="1"/>
                     </pic:cNvPicPr>
                   </pic:nvPicPr>
                   <pic:blipFill>
                     <a:blip r:embed="rId10">
+                      <a:extLst>
+                        <a:ext uri="{28A0092B-C50C-407E-A947-70E740481C1C}">
+                          <a14:useLocalDpi xmlns:a14="http://schemas.microsoft.com/office/drawing/2010/main" val="0"/>
+                        </a:ext>
+                      </a:extLst>
+                    </a:blip>
+                    <a:srcRect/>
+                    <a:stretch>
+                      <a:fillRect/>
+                    </a:stretch>
+                  </pic:blipFill>
+                  <pic:spPr bwMode="auto">
+                    <a:xfrm>
+                      <a:off x="0" y="0"/>
+                      <a:ext cx="2629962" cy="2880434"/>
+                    </a:xfrm>
+                    <a:prstGeom prst="rect">
+                      <a:avLst/>
+                    </a:prstGeom>
+                    <a:noFill/>
+                    <a:ln>
+                      <a:noFill/>
+                    </a:ln>
+                  </pic:spPr>
+                </pic:pic>
+              </a:graphicData>
+            </a:graphic>
+          </wp:inline>
+        </w:drawing>
+      </w:r>
+    </w:p>
+    <w:p>
+      <w:pPr>
+        <w:rPr>
+          <w:rFonts w:asciiTheme="majorHAnsi" w:hAnsiTheme="majorHAnsi"/>
+          <w:sz w:val="22"/>
+        </w:rPr>
+      </w:pPr>
+    </w:p>
+    <w:p>
+      <w:pPr>
+        <w:rPr>
+          <w:rFonts w:asciiTheme="majorHAnsi" w:hAnsiTheme="majorHAnsi"/>
+          <w:sz w:val="22"/>
+        </w:rPr>
+      </w:pPr>
+    </w:p>
+    <w:p>
+      <w:pPr>
+        <w:rPr>
+          <w:rFonts w:asciiTheme="majorHAnsi" w:hAnsiTheme="majorHAnsi"/>
+          <w:sz w:val="22"/>
+        </w:rPr>
+      </w:pPr>
+      <w:r>
+        <w:rPr>
+          <w:rFonts w:asciiTheme="majorHAnsi" w:hAnsiTheme="majorHAnsi"/>
+          <w:noProof/>
+          <w:sz w:val="22"/>
+        </w:rPr>
+        <w:drawing>
+          <wp:inline distT="0" distB="0" distL="0" distR="0" wp14:anchorId="05213F03" wp14:editId="60AEE692">
+            <wp:extent cx="2743200" cy="2384729"/>
+            <wp:effectExtent l="0" t="0" r="0" b="3175"/>
+            <wp:docPr id="3" name="Picture 2"/>
+            <wp:cNvGraphicFramePr>
+              <a:graphicFrameLocks xmlns:a="http://schemas.openxmlformats.org/drawingml/2006/main" noChangeAspect="1"/>
+            </wp:cNvGraphicFramePr>
+            <a:graphic xmlns:a="http://schemas.openxmlformats.org/drawingml/2006/main">
+              <a:graphicData uri="http://schemas.openxmlformats.org/drawingml/2006/picture">
+                <pic:pic xmlns:pic="http://schemas.openxmlformats.org/drawingml/2006/picture">
+                  <pic:nvPicPr>
+                    <pic:cNvPr id="0" name="Picture 2"/>
+                    <pic:cNvPicPr>
+                      <a:picLocks noChangeAspect="1" noChangeArrowheads="1"/>
+                    </pic:cNvPicPr>
+                  </pic:nvPicPr>
+                  <pic:blipFill>
+                    <a:blip r:embed="rId11">
+                      <a:extLst>
+                        <a:ext uri="{28A0092B-C50C-407E-A947-70E740481C1C}">
+                          <a14:useLocalDpi xmlns:a14="http://schemas.microsoft.com/office/drawing/2010/main" val="0"/>
+                        </a:ext>
+                      </a:extLst>
+                    </a:blip>
+                    <a:srcRect/>
+                    <a:stretch>
+                      <a:fillRect/>
+                    </a:stretch>
+                  </pic:blipFill>
+                  <pic:spPr bwMode="auto">
+                    <a:xfrm>
+                      <a:off x="0" y="0"/>
+                      <a:ext cx="2744131" cy="2385538"/>
+                    </a:xfrm>
+                    <a:prstGeom prst="rect">
+                      <a:avLst/>
+                    </a:prstGeom>
+                    <a:noFill/>
+                    <a:ln>
+                      <a:noFill/>
+                    </a:ln>
+                  </pic:spPr>
+                </pic:pic>
+              </a:graphicData>
+            </a:graphic>
+          </wp:inline>
+        </w:drawing>
+      </w:r>
+    </w:p>
+    <w:p>
+      <w:pPr>
+        <w:ind w:hanging="540"/>
+        <w:rPr>
+          <w:rFonts w:asciiTheme="majorHAnsi" w:hAnsiTheme="majorHAnsi"/>
+          <w:sz w:val="22"/>
+        </w:rPr>
+      </w:pPr>
+    </w:p>
+    <w:p>
+      <w:pPr>
+        <w:ind w:hanging="540"/>
+        <w:rPr>
+          <w:rFonts w:asciiTheme="majorHAnsi" w:hAnsiTheme="majorHAnsi"/>
+          <w:sz w:val="22"/>
+        </w:rPr>
+      </w:pPr>
+      <w:r>
+        <w:rPr>
+          <w:noProof/>
+        </w:rPr>
+        <w:drawing>
+          <wp:inline distT="0" distB="0" distL="0" distR="0" wp14:anchorId="3A851757" wp14:editId="1EDD2E7D">
+            <wp:extent cx="3314235" cy="4737100"/>
+            <wp:effectExtent l="0" t="0" r="0" b="0"/>
+            <wp:docPr id="8" name="Picture 7"/>
+            <wp:cNvGraphicFramePr>
+              <a:graphicFrameLocks xmlns:a="http://schemas.openxmlformats.org/drawingml/2006/main" noChangeAspect="1"/>
+            </wp:cNvGraphicFramePr>
+            <a:graphic xmlns:a="http://schemas.openxmlformats.org/drawingml/2006/main">
+              <a:graphicData uri="http://schemas.openxmlformats.org/drawingml/2006/picture">
+                <pic:pic xmlns:pic="http://schemas.openxmlformats.org/drawingml/2006/picture">
+                  <pic:nvPicPr>
+                    <pic:cNvPr id="0" name="Picture 7"/>
+                    <pic:cNvPicPr>
+                      <a:picLocks noChangeAspect="1" noChangeArrowheads="1"/>
+                    </pic:cNvPicPr>
+                  </pic:nvPicPr>
+                  <pic:blipFill>
+                    <a:blip r:embed="rId12">
+                      <a:extLst>
+                        <a:ext uri="{28A0092B-C50C-407E-A947-70E740481C1C}">
+                          <a14:useLocalDpi xmlns:a14="http://schemas.microsoft.com/office/drawing/2010/main" val="0"/>
+                        </a:ext>
+                      </a:extLst>
+                    </a:blip>
+                    <a:srcRect/>
+                    <a:stretch>
+                      <a:fillRect/>
+                    </a:stretch>
+                  </pic:blipFill>
+                  <pic:spPr bwMode="auto">
+                    <a:xfrm>
+                      <a:off x="0" y="0"/>
+                      <a:ext cx="3314818" cy="4737934"/>
+                    </a:xfrm>
+                    <a:prstGeom prst="rect">
+                      <a:avLst/>
+                    </a:prstGeom>
+                    <a:noFill/>
+                    <a:ln>
+                      <a:noFill/>
+                    </a:ln>
+                  </pic:spPr>
+                </pic:pic>
+              </a:graphicData>
+            </a:graphic>
+          </wp:inline>
+        </w:drawing>
+      </w:r>
+    </w:p>
+    <w:p>
+      <w:pPr>
+        <w:rPr>
+          <w:rFonts w:asciiTheme="majorHAnsi" w:hAnsiTheme="majorHAnsi"/>
+          <w:sz w:val="22"/>
+        </w:rPr>
+      </w:pPr>
+      <w:r>
+        <w:rPr>
+          <w:rFonts w:asciiTheme="majorHAnsi" w:hAnsiTheme="majorHAnsi"/>
+          <w:sz w:val="22"/>
+        </w:rPr>
+        <w:br w:type="page"/>
+      </w:r>
+    </w:p>
+    <w:p>
+      <w:pPr>
+        <w:ind w:hanging="90"/>
+        <w:rPr>
+          <w:rFonts w:asciiTheme="majorHAnsi" w:hAnsiTheme="majorHAnsi"/>
+          <w:sz w:val="22"/>
+        </w:rPr>
+      </w:pPr>
+    </w:p>
+    <w:p>
+      <w:pPr>
+        <w:ind w:hanging="540"/>
+        <w:rPr>
+          <w:rFonts w:asciiTheme="majorHAnsi" w:hAnsiTheme="majorHAnsi"/>
+          <w:sz w:val="22"/>
+        </w:rPr>
+      </w:pPr>
+    </w:p>
+    <w:p>
+      <w:pPr>
+        <w:rPr>
+          <w:rFonts w:asciiTheme="majorHAnsi" w:eastAsia="Arial" w:hAnsiTheme="majorHAnsi" w:cs="Arial"/>
+          <w:color w:val="000000"/>
+          <w:sz w:val="22"/>
+          <w:szCs w:val="22"/>
+          <w:highlight w:val="white"/>
+        </w:rPr>
+      </w:pPr>
+      <w:r>
+        <w:rPr>
+          <w:rFonts w:asciiTheme="majorHAnsi" w:eastAsia="Arial" w:hAnsiTheme="majorHAnsi" w:cs="Arial"/>
+          <w:color w:val="000000"/>
+          <w:sz w:val="22"/>
+          <w:szCs w:val="22"/>
+          <w:highlight w:val="white"/>
+        </w:rPr>
+        <w:t xml:space="preserve">The </w:t>
+      </w:r>
+      <w:r>
+        <w:rPr>
+          <w:rFonts w:asciiTheme="majorHAnsi" w:eastAsia="Arial" w:hAnsiTheme="majorHAnsi" w:cs="Arial"/>
+          <w:b/>
+          <w:color w:val="000000"/>
+          <w:sz w:val="22"/>
+          <w:szCs w:val="22"/>
+          <w:highlight w:val="white"/>
+        </w:rPr>
+        <w:t xml:space="preserve">.random </w:t>
+      </w:r>
+      <w:r>
+        <w:rPr>
+          <w:rFonts w:asciiTheme="majorHAnsi" w:eastAsia="Arial" w:hAnsiTheme="majorHAnsi" w:cs="Arial"/>
+          <w:color w:val="000000"/>
+          <w:sz w:val="22"/>
+          <w:szCs w:val="22"/>
+          <w:highlight w:val="white"/>
+        </w:rPr>
+        <w:t>package of the Fraction Worksheet Creator is heart of programs primary function of creating worksheets.  There are multiple classes that build off one another to accomplish the task of generating the PDF files for the worksheets and answer sheets.</w:t>
+      </w:r>
+    </w:p>
+    <w:p>
+      <w:pPr>
+        <w:rPr>
+          <w:rFonts w:asciiTheme="majorHAnsi" w:eastAsia="Arial" w:hAnsiTheme="majorHAnsi" w:cs="Arial"/>
+          <w:color w:val="000000"/>
+          <w:sz w:val="22"/>
+          <w:szCs w:val="22"/>
+          <w:highlight w:val="white"/>
+        </w:rPr>
+      </w:pPr>
+    </w:p>
+    <w:p>
+      <w:pPr>
+        <w:rPr>
+          <w:rFonts w:asciiTheme="majorHAnsi" w:hAnsiTheme="majorHAnsi"/>
+          <w:sz w:val="22"/>
+        </w:rPr>
+      </w:pPr>
+    </w:p>
+    <w:p>
+      <w:pPr>
+        <w:rPr>
+          <w:rFonts w:asciiTheme="majorHAnsi" w:hAnsiTheme="majorHAnsi"/>
+          <w:sz w:val="22"/>
+        </w:rPr>
+      </w:pPr>
+    </w:p>
+    <w:p>
+      <w:pPr>
+        <w:rPr>
+          <w:rFonts w:asciiTheme="majorHAnsi" w:hAnsiTheme="majorHAnsi"/>
+          <w:sz w:val="22"/>
+        </w:rPr>
+      </w:pPr>
+      <w:bookmarkStart w:id="5" w:name="_GoBack"/>
+      <w:r>
+        <w:rPr>
+          <w:rFonts w:asciiTheme="majorHAnsi" w:hAnsiTheme="majorHAnsi"/>
+          <w:noProof/>
+          <w:sz w:val="22"/>
+        </w:rPr>
+        <w:drawing>
+          <wp:inline distT="0" distB="0" distL="0" distR="0" wp14:anchorId="1F8EBF8A" wp14:editId="69EFC282">
+            <wp:extent cx="5691505" cy="3784600"/>
+            <wp:effectExtent l="0" t="0" r="0" b="0"/>
+            <wp:docPr id="15" name="Picture 14"/>
+            <wp:cNvGraphicFramePr>
+              <a:graphicFrameLocks xmlns:a="http://schemas.openxmlformats.org/drawingml/2006/main" noChangeAspect="1"/>
+            </wp:cNvGraphicFramePr>
+            <a:graphic xmlns:a="http://schemas.openxmlformats.org/drawingml/2006/main">
+              <a:graphicData uri="http://schemas.openxmlformats.org/drawingml/2006/picture">
+                <pic:pic xmlns:pic="http://schemas.openxmlformats.org/drawingml/2006/picture">
+                  <pic:nvPicPr>
+                    <pic:cNvPr id="0" name="Picture 14"/>
+                    <pic:cNvPicPr>
+                      <a:picLocks noChangeAspect="1" noChangeArrowheads="1"/>
+                    </pic:cNvPicPr>
+                  </pic:nvPicPr>
+                  <pic:blipFill>
+                    <a:blip r:embed="rId13">
+                      <a:extLst>
+                        <a:ext uri="{28A0092B-C50C-407E-A947-70E740481C1C}">
+                          <a14:useLocalDpi xmlns:a14="http://schemas.microsoft.com/office/drawing/2010/main" val="0"/>
+                        </a:ext>
+                      </a:extLst>
+                    </a:blip>
+                    <a:srcRect/>
+                    <a:stretch>
+                      <a:fillRect/>
+                    </a:stretch>
+                  </pic:blipFill>
+                  <pic:spPr bwMode="auto">
+                    <a:xfrm>
+                      <a:off x="0" y="0"/>
+                      <a:ext cx="5692235" cy="3785085"/>
+                    </a:xfrm>
+                    <a:prstGeom prst="rect">
+                      <a:avLst/>
+                    </a:prstGeom>
+                    <a:noFill/>
+                    <a:ln>
+                      <a:noFill/>
+                    </a:ln>
+                  </pic:spPr>
+                </pic:pic>
+              </a:graphicData>
+            </a:graphic>
+          </wp:inline>
+        </w:drawing>
+      </w:r>
+      <w:bookmarkEnd w:id="5"/>
+    </w:p>
+    <w:p>
+      <w:pPr>
+        <w:rPr>
+          <w:rFonts w:asciiTheme="majorHAnsi" w:hAnsiTheme="majorHAnsi"/>
+          <w:sz w:val="22"/>
+        </w:rPr>
+      </w:pPr>
+    </w:p>
+    <w:p>
+      <w:pPr>
+        <w:rPr>
+          <w:rFonts w:asciiTheme="majorHAnsi" w:hAnsiTheme="majorHAnsi"/>
+          <w:sz w:val="22"/>
+        </w:rPr>
+      </w:pPr>
+    </w:p>
+    <w:p>
+      <w:pPr>
+        <w:rPr>
+          <w:rFonts w:asciiTheme="majorHAnsi" w:hAnsiTheme="majorHAnsi"/>
+          <w:sz w:val="22"/>
+        </w:rPr>
+      </w:pPr>
+    </w:p>
+    <w:p>
+      <w:pPr>
+        <w:rPr>
+          <w:rFonts w:asciiTheme="majorHAnsi" w:eastAsia="Arial" w:hAnsiTheme="majorHAnsi" w:cs="Arial"/>
+          <w:b/>
+          <w:color w:val="000000"/>
+          <w:sz w:val="22"/>
+          <w:szCs w:val="22"/>
+          <w:highlight w:val="white"/>
+        </w:rPr>
+      </w:pPr>
+      <w:r>
+        <w:rPr>
+          <w:rFonts w:asciiTheme="majorHAnsi" w:eastAsia="Arial" w:hAnsiTheme="majorHAnsi" w:cs="Arial"/>
+          <w:b/>
+          <w:color w:val="000000"/>
+          <w:sz w:val="22"/>
+          <w:szCs w:val="22"/>
+          <w:highlight w:val="white"/>
+        </w:rPr>
+        <w:t>FractionGenerator (FNG)</w:t>
+      </w:r>
+    </w:p>
+    <w:p>
+      <w:pPr>
+        <w:rPr>
+          <w:rFonts w:asciiTheme="majorHAnsi" w:eastAsia="Arial" w:hAnsiTheme="majorHAnsi" w:cs="Arial"/>
+          <w:b/>
+          <w:color w:val="000000"/>
+          <w:sz w:val="22"/>
+          <w:szCs w:val="22"/>
+          <w:highlight w:val="white"/>
+        </w:rPr>
+      </w:pPr>
+    </w:p>
+    <w:p>
+      <w:pPr>
+        <w:rPr>
+          <w:rFonts w:asciiTheme="majorHAnsi" w:eastAsia="Arial" w:hAnsiTheme="majorHAnsi" w:cs="Arial"/>
+          <w:color w:val="000000"/>
+          <w:sz w:val="22"/>
+          <w:szCs w:val="22"/>
+          <w:highlight w:val="white"/>
+        </w:rPr>
+      </w:pPr>
+      <w:r>
+        <w:rPr>
+          <w:rFonts w:asciiTheme="majorHAnsi" w:eastAsia="Arial" w:hAnsiTheme="majorHAnsi" w:cs="Arial"/>
+          <w:color w:val="000000"/>
+          <w:sz w:val="22"/>
+          <w:szCs w:val="22"/>
+          <w:highlight w:val="white"/>
+        </w:rPr>
+        <w:t>Generates a random set of fractions based on the parameters provided.  This includes limits on the numerator, denominator, if whole numbers can be generated, and if matching denominators are required.  Passes the fractions to calling classes as a List.</w:t>
+      </w:r>
+    </w:p>
+    <w:p>
+      <w:pPr>
+        <w:rPr>
+          <w:rFonts w:asciiTheme="majorHAnsi" w:eastAsia="Arial" w:hAnsiTheme="majorHAnsi" w:cs="Arial"/>
+          <w:color w:val="000000"/>
+          <w:sz w:val="22"/>
+          <w:szCs w:val="22"/>
+          <w:highlight w:val="white"/>
+        </w:rPr>
+      </w:pPr>
+      <w:r>
+        <w:rPr>
+          <w:rFonts w:asciiTheme="majorHAnsi" w:eastAsia="Arial" w:hAnsiTheme="majorHAnsi" w:cs="Arial"/>
+          <w:color w:val="000000"/>
+          <w:sz w:val="22"/>
+          <w:szCs w:val="22"/>
+          <w:highlight w:val="white"/>
+        </w:rPr>
+        <w:t>Equation</w:t>
+      </w:r>
+    </w:p>
+    <w:p>
+      <w:pPr>
+        <w:rPr>
+          <w:rFonts w:asciiTheme="majorHAnsi" w:eastAsia="Arial" w:hAnsiTheme="majorHAnsi" w:cs="Arial"/>
+          <w:color w:val="000000"/>
+          <w:sz w:val="22"/>
+          <w:szCs w:val="22"/>
+          <w:highlight w:val="white"/>
+        </w:rPr>
+      </w:pPr>
+      <w:r>
+        <w:rPr>
+          <w:rFonts w:asciiTheme="majorHAnsi" w:eastAsia="Arial" w:hAnsiTheme="majorHAnsi" w:cs="Arial"/>
+          <w:color w:val="000000"/>
+          <w:sz w:val="22"/>
+          <w:szCs w:val="22"/>
+          <w:highlight w:val="white"/>
+        </w:rPr>
+        <w:t>Forms equations based on the fractions generated by the FNG.  Then based on the operator for this equation it calculates the answer, which is stored in an additional Fraction class object.</w:t>
+      </w:r>
+    </w:p>
+    <w:p>
+      <w:pPr>
+        <w:ind w:hanging="540"/>
+        <w:rPr>
+          <w:rFonts w:asciiTheme="majorHAnsi" w:hAnsiTheme="majorHAnsi"/>
+          <w:sz w:val="22"/>
+        </w:rPr>
+      </w:pPr>
+    </w:p>
+    <w:p>
+      <w:pPr>
+        <w:ind w:hanging="540"/>
+        <w:rPr>
+          <w:rFonts w:asciiTheme="majorHAnsi" w:hAnsiTheme="majorHAnsi"/>
+          <w:sz w:val="22"/>
+        </w:rPr>
+      </w:pPr>
+      <w:r>
+        <w:rPr>
+          <w:rFonts w:asciiTheme="majorHAnsi" w:hAnsiTheme="majorHAnsi"/>
+          <w:sz w:val="22"/>
+        </w:rPr>
+        <w:drawing>
+          <wp:inline distT="0" distB="0" distL="0" distR="0" wp14:anchorId="2F396BB7" wp14:editId="09E1A560">
+            <wp:extent cx="5829300" cy="2641600"/>
+            <wp:effectExtent l="0" t="0" r="12700" b="0"/>
+            <wp:docPr id="6" name="Picture 5"/>
+            <wp:cNvGraphicFramePr>
+              <a:graphicFrameLocks xmlns:a="http://schemas.openxmlformats.org/drawingml/2006/main" noChangeAspect="1"/>
+            </wp:cNvGraphicFramePr>
+            <a:graphic xmlns:a="http://schemas.openxmlformats.org/drawingml/2006/main">
+              <a:graphicData uri="http://schemas.openxmlformats.org/drawingml/2006/picture">
+                <pic:pic xmlns:pic="http://schemas.openxmlformats.org/drawingml/2006/picture">
+                  <pic:nvPicPr>
+                    <pic:cNvPr id="0" name="Picture 5"/>
+                    <pic:cNvPicPr>
+                      <a:picLocks noChangeAspect="1" noChangeArrowheads="1"/>
+                    </pic:cNvPicPr>
+                  </pic:nvPicPr>
+                  <pic:blipFill>
+                    <a:blip r:embed="rId14">
+                      <a:extLst>
+                        <a:ext uri="{28A0092B-C50C-407E-A947-70E740481C1C}">
+                          <a14:useLocalDpi xmlns:a14="http://schemas.microsoft.com/office/drawing/2010/main" val="0"/>
+                        </a:ext>
+                      </a:extLst>
+                    </a:blip>
+                    <a:srcRect/>
+                    <a:stretch>
+                      <a:fillRect/>
+                    </a:stretch>
+                  </pic:blipFill>
+                  <pic:spPr bwMode="auto">
+                    <a:xfrm>
+                      <a:off x="0" y="0"/>
+                      <a:ext cx="5829918" cy="2641880"/>
+                    </a:xfrm>
+                    <a:prstGeom prst="rect">
+                      <a:avLst/>
+                    </a:prstGeom>
+                    <a:noFill/>
+                    <a:ln>
+                      <a:noFill/>
+                    </a:ln>
+                  </pic:spPr>
+                </pic:pic>
+              </a:graphicData>
+            </a:graphic>
+          </wp:inline>
+        </w:drawing>
+      </w:r>
+    </w:p>
+    <w:p>
+      <w:pPr>
+        <w:ind w:hanging="540"/>
+        <w:rPr>
+          <w:rFonts w:asciiTheme="majorHAnsi" w:hAnsiTheme="majorHAnsi"/>
+          <w:sz w:val="22"/>
+        </w:rPr>
+      </w:pPr>
+    </w:p>
+    <w:p>
+      <w:pPr>
+        <w:rPr>
+          <w:rFonts w:asciiTheme="majorHAnsi" w:eastAsia="Arial" w:hAnsiTheme="majorHAnsi" w:cs="Arial"/>
+          <w:b/>
+          <w:color w:val="000000"/>
+          <w:sz w:val="22"/>
+          <w:szCs w:val="22"/>
+          <w:highlight w:val="white"/>
+        </w:rPr>
+      </w:pPr>
+      <w:r>
+        <w:rPr>
+          <w:rFonts w:asciiTheme="majorHAnsi" w:eastAsia="Arial" w:hAnsiTheme="majorHAnsi" w:cs="Arial"/>
+          <w:b/>
+          <w:color w:val="000000"/>
+          <w:sz w:val="22"/>
+          <w:szCs w:val="22"/>
+          <w:highlight w:val="white"/>
+        </w:rPr>
+        <w:t>Equation</w:t>
+      </w:r>
+    </w:p>
+    <w:p>
+      <w:pPr>
+        <w:rPr>
+          <w:rFonts w:asciiTheme="majorHAnsi" w:eastAsia="Arial" w:hAnsiTheme="majorHAnsi" w:cs="Arial"/>
+          <w:color w:val="000000"/>
+          <w:sz w:val="22"/>
+          <w:szCs w:val="22"/>
+          <w:highlight w:val="white"/>
+        </w:rPr>
+      </w:pPr>
+      <w:r>
+        <w:rPr>
+          <w:rFonts w:asciiTheme="majorHAnsi" w:eastAsia="Arial" w:hAnsiTheme="majorHAnsi" w:cs="Arial"/>
+          <w:color w:val="000000"/>
+          <w:sz w:val="22"/>
+          <w:szCs w:val="22"/>
+          <w:highlight w:val="white"/>
+        </w:rPr>
+        <w:t>Forms equations based on the fractions generated by the FNG.  Then based on the operator for this equation it calculates the answer which is stored in an additional Fraction class object.</w:t>
+      </w:r>
+    </w:p>
+    <w:p>
+      <w:pPr>
+        <w:ind w:hanging="540"/>
+        <w:rPr>
+          <w:rFonts w:asciiTheme="majorHAnsi" w:hAnsiTheme="majorHAnsi"/>
+          <w:sz w:val="22"/>
+        </w:rPr>
+      </w:pPr>
+    </w:p>
+    <w:p>
+      <w:pPr>
+        <w:ind w:hanging="540"/>
+        <w:rPr>
+          <w:rFonts w:asciiTheme="majorHAnsi" w:hAnsiTheme="majorHAnsi"/>
+          <w:sz w:val="22"/>
+        </w:rPr>
+      </w:pPr>
+      <w:r>
+        <w:rPr>
+          <w:rFonts w:asciiTheme="majorHAnsi" w:hAnsiTheme="majorHAnsi"/>
+          <w:noProof/>
+          <w:sz w:val="22"/>
+        </w:rPr>
+        <w:drawing>
+          <wp:inline distT="0" distB="0" distL="0" distR="0" wp14:anchorId="2C48AFD1" wp14:editId="7B8DB64B">
+            <wp:extent cx="3333750" cy="4000500"/>
+            <wp:effectExtent l="0" t="0" r="0" b="12700"/>
+            <wp:docPr id="5" name="Picture 4"/>
+            <wp:cNvGraphicFramePr>
+              <a:graphicFrameLocks xmlns:a="http://schemas.openxmlformats.org/drawingml/2006/main" noChangeAspect="1"/>
+            </wp:cNvGraphicFramePr>
+            <a:graphic xmlns:a="http://schemas.openxmlformats.org/drawingml/2006/main">
+              <a:graphicData uri="http://schemas.openxmlformats.org/drawingml/2006/picture">
+                <pic:pic xmlns:pic="http://schemas.openxmlformats.org/drawingml/2006/picture">
+                  <pic:nvPicPr>
+                    <pic:cNvPr id="0" name="Picture 4"/>
+                    <pic:cNvPicPr>
+                      <a:picLocks noChangeAspect="1" noChangeArrowheads="1"/>
+                    </pic:cNvPicPr>
+                  </pic:nvPicPr>
+                  <pic:blipFill>
+                    <a:blip r:embed="rId15">
+                      <a:extLst>
+                        <a:ext uri="{28A0092B-C50C-407E-A947-70E740481C1C}">
+                          <a14:useLocalDpi xmlns:a14="http://schemas.microsoft.com/office/drawing/2010/main" val="0"/>
+                        </a:ext>
+                      </a:extLst>
+                    </a:blip>
+                    <a:srcRect/>
+                    <a:stretch>
+                      <a:fillRect/>
+                    </a:stretch>
+                  </pic:blipFill>
+                  <pic:spPr bwMode="auto">
+                    <a:xfrm>
+                      <a:off x="0" y="0"/>
+                      <a:ext cx="3333750" cy="4000500"/>
+                    </a:xfrm>
+                    <a:prstGeom prst="rect">
+                      <a:avLst/>
+                    </a:prstGeom>
+                    <a:noFill/>
+                    <a:ln>
+                      <a:noFill/>
+                    </a:ln>
+                  </pic:spPr>
+                </pic:pic>
+              </a:graphicData>
+            </a:graphic>
+          </wp:inline>
+        </w:drawing>
+      </w:r>
+    </w:p>
+    <w:p>
+      <w:pPr>
+        <w:ind w:hanging="540"/>
+        <w:rPr>
+          <w:rFonts w:asciiTheme="majorHAnsi" w:hAnsiTheme="majorHAnsi"/>
+          <w:sz w:val="22"/>
+        </w:rPr>
+      </w:pPr>
+    </w:p>
+    <w:p>
+      <w:pPr>
+        <w:ind w:hanging="540"/>
+        <w:rPr>
+          <w:rFonts w:asciiTheme="majorHAnsi" w:hAnsiTheme="majorHAnsi"/>
+          <w:sz w:val="22"/>
+        </w:rPr>
+      </w:pPr>
+    </w:p>
+    <w:p>
+      <w:pPr>
+        <w:rPr>
+          <w:rFonts w:asciiTheme="majorHAnsi" w:eastAsia="Arial" w:hAnsiTheme="majorHAnsi" w:cs="Arial"/>
+          <w:b/>
+          <w:color w:val="000000"/>
+          <w:sz w:val="22"/>
+          <w:szCs w:val="22"/>
+          <w:highlight w:val="white"/>
+        </w:rPr>
+      </w:pPr>
+      <w:r>
+        <w:rPr>
+          <w:rFonts w:asciiTheme="majorHAnsi" w:eastAsia="Arial" w:hAnsiTheme="majorHAnsi" w:cs="Arial"/>
+          <w:b/>
+          <w:color w:val="000000"/>
+          <w:sz w:val="22"/>
+          <w:szCs w:val="22"/>
+          <w:highlight w:val="white"/>
+        </w:rPr>
+        <w:t>Fraction</w:t>
+      </w:r>
+    </w:p>
+    <w:p>
+      <w:pPr>
+        <w:rPr>
+          <w:rFonts w:asciiTheme="majorHAnsi" w:eastAsia="Arial" w:hAnsiTheme="majorHAnsi" w:cs="Arial"/>
+          <w:b/>
+          <w:color w:val="000000"/>
+          <w:sz w:val="22"/>
+          <w:szCs w:val="22"/>
+          <w:highlight w:val="white"/>
+        </w:rPr>
+      </w:pPr>
+    </w:p>
+    <w:p>
+      <w:pPr>
+        <w:rPr>
+          <w:rFonts w:asciiTheme="majorHAnsi" w:eastAsia="Arial" w:hAnsiTheme="majorHAnsi" w:cs="Arial"/>
+          <w:color w:val="000000"/>
+          <w:sz w:val="22"/>
+          <w:szCs w:val="22"/>
+          <w:highlight w:val="white"/>
+        </w:rPr>
+      </w:pPr>
+      <w:r>
+        <w:rPr>
+          <w:rFonts w:asciiTheme="majorHAnsi" w:eastAsia="Arial" w:hAnsiTheme="majorHAnsi" w:cs="Arial"/>
+          <w:color w:val="000000"/>
+          <w:sz w:val="22"/>
+          <w:szCs w:val="22"/>
+          <w:highlight w:val="white"/>
+        </w:rPr>
+        <w:t>The base class for describing a fraction.  Includes the numerator and denominator and provides the ability to reduce fractions to their lowest terms.</w:t>
+      </w:r>
+    </w:p>
+    <w:p>
+      <w:pPr>
+        <w:ind w:hanging="540"/>
+        <w:rPr>
+          <w:rFonts w:asciiTheme="majorHAnsi" w:hAnsiTheme="majorHAnsi"/>
+          <w:sz w:val="22"/>
+        </w:rPr>
+      </w:pPr>
+    </w:p>
+    <w:p>
+      <w:pPr>
+        <w:pStyle w:val="Heading2"/>
+        <w:rPr>
+          <w:sz w:val="24"/>
+          <w:szCs w:val="24"/>
+        </w:rPr>
+      </w:pPr>
+      <w:bookmarkStart w:id="6" w:name="_Toc322170315"/>
+      <w:r>
+        <w:rPr>
+          <w:sz w:val="24"/>
+          <w:szCs w:val="24"/>
+        </w:rPr>
+        <w:drawing>
+          <wp:inline distT="0" distB="0" distL="0" distR="0" wp14:anchorId="3A8F22D4" wp14:editId="203804D8">
+            <wp:extent cx="2975982" cy="2400300"/>
+            <wp:effectExtent l="0" t="0" r="0" b="0"/>
+            <wp:docPr id="7" name="Picture 6"/>
+            <wp:cNvGraphicFramePr>
+              <a:graphicFrameLocks xmlns:a="http://schemas.openxmlformats.org/drawingml/2006/main" noChangeAspect="1"/>
+            </wp:cNvGraphicFramePr>
+            <a:graphic xmlns:a="http://schemas.openxmlformats.org/drawingml/2006/main">
+              <a:graphicData uri="http://schemas.openxmlformats.org/drawingml/2006/picture">
+                <pic:pic xmlns:pic="http://schemas.openxmlformats.org/drawingml/2006/picture">
+                  <pic:nvPicPr>
+                    <pic:cNvPr id="0" name="Picture 6"/>
+                    <pic:cNvPicPr>
+                      <a:picLocks noChangeAspect="1" noChangeArrowheads="1"/>
+                    </pic:cNvPicPr>
+                  </pic:nvPicPr>
+                  <pic:blipFill>
+                    <a:blip r:embed="rId16">
+                      <a:extLst>
+                        <a:ext uri="{28A0092B-C50C-407E-A947-70E740481C1C}">
+                          <a14:useLocalDpi xmlns:a14="http://schemas.microsoft.com/office/drawing/2010/main" val="0"/>
+                        </a:ext>
+                      </a:extLst>
+                    </a:blip>
+                    <a:srcRect/>
+                    <a:stretch>
+                      <a:fillRect/>
+                    </a:stretch>
+                  </pic:blipFill>
+                  <pic:spPr bwMode="auto">
+                    <a:xfrm>
+                      <a:off x="0" y="0"/>
+                      <a:ext cx="2975982" cy="2400300"/>
+                    </a:xfrm>
+                    <a:prstGeom prst="rect">
+                      <a:avLst/>
+                    </a:prstGeom>
+                    <a:noFill/>
+                    <a:ln>
+                      <a:noFill/>
+                    </a:ln>
+                  </pic:spPr>
+                </pic:pic>
+              </a:graphicData>
+            </a:graphic>
+          </wp:inline>
+        </w:drawing>
+      </w:r>
+    </w:p>
+    <w:p/>
+    <w:p/>
+    <w:p/>
+    <w:p>
+      <w:pPr>
+        <w:rPr>
+          <w:rFonts w:asciiTheme="majorHAnsi" w:eastAsia="Arial" w:hAnsiTheme="majorHAnsi" w:cs="Arial"/>
+          <w:color w:val="000000"/>
+          <w:sz w:val="22"/>
+          <w:szCs w:val="22"/>
+          <w:highlight w:val="white"/>
+        </w:rPr>
+      </w:pPr>
+      <w:r>
+        <w:rPr>
+          <w:rFonts w:asciiTheme="majorHAnsi" w:eastAsia="Arial" w:hAnsiTheme="majorHAnsi" w:cs="Arial"/>
+          <w:color w:val="000000"/>
+          <w:sz w:val="22"/>
+          <w:szCs w:val="22"/>
+          <w:highlight w:val="white"/>
+        </w:rPr>
+        <w:t xml:space="preserve">The following subclasses use </w:t>
+      </w:r>
+      <w:r>
+        <w:rPr>
+          <w:rFonts w:asciiTheme="majorHAnsi" w:eastAsia="Arial" w:hAnsiTheme="majorHAnsi" w:cs="Arial"/>
+          <w:b/>
+          <w:color w:val="000000"/>
+          <w:sz w:val="22"/>
+          <w:szCs w:val="22"/>
+          <w:highlight w:val="white"/>
+        </w:rPr>
+        <w:t>WS_Master</w:t>
+      </w:r>
+    </w:p>
+    <w:p>
+      <w:pPr>
+        <w:rPr>
+          <w:rFonts w:asciiTheme="majorHAnsi" w:eastAsia="Arial" w:hAnsiTheme="majorHAnsi" w:cs="Arial"/>
+          <w:color w:val="000000"/>
+          <w:sz w:val="22"/>
+          <w:szCs w:val="22"/>
+          <w:highlight w:val="white"/>
+        </w:rPr>
+      </w:pPr>
+      <w:r>
+        <w:rPr>
+          <w:rFonts w:asciiTheme="majorHAnsi" w:eastAsia="Arial" w:hAnsiTheme="majorHAnsi" w:cs="Arial"/>
+          <w:b/>
+          <w:color w:val="000000"/>
+          <w:sz w:val="22"/>
+          <w:szCs w:val="22"/>
+          <w:highlight w:val="white"/>
+        </w:rPr>
+        <w:t>WS_Beginner_LG</w:t>
+      </w:r>
+      <w:r>
+        <w:rPr>
+          <w:rFonts w:asciiTheme="majorHAnsi" w:eastAsia="Arial" w:hAnsiTheme="majorHAnsi" w:cs="Arial"/>
+          <w:color w:val="000000"/>
+          <w:sz w:val="22"/>
+          <w:szCs w:val="22"/>
+          <w:highlight w:val="white"/>
+        </w:rPr>
+        <w:t xml:space="preserve"> – Beginner Least to Greatest problems</w:t>
+      </w:r>
+    </w:p>
+    <w:p>
+      <w:pPr>
+        <w:rPr>
+          <w:rFonts w:asciiTheme="majorHAnsi" w:eastAsia="Arial" w:hAnsiTheme="majorHAnsi" w:cs="Arial"/>
+          <w:color w:val="000000"/>
+          <w:sz w:val="22"/>
+          <w:szCs w:val="22"/>
+          <w:highlight w:val="white"/>
+        </w:rPr>
+      </w:pPr>
+    </w:p>
+    <w:p>
+      <w:r>
+        <w:rPr>
+          <w:noProof/>
+        </w:rPr>
+        <w:drawing>
+          <wp:inline distT="0" distB="0" distL="0" distR="0" wp14:anchorId="3B31A467" wp14:editId="10F89BDC">
+            <wp:extent cx="5270500" cy="1051560"/>
+            <wp:effectExtent l="0" t="0" r="12700" b="0"/>
+            <wp:docPr id="10" name="Picture 9"/>
+            <wp:cNvGraphicFramePr>
+              <a:graphicFrameLocks xmlns:a="http://schemas.openxmlformats.org/drawingml/2006/main" noChangeAspect="1"/>
+            </wp:cNvGraphicFramePr>
+            <a:graphic xmlns:a="http://schemas.openxmlformats.org/drawingml/2006/main">
+              <a:graphicData uri="http://schemas.openxmlformats.org/drawingml/2006/picture">
+                <pic:pic xmlns:pic="http://schemas.openxmlformats.org/drawingml/2006/picture">
+                  <pic:nvPicPr>
+                    <pic:cNvPr id="0" name="Picture 9"/>
+                    <pic:cNvPicPr>
+                      <a:picLocks noChangeAspect="1" noChangeArrowheads="1"/>
+                    </pic:cNvPicPr>
+                  </pic:nvPicPr>
+                  <pic:blipFill>
+                    <a:blip r:embed="rId17">
+                      <a:extLst>
+                        <a:ext uri="{28A0092B-C50C-407E-A947-70E740481C1C}">
+                          <a14:useLocalDpi xmlns:a14="http://schemas.microsoft.com/office/drawing/2010/main" val="0"/>
+                        </a:ext>
+                      </a:extLst>
+                    </a:blip>
+                    <a:srcRect/>
+                    <a:stretch>
+                      <a:fillRect/>
+                    </a:stretch>
+                  </pic:blipFill>
+                  <pic:spPr bwMode="auto">
+                    <a:xfrm>
+                      <a:off x="0" y="0"/>
+                      <a:ext cx="5270500" cy="1051560"/>
+                    </a:xfrm>
+                    <a:prstGeom prst="rect">
+                      <a:avLst/>
+                    </a:prstGeom>
+                    <a:noFill/>
+                    <a:ln>
+                      <a:noFill/>
+                    </a:ln>
+                  </pic:spPr>
+                </pic:pic>
+              </a:graphicData>
+            </a:graphic>
+          </wp:inline>
+        </w:drawing>
+      </w:r>
+    </w:p>
+    <w:p/>
+    <w:p>
+      <w:pPr>
+        <w:rPr>
+          <w:rFonts w:asciiTheme="majorHAnsi" w:eastAsia="Arial" w:hAnsiTheme="majorHAnsi" w:cs="Arial"/>
+          <w:color w:val="000000"/>
+          <w:sz w:val="22"/>
+          <w:szCs w:val="22"/>
+          <w:highlight w:val="white"/>
+        </w:rPr>
+      </w:pPr>
+      <w:r>
+        <w:rPr>
+          <w:rFonts w:asciiTheme="majorHAnsi" w:eastAsia="Arial" w:hAnsiTheme="majorHAnsi" w:cs="Arial"/>
+          <w:b/>
+          <w:color w:val="000000"/>
+          <w:sz w:val="22"/>
+          <w:szCs w:val="22"/>
+          <w:highlight w:val="white"/>
+        </w:rPr>
+        <w:t>WS_Beginner_Pie</w:t>
+      </w:r>
+      <w:r>
+        <w:rPr>
+          <w:rFonts w:asciiTheme="majorHAnsi" w:eastAsia="Arial" w:hAnsiTheme="majorHAnsi" w:cs="Arial"/>
+          <w:color w:val="000000"/>
+          <w:sz w:val="22"/>
+          <w:szCs w:val="22"/>
+          <w:highlight w:val="white"/>
+        </w:rPr>
+        <w:t xml:space="preserve"> – Beginner pie diagram to fraction problems</w:t>
+      </w:r>
+    </w:p>
+    <w:p>
+      <w:pPr>
+        <w:rPr>
+          <w:rFonts w:asciiTheme="majorHAnsi" w:eastAsia="Arial" w:hAnsiTheme="majorHAnsi" w:cs="Arial"/>
+          <w:color w:val="000000"/>
+          <w:sz w:val="22"/>
+          <w:szCs w:val="22"/>
+          <w:highlight w:val="white"/>
+        </w:rPr>
+      </w:pPr>
+    </w:p>
+    <w:p>
+      <w:pPr>
+        <w:rPr>
+          <w:rFonts w:asciiTheme="majorHAnsi" w:eastAsia="Arial" w:hAnsiTheme="majorHAnsi" w:cs="Arial"/>
+          <w:color w:val="000000"/>
+          <w:sz w:val="22"/>
+          <w:szCs w:val="22"/>
+          <w:highlight w:val="white"/>
+        </w:rPr>
+      </w:pPr>
+    </w:p>
+    <w:p>
+      <w:pPr>
+        <w:rPr>
+          <w:rFonts w:asciiTheme="majorHAnsi" w:eastAsia="Arial" w:hAnsiTheme="majorHAnsi" w:cs="Arial"/>
+          <w:color w:val="000000"/>
+          <w:sz w:val="22"/>
+          <w:szCs w:val="22"/>
+          <w:highlight w:val="white"/>
+        </w:rPr>
+      </w:pPr>
+      <w:r>
+        <w:rPr>
+          <w:noProof/>
+        </w:rPr>
+        <w:drawing>
+          <wp:inline distT="0" distB="0" distL="0" distR="0" wp14:anchorId="2A2928A5" wp14:editId="0CE3FF14">
+            <wp:extent cx="5270500" cy="1120140"/>
+            <wp:effectExtent l="0" t="0" r="12700" b="0"/>
+            <wp:docPr id="11" name="Picture 10"/>
+            <wp:cNvGraphicFramePr>
+              <a:graphicFrameLocks xmlns:a="http://schemas.openxmlformats.org/drawingml/2006/main" noChangeAspect="1"/>
+            </wp:cNvGraphicFramePr>
+            <a:graphic xmlns:a="http://schemas.openxmlformats.org/drawingml/2006/main">
+              <a:graphicData uri="http://schemas.openxmlformats.org/drawingml/2006/picture">
+                <pic:pic xmlns:pic="http://schemas.openxmlformats.org/drawingml/2006/picture">
+                  <pic:nvPicPr>
+                    <pic:cNvPr id="0" name="Picture 10"/>
+                    <pic:cNvPicPr>
+                      <a:picLocks noChangeAspect="1" noChangeArrowheads="1"/>
+                    </pic:cNvPicPr>
+                  </pic:nvPicPr>
+                  <pic:blipFill>
+                    <a:blip r:embed="rId18">
+                      <a:extLst>
+                        <a:ext uri="{28A0092B-C50C-407E-A947-70E740481C1C}">
+                          <a14:useLocalDpi xmlns:a14="http://schemas.microsoft.com/office/drawing/2010/main" val="0"/>
+                        </a:ext>
+                      </a:extLst>
+                    </a:blip>
+                    <a:srcRect/>
+                    <a:stretch>
+                      <a:fillRect/>
+                    </a:stretch>
+                  </pic:blipFill>
+                  <pic:spPr bwMode="auto">
+                    <a:xfrm>
+                      <a:off x="0" y="0"/>
+                      <a:ext cx="5270500" cy="1120140"/>
+                    </a:xfrm>
+                    <a:prstGeom prst="rect">
+                      <a:avLst/>
+                    </a:prstGeom>
+                    <a:noFill/>
+                    <a:ln>
+                      <a:noFill/>
+                    </a:ln>
+                  </pic:spPr>
+                </pic:pic>
+              </a:graphicData>
+            </a:graphic>
+          </wp:inline>
+        </w:drawing>
+      </w:r>
+    </w:p>
+    <w:p>
+      <w:pPr>
+        <w:rPr>
+          <w:rFonts w:asciiTheme="majorHAnsi" w:eastAsia="Arial" w:hAnsiTheme="majorHAnsi" w:cs="Arial"/>
+          <w:color w:val="000000"/>
+          <w:sz w:val="22"/>
+          <w:szCs w:val="22"/>
+          <w:highlight w:val="white"/>
+        </w:rPr>
+      </w:pPr>
+    </w:p>
+    <w:p>
+      <w:pPr>
+        <w:rPr>
+          <w:rFonts w:asciiTheme="majorHAnsi" w:eastAsia="Arial" w:hAnsiTheme="majorHAnsi" w:cs="Arial"/>
+          <w:color w:val="000000"/>
+          <w:sz w:val="22"/>
+          <w:szCs w:val="22"/>
+          <w:highlight w:val="white"/>
+        </w:rPr>
+      </w:pPr>
+    </w:p>
+    <w:p>
+      <w:pPr>
+        <w:rPr>
+          <w:rFonts w:asciiTheme="majorHAnsi" w:eastAsia="Arial" w:hAnsiTheme="majorHAnsi" w:cs="Arial"/>
+          <w:color w:val="000000"/>
+          <w:sz w:val="22"/>
+          <w:szCs w:val="22"/>
+          <w:highlight w:val="white"/>
+        </w:rPr>
+      </w:pPr>
+    </w:p>
+    <w:p>
+      <w:pPr>
+        <w:rPr>
+          <w:rFonts w:asciiTheme="majorHAnsi" w:eastAsia="Arial" w:hAnsiTheme="majorHAnsi" w:cs="Arial"/>
+          <w:color w:val="000000"/>
+          <w:sz w:val="22"/>
+          <w:szCs w:val="22"/>
+          <w:highlight w:val="white"/>
+        </w:rPr>
+      </w:pPr>
+      <w:r>
+        <w:rPr>
+          <w:rFonts w:asciiTheme="majorHAnsi" w:eastAsia="Arial" w:hAnsiTheme="majorHAnsi" w:cs="Arial"/>
+          <w:b/>
+          <w:color w:val="000000"/>
+          <w:sz w:val="22"/>
+          <w:szCs w:val="22"/>
+          <w:highlight w:val="white"/>
+        </w:rPr>
+        <w:t>WS_Beginner_PieAdd</w:t>
+      </w:r>
+      <w:r>
+        <w:rPr>
+          <w:rFonts w:asciiTheme="majorHAnsi" w:eastAsia="Arial" w:hAnsiTheme="majorHAnsi" w:cs="Arial"/>
+          <w:color w:val="000000"/>
+          <w:sz w:val="22"/>
+          <w:szCs w:val="22"/>
+          <w:highlight w:val="white"/>
+        </w:rPr>
+        <w:t xml:space="preserve"> – Beginner pie diagram addition problems</w:t>
+      </w:r>
+    </w:p>
+    <w:p>
+      <w:pPr>
+        <w:rPr>
+          <w:rFonts w:asciiTheme="majorHAnsi" w:eastAsia="Arial" w:hAnsiTheme="majorHAnsi" w:cs="Arial"/>
+          <w:color w:val="000000"/>
+          <w:sz w:val="22"/>
+          <w:szCs w:val="22"/>
+          <w:highlight w:val="white"/>
+        </w:rPr>
+      </w:pPr>
+    </w:p>
+    <w:p>
+      <w:pPr>
+        <w:rPr>
+          <w:rFonts w:asciiTheme="majorHAnsi" w:eastAsia="Arial" w:hAnsiTheme="majorHAnsi" w:cs="Arial"/>
+          <w:color w:val="000000"/>
+          <w:sz w:val="22"/>
+          <w:szCs w:val="22"/>
+          <w:highlight w:val="white"/>
+        </w:rPr>
+      </w:pPr>
+    </w:p>
+    <w:p>
+      <w:pPr>
+        <w:rPr>
+          <w:rFonts w:asciiTheme="majorHAnsi" w:eastAsia="Arial" w:hAnsiTheme="majorHAnsi" w:cs="Arial"/>
+          <w:color w:val="000000"/>
+          <w:sz w:val="22"/>
+          <w:szCs w:val="22"/>
+          <w:highlight w:val="white"/>
+        </w:rPr>
+      </w:pPr>
+      <w:r>
+        <w:rPr>
+          <w:noProof/>
+        </w:rPr>
+        <w:drawing>
+          <wp:inline distT="0" distB="0" distL="0" distR="0" wp14:anchorId="199F2EBE" wp14:editId="67B526EA">
+            <wp:extent cx="5372100" cy="1917700"/>
+            <wp:effectExtent l="0" t="0" r="12700" b="12700"/>
+            <wp:docPr id="12" name="Picture 11"/>
+            <wp:cNvGraphicFramePr>
+              <a:graphicFrameLocks xmlns:a="http://schemas.openxmlformats.org/drawingml/2006/main" noChangeAspect="1"/>
+            </wp:cNvGraphicFramePr>
+            <a:graphic xmlns:a="http://schemas.openxmlformats.org/drawingml/2006/main">
+              <a:graphicData uri="http://schemas.openxmlformats.org/drawingml/2006/picture">
+                <pic:pic xmlns:pic="http://schemas.openxmlformats.org/drawingml/2006/picture">
+                  <pic:nvPicPr>
+                    <pic:cNvPr id="0" name="Picture 11"/>
+                    <pic:cNvPicPr>
+                      <a:picLocks noChangeAspect="1" noChangeArrowheads="1"/>
+                    </pic:cNvPicPr>
+                  </pic:nvPicPr>
+                  <pic:blipFill>
+                    <a:blip r:embed="rId19">
+                      <a:extLst>
+                        <a:ext uri="{28A0092B-C50C-407E-A947-70E740481C1C}">
+                          <a14:useLocalDpi xmlns:a14="http://schemas.microsoft.com/office/drawing/2010/main" val="0"/>
+                        </a:ext>
+                      </a:extLst>
+                    </a:blip>
+                    <a:srcRect/>
+                    <a:stretch>
+                      <a:fillRect/>
+                    </a:stretch>
+                  </pic:blipFill>
+                  <pic:spPr bwMode="auto">
+                    <a:xfrm>
+                      <a:off x="0" y="0"/>
+                      <a:ext cx="5372529" cy="1917853"/>
+                    </a:xfrm>
+                    <a:prstGeom prst="rect">
+                      <a:avLst/>
+                    </a:prstGeom>
+                    <a:noFill/>
+                    <a:ln>
+                      <a:noFill/>
+                    </a:ln>
+                  </pic:spPr>
+                </pic:pic>
+              </a:graphicData>
+            </a:graphic>
+          </wp:inline>
+        </w:drawing>
+      </w:r>
+    </w:p>
+    <w:p>
+      <w:pPr>
+        <w:rPr>
+          <w:rFonts w:asciiTheme="majorHAnsi" w:eastAsia="Arial" w:hAnsiTheme="majorHAnsi" w:cs="Arial"/>
+          <w:color w:val="000000"/>
+          <w:sz w:val="22"/>
+          <w:szCs w:val="22"/>
+          <w:highlight w:val="white"/>
+        </w:rPr>
+      </w:pPr>
+    </w:p>
+    <w:p/>
+    <w:p>
+      <w:pPr>
+        <w:rPr>
+          <w:rFonts w:asciiTheme="majorHAnsi" w:eastAsia="Arial" w:hAnsiTheme="majorHAnsi" w:cs="Arial"/>
+          <w:color w:val="000000"/>
+          <w:sz w:val="22"/>
+          <w:szCs w:val="22"/>
+          <w:highlight w:val="white"/>
+        </w:rPr>
+      </w:pPr>
+    </w:p>
+    <w:p>
+      <w:pPr>
+        <w:rPr>
+          <w:rFonts w:asciiTheme="majorHAnsi" w:eastAsia="Arial" w:hAnsiTheme="majorHAnsi" w:cs="Arial"/>
+          <w:color w:val="000000"/>
+          <w:sz w:val="22"/>
+          <w:szCs w:val="22"/>
+          <w:highlight w:val="white"/>
+        </w:rPr>
+      </w:pPr>
+    </w:p>
+    <w:p>
+      <w:pPr>
+        <w:rPr>
+          <w:rFonts w:asciiTheme="majorHAnsi" w:eastAsia="Arial" w:hAnsiTheme="majorHAnsi" w:cs="Arial"/>
+          <w:color w:val="000000"/>
+          <w:sz w:val="22"/>
+          <w:szCs w:val="22"/>
+          <w:highlight w:val="white"/>
+        </w:rPr>
+      </w:pPr>
+      <w:r>
+        <w:rPr>
+          <w:rFonts w:asciiTheme="majorHAnsi" w:eastAsia="Arial" w:hAnsiTheme="majorHAnsi" w:cs="Arial"/>
+          <w:color w:val="000000"/>
+          <w:sz w:val="22"/>
+          <w:szCs w:val="22"/>
+          <w:highlight w:val="white"/>
+        </w:rPr>
+        <w:t>Beginner worksheets require separate subclasses since there is little commonality between the different worksheets at this level.</w:t>
+      </w:r>
+    </w:p>
+    <w:p>
+      <w:pPr>
+        <w:rPr>
+          <w:rFonts w:asciiTheme="majorHAnsi" w:eastAsia="Arial" w:hAnsiTheme="majorHAnsi" w:cs="Arial"/>
+          <w:color w:val="000000"/>
+          <w:sz w:val="22"/>
+          <w:szCs w:val="22"/>
+          <w:highlight w:val="white"/>
+        </w:rPr>
+      </w:pPr>
+    </w:p>
+    <w:p>
+      <w:pPr>
+        <w:rPr>
+          <w:rFonts w:asciiTheme="majorHAnsi" w:eastAsia="Arial" w:hAnsiTheme="majorHAnsi" w:cs="Arial"/>
+          <w:color w:val="000000"/>
+          <w:sz w:val="22"/>
+          <w:szCs w:val="22"/>
+          <w:highlight w:val="white"/>
+        </w:rPr>
+      </w:pPr>
+    </w:p>
+    <w:p>
+      <w:pPr>
+        <w:rPr>
+          <w:rFonts w:asciiTheme="majorHAnsi" w:eastAsia="Arial" w:hAnsiTheme="majorHAnsi" w:cs="Arial"/>
+          <w:color w:val="000000"/>
+          <w:sz w:val="22"/>
+          <w:szCs w:val="22"/>
+          <w:highlight w:val="white"/>
+        </w:rPr>
+      </w:pPr>
+      <w:r>
+        <w:rPr>
+          <w:rFonts w:asciiTheme="majorHAnsi" w:eastAsia="Arial" w:hAnsiTheme="majorHAnsi" w:cs="Arial"/>
+          <w:b/>
+          <w:color w:val="000000"/>
+          <w:sz w:val="22"/>
+          <w:szCs w:val="22"/>
+          <w:highlight w:val="white"/>
+        </w:rPr>
+        <w:t>WS_Intermediate</w:t>
+      </w:r>
+      <w:r>
+        <w:rPr>
+          <w:rFonts w:asciiTheme="majorHAnsi" w:eastAsia="Arial" w:hAnsiTheme="majorHAnsi" w:cs="Arial"/>
+          <w:color w:val="000000"/>
+          <w:sz w:val="22"/>
+          <w:szCs w:val="22"/>
+          <w:highlight w:val="white"/>
+        </w:rPr>
+        <w:t xml:space="preserve"> – All three intermediate worksheets (Addition, Subtraction, Multiplication/Division) use this one subclass since the only differentiator is the operator.  The equation class handles the answers being different based on the operator used for the sheet.</w:t>
+      </w:r>
+    </w:p>
+    <w:p>
+      <w:pPr>
+        <w:rPr>
+          <w:rFonts w:asciiTheme="majorHAnsi" w:eastAsia="Arial" w:hAnsiTheme="majorHAnsi" w:cs="Arial"/>
+          <w:color w:val="000000"/>
+          <w:sz w:val="22"/>
+          <w:szCs w:val="22"/>
+          <w:highlight w:val="white"/>
+        </w:rPr>
+      </w:pPr>
+    </w:p>
+    <w:p>
+      <w:pPr>
+        <w:rPr>
+          <w:rFonts w:asciiTheme="majorHAnsi" w:eastAsia="Arial" w:hAnsiTheme="majorHAnsi" w:cs="Arial"/>
+          <w:color w:val="000000"/>
+          <w:sz w:val="22"/>
+          <w:szCs w:val="22"/>
+          <w:highlight w:val="white"/>
+        </w:rPr>
+      </w:pPr>
+      <w:r>
+        <w:rPr>
+          <w:noProof/>
+        </w:rPr>
+        <w:drawing>
+          <wp:inline distT="0" distB="0" distL="0" distR="0" wp14:anchorId="39CFFFF8" wp14:editId="0923D8AA">
+            <wp:extent cx="5270500" cy="1561465"/>
+            <wp:effectExtent l="0" t="0" r="12700" b="0"/>
+            <wp:docPr id="13" name="Picture 12"/>
+            <wp:cNvGraphicFramePr>
+              <a:graphicFrameLocks xmlns:a="http://schemas.openxmlformats.org/drawingml/2006/main" noChangeAspect="1"/>
+            </wp:cNvGraphicFramePr>
+            <a:graphic xmlns:a="http://schemas.openxmlformats.org/drawingml/2006/main">
+              <a:graphicData uri="http://schemas.openxmlformats.org/drawingml/2006/picture">
+                <pic:pic xmlns:pic="http://schemas.openxmlformats.org/drawingml/2006/picture">
+                  <pic:nvPicPr>
+                    <pic:cNvPr id="0" name="Picture 12"/>
+                    <pic:cNvPicPr>
+                      <a:picLocks noChangeAspect="1" noChangeArrowheads="1"/>
+                    </pic:cNvPicPr>
+                  </pic:nvPicPr>
+                  <pic:blipFill>
+                    <a:blip r:embed="rId20">
+                      <a:extLst>
+                        <a:ext uri="{28A0092B-C50C-407E-A947-70E740481C1C}">
+                          <a14:useLocalDpi xmlns:a14="http://schemas.microsoft.com/office/drawing/2010/main" val="0"/>
+                        </a:ext>
+                      </a:extLst>
+                    </a:blip>
+                    <a:srcRect/>
+                    <a:stretch>
+                      <a:fillRect/>
+                    </a:stretch>
+                  </pic:blipFill>
+                  <pic:spPr bwMode="auto">
+                    <a:xfrm>
+                      <a:off x="0" y="0"/>
+                      <a:ext cx="5270500" cy="1561465"/>
+                    </a:xfrm>
+                    <a:prstGeom prst="rect">
+                      <a:avLst/>
+                    </a:prstGeom>
+                    <a:noFill/>
+                    <a:ln>
+                      <a:noFill/>
+                    </a:ln>
+                  </pic:spPr>
+                </pic:pic>
+              </a:graphicData>
+            </a:graphic>
+          </wp:inline>
+        </w:drawing>
+      </w:r>
+    </w:p>
+    <w:p>
+      <w:pPr>
+        <w:rPr>
+          <w:rFonts w:asciiTheme="majorHAnsi" w:eastAsia="Arial" w:hAnsiTheme="majorHAnsi" w:cs="Arial"/>
+          <w:color w:val="000000"/>
+          <w:sz w:val="22"/>
+          <w:szCs w:val="22"/>
+          <w:highlight w:val="white"/>
+        </w:rPr>
+      </w:pPr>
+    </w:p>
+    <w:p>
+      <w:pPr>
+        <w:rPr>
+          <w:rFonts w:asciiTheme="majorHAnsi" w:eastAsia="Arial" w:hAnsiTheme="majorHAnsi" w:cs="Arial"/>
+          <w:color w:val="000000"/>
+          <w:sz w:val="22"/>
+          <w:szCs w:val="22"/>
+          <w:highlight w:val="white"/>
+        </w:rPr>
+      </w:pPr>
+      <w:r>
+        <w:rPr>
+          <w:rFonts w:asciiTheme="majorHAnsi" w:eastAsia="Arial" w:hAnsiTheme="majorHAnsi" w:cs="Arial"/>
+          <w:b/>
+          <w:color w:val="000000"/>
+          <w:sz w:val="22"/>
+          <w:szCs w:val="22"/>
+          <w:highlight w:val="white"/>
+        </w:rPr>
+        <w:t>WS_Advanced</w:t>
+      </w:r>
+      <w:r>
+        <w:rPr>
+          <w:rFonts w:asciiTheme="majorHAnsi" w:eastAsia="Arial" w:hAnsiTheme="majorHAnsi" w:cs="Arial"/>
+          <w:color w:val="000000"/>
+          <w:sz w:val="22"/>
+          <w:szCs w:val="22"/>
+          <w:highlight w:val="white"/>
+        </w:rPr>
+        <w:t xml:space="preserve"> – All three advanced worksheets (Addition, Subtraction, Multiplication/Division) use this one subclass since the only differentiator is the operator.  The equation class handles the answers being different based on the operator used for the sheet.</w:t>
+      </w:r>
+    </w:p>
+    <w:p/>
+    <w:p>
+      <w:r>
+        <w:rPr>
+          <w:noProof/>
+        </w:rPr>
+        <w:drawing>
+          <wp:inline distT="0" distB="0" distL="0" distR="0" wp14:anchorId="14422D6E" wp14:editId="678E80D8">
+            <wp:extent cx="5308600" cy="2286000"/>
+            <wp:effectExtent l="0" t="0" r="0" b="0"/>
+            <wp:docPr id="9" name="Picture 8"/>
+            <wp:cNvGraphicFramePr>
+              <a:graphicFrameLocks xmlns:a="http://schemas.openxmlformats.org/drawingml/2006/main" noChangeAspect="1"/>
+            </wp:cNvGraphicFramePr>
+            <a:graphic xmlns:a="http://schemas.openxmlformats.org/drawingml/2006/main">
+              <a:graphicData uri="http://schemas.openxmlformats.org/drawingml/2006/picture">
+                <pic:pic xmlns:pic="http://schemas.openxmlformats.org/drawingml/2006/picture">
+                  <pic:nvPicPr>
+                    <pic:cNvPr id="0" name="Picture 8"/>
+                    <pic:cNvPicPr>
+                      <a:picLocks noChangeAspect="1" noChangeArrowheads="1"/>
+                    </pic:cNvPicPr>
+                  </pic:nvPicPr>
+                  <pic:blipFill>
+                    <a:blip r:embed="rId21">
+                      <a:extLst>
+                        <a:ext uri="{28A0092B-C50C-407E-A947-70E740481C1C}">
+                          <a14:useLocalDpi xmlns:a14="http://schemas.microsoft.com/office/drawing/2010/main" val="0"/>
+                        </a:ext>
+                      </a:extLst>
+                    </a:blip>
+                    <a:srcRect/>
+                    <a:stretch>
+                      <a:fillRect/>
+                    </a:stretch>
+                  </pic:blipFill>
+                  <pic:spPr bwMode="auto">
+                    <a:xfrm>
+                      <a:off x="0" y="0"/>
+                      <a:ext cx="5310592" cy="2286858"/>
+                    </a:xfrm>
+                    <a:prstGeom prst="rect">
+                      <a:avLst/>
+                    </a:prstGeom>
+                    <a:noFill/>
+                    <a:ln>
+                      <a:noFill/>
+                    </a:ln>
+                  </pic:spPr>
+                </pic:pic>
+              </a:graphicData>
+            </a:graphic>
+          </wp:inline>
+        </w:drawing>
+      </w:r>
+    </w:p>
+    <w:p/>
+    <w:p/>
+    <w:p/>
+    <w:p/>
+    <w:p>
+      <w:pPr>
+        <w:rPr>
+          <w:rFonts w:asciiTheme="majorHAnsi" w:eastAsia="Arial" w:hAnsiTheme="majorHAnsi" w:cs="Arial"/>
+          <w:b/>
+          <w:color w:val="000000"/>
+          <w:sz w:val="22"/>
+          <w:szCs w:val="22"/>
+          <w:highlight w:val="white"/>
+        </w:rPr>
+      </w:pPr>
+      <w:r>
+        <w:rPr>
+          <w:rFonts w:asciiTheme="majorHAnsi" w:eastAsia="Arial" w:hAnsiTheme="majorHAnsi" w:cs="Arial"/>
+          <w:b/>
+          <w:color w:val="000000"/>
+          <w:sz w:val="22"/>
+          <w:szCs w:val="22"/>
+          <w:highlight w:val="white"/>
+        </w:rPr>
+        <w:t>WS_Master</w:t>
+      </w:r>
+    </w:p>
+    <w:p>
+      <w:pPr>
+        <w:rPr>
+          <w:rFonts w:asciiTheme="majorHAnsi" w:eastAsia="Arial" w:hAnsiTheme="majorHAnsi" w:cs="Arial"/>
+          <w:b/>
+          <w:color w:val="000000"/>
+          <w:sz w:val="22"/>
+          <w:szCs w:val="22"/>
+          <w:highlight w:val="white"/>
+        </w:rPr>
+      </w:pPr>
+    </w:p>
+    <w:p>
+      <w:pPr>
+        <w:rPr>
+          <w:rFonts w:asciiTheme="majorHAnsi" w:eastAsia="Arial" w:hAnsiTheme="majorHAnsi" w:cs="Arial"/>
+          <w:color w:val="000000"/>
+          <w:sz w:val="22"/>
+          <w:szCs w:val="22"/>
+        </w:rPr>
+      </w:pPr>
+      <w:r>
+        <w:rPr>
+          <w:rFonts w:asciiTheme="majorHAnsi" w:eastAsia="Arial" w:hAnsiTheme="majorHAnsi" w:cs="Arial"/>
+          <w:color w:val="000000"/>
+          <w:sz w:val="22"/>
+          <w:szCs w:val="22"/>
+          <w:highlight w:val="white"/>
+        </w:rPr>
+        <w:t>An abstract class used to store common data for all worksheets.  This includes the list of fractions generated by the FNG, the seed value used to create the fractions and the base worksheet document.  This includes common header and footer methods for all worksheets.  Example and Problem methods must be implemented by all subclasses.</w:t>
+      </w:r>
+    </w:p>
+    <w:p>
+      <w:pPr>
+        <w:rPr>
+          <w:rFonts w:asciiTheme="majorHAnsi" w:eastAsia="Arial" w:hAnsiTheme="majorHAnsi" w:cs="Arial"/>
+          <w:color w:val="000000"/>
+          <w:sz w:val="22"/>
+          <w:szCs w:val="22"/>
+        </w:rPr>
+      </w:pPr>
+    </w:p>
+    <w:p>
+      <w:pPr>
+        <w:rPr>
+          <w:rFonts w:asciiTheme="majorHAnsi" w:eastAsia="Arial" w:hAnsiTheme="majorHAnsi" w:cs="Arial"/>
+          <w:color w:val="000000"/>
+          <w:sz w:val="22"/>
+          <w:szCs w:val="22"/>
+        </w:rPr>
+      </w:pPr>
+    </w:p>
+    <w:p>
+      <w:pPr>
+        <w:rPr>
+          <w:rFonts w:asciiTheme="majorHAnsi" w:eastAsia="Arial" w:hAnsiTheme="majorHAnsi" w:cs="Arial"/>
+          <w:color w:val="000000"/>
+          <w:sz w:val="22"/>
+          <w:szCs w:val="22"/>
+          <w:highlight w:val="white"/>
+        </w:rPr>
+      </w:pPr>
+      <w:r>
+        <w:rPr>
+          <w:noProof/>
+        </w:rPr>
+        <w:drawing>
+          <wp:inline distT="0" distB="0" distL="0" distR="0" wp14:anchorId="6AB26941" wp14:editId="6B5F4065">
+            <wp:extent cx="5715000" cy="2615565"/>
+            <wp:effectExtent l="0" t="0" r="0" b="635"/>
+            <wp:docPr id="14" name="Picture 13"/>
+            <wp:cNvGraphicFramePr>
+              <a:graphicFrameLocks xmlns:a="http://schemas.openxmlformats.org/drawingml/2006/main" noChangeAspect="1"/>
+            </wp:cNvGraphicFramePr>
+            <a:graphic xmlns:a="http://schemas.openxmlformats.org/drawingml/2006/main">
+              <a:graphicData uri="http://schemas.openxmlformats.org/drawingml/2006/picture">
+                <pic:pic xmlns:pic="http://schemas.openxmlformats.org/drawingml/2006/picture">
+                  <pic:nvPicPr>
+                    <pic:cNvPr id="0" name="Picture 13"/>
+                    <pic:cNvPicPr>
+                      <a:picLocks noChangeAspect="1" noChangeArrowheads="1"/>
+                    </pic:cNvPicPr>
+                  </pic:nvPicPr>
+                  <pic:blipFill>
+                    <a:blip r:embed="rId22">
+                      <a:extLst>
+                        <a:ext uri="{28A0092B-C50C-407E-A947-70E740481C1C}">
+                          <a14:useLocalDpi xmlns:a14="http://schemas.microsoft.com/office/drawing/2010/main" val="0"/>
+                        </a:ext>
+                      </a:extLst>
+                    </a:blip>
+                    <a:srcRect/>
+                    <a:stretch>
+                      <a:fillRect/>
+                    </a:stretch>
+                  </pic:blipFill>
+                  <pic:spPr bwMode="auto">
+                    <a:xfrm>
+                      <a:off x="0" y="0"/>
+                      <a:ext cx="5717253" cy="2616596"/>
+                    </a:xfrm>
+                    <a:prstGeom prst="rect">
+                      <a:avLst/>
+                    </a:prstGeom>
+                    <a:noFill/>
+                    <a:ln>
+                      <a:noFill/>
+                    </a:ln>
+                  </pic:spPr>
+                </pic:pic>
+              </a:graphicData>
+            </a:graphic>
+          </wp:inline>
+        </w:drawing>
+      </w:r>
+    </w:p>
+    <w:p>
+      <w:pPr>
+        <w:pStyle w:val="Heading2"/>
+        <w:rPr>
+          <w:sz w:val="24"/>
+          <w:szCs w:val="24"/>
+        </w:rPr>
+      </w:pPr>
+    </w:p>
+    <w:p>
+      <w:pPr>
+        <w:pStyle w:val="Heading2"/>
+        <w:rPr>
+          <w:sz w:val="24"/>
+          <w:szCs w:val="24"/>
+        </w:rPr>
+      </w:pPr>
+    </w:p>
+    <w:p>
+      <w:pPr>
+        <w:pStyle w:val="Heading2"/>
+        <w:rPr>
+          <w:sz w:val="24"/>
+          <w:szCs w:val="24"/>
+        </w:rPr>
+      </w:pPr>
+      <w:bookmarkStart w:id="7" w:name="_Toc322170317"/>
+      <w:bookmarkEnd w:id="6"/>
+      <w:r>
+        <w:rPr>
+          <w:sz w:val="24"/>
+          <w:szCs w:val="24"/>
+        </w:rPr>
+        <w:t>Teacher Home</w:t>
+      </w:r>
+      <w:bookmarkEnd w:id="7"/>
+    </w:p>
+    <w:p>
+      <w:pPr>
+        <w:ind w:hanging="540"/>
+        <w:rPr>
+          <w:rFonts w:asciiTheme="majorHAnsi" w:hAnsiTheme="majorHAnsi"/>
+        </w:rPr>
+      </w:pPr>
+      <w:r>
+        <w:rPr>
+          <w:rFonts w:asciiTheme="majorHAnsi" w:hAnsiTheme="majorHAnsi"/>
+        </w:rPr>
+        <w:tab/>
+      </w:r>
+      <w:r>
+        <w:rPr>
+          <w:rFonts w:asciiTheme="majorHAnsi" w:hAnsiTheme="majorHAnsi"/>
+          <w:noProof/>
+        </w:rPr>
+        <w:drawing>
+          <wp:inline distT="0" distB="0" distL="0" distR="0" wp14:anchorId="5FDF5B99" wp14:editId="55CE80C4">
+            <wp:extent cx="5266055" cy="3293745"/>
+            <wp:effectExtent l="0" t="0" r="0" b="8255"/>
+            <wp:docPr id="35" name="Picture 35" descr="Mockups/Teacher_Home.jpg"/>
+            <wp:cNvGraphicFramePr>
+              <a:graphicFrameLocks xmlns:a="http://schemas.openxmlformats.org/drawingml/2006/main" noChangeAspect="1"/>
+            </wp:cNvGraphicFramePr>
+            <a:graphic xmlns:a="http://schemas.openxmlformats.org/drawingml/2006/main">
+              <a:graphicData uri="http://schemas.openxmlformats.org/drawingml/2006/picture">
+                <pic:pic xmlns:pic="http://schemas.openxmlformats.org/drawingml/2006/picture">
+                  <pic:nvPicPr>
+                    <pic:cNvPr id="0" name="Picture 10" descr="Mockups/Teacher_Home.jpg"/>
+                    <pic:cNvPicPr>
+                      <a:picLocks noChangeAspect="1" noChangeArrowheads="1"/>
+                    </pic:cNvPicPr>
+                  </pic:nvPicPr>
+                  <pic:blipFill>
+                    <a:blip r:embed="rId23">
                       <a:extLst>
                         <a:ext uri="{28A0092B-C50C-407E-A947-70E740481C1C}">
                           <a14:useLocalDpi xmlns:a14="http://schemas.microsoft.com/office/drawing/2010/main" val="0"/>
@@ -1926,8 +3059,39 @@
           <w:sz w:val="22"/>
         </w:rPr>
         <w:tab/>
-        <w:t>Teachers are registered by the Admin using this page, which is reached by clicking the Add Teacher button in the menu.</w:t>
-      </w:r>
+        <w:t>The teacher homepage is where the teacher can generate random fractions worksheets of different difficulties and exercise types.</w:t>
+      </w:r>
+    </w:p>
+    <w:p>
+      <w:pPr>
+        <w:ind w:hanging="540"/>
+        <w:rPr>
+          <w:rFonts w:asciiTheme="majorHAnsi" w:hAnsiTheme="majorHAnsi"/>
+        </w:rPr>
+      </w:pPr>
+    </w:p>
+    <w:p>
+      <w:pPr>
+        <w:ind w:hanging="540"/>
+        <w:rPr>
+          <w:rFonts w:asciiTheme="majorHAnsi" w:hAnsiTheme="majorHAnsi"/>
+        </w:rPr>
+      </w:pPr>
+      <w:r>
+        <w:rPr>
+          <w:rFonts w:asciiTheme="majorHAnsi" w:hAnsiTheme="majorHAnsi"/>
+          <w:sz w:val="22"/>
+        </w:rPr>
+        <w:tab/>
+      </w:r>
+    </w:p>
+    <w:p>
+      <w:pPr>
+        <w:ind w:hanging="540"/>
+        <w:rPr>
+          <w:rFonts w:asciiTheme="majorHAnsi" w:hAnsiTheme="majorHAnsi"/>
+        </w:rPr>
+      </w:pPr>
     </w:p>
     <w:p>
       <w:pPr>
@@ -1937,711 +3101,15 @@
           <w:szCs w:val="24"/>
         </w:rPr>
       </w:pPr>
-      <w:bookmarkStart w:id="7" w:name="_Toc322170316"/>
+      <w:bookmarkStart w:id="8" w:name="_Toc322170322"/>
       <w:r>
         <w:rPr>
           <w:sz w:val="24"/>
           <w:szCs w:val="24"/>
         </w:rPr>
-        <w:t>Teacher – F</w:t>
-      </w:r>
-      <w:r>
-        <w:rPr>
-          <w:sz w:val="24"/>
-          <w:szCs w:val="24"/>
-        </w:rPr>
-        <w:t>orce</w:t>
-      </w:r>
-      <w:r>
-        <w:rPr>
-          <w:sz w:val="24"/>
-          <w:szCs w:val="24"/>
-        </w:rPr>
-        <w:t>d password</w:t>
-      </w:r>
-      <w:r>
-        <w:rPr>
-          <w:sz w:val="24"/>
-          <w:szCs w:val="24"/>
-        </w:rPr>
-        <w:t xml:space="preserve"> reset</w:t>
-      </w:r>
-      <w:bookmarkEnd w:id="7"/>
-    </w:p>
-    <w:p>
-      <w:pPr>
-        <w:ind w:left="540" w:hanging="540"/>
-        <w:rPr>
-          <w:rFonts w:asciiTheme="majorHAnsi" w:hAnsiTheme="majorHAnsi"/>
-        </w:rPr>
-      </w:pPr>
-      <w:r>
-        <w:rPr>
-          <w:rFonts w:asciiTheme="majorHAnsi" w:hAnsiTheme="majorHAnsi"/>
-          <w:noProof/>
-        </w:rPr>
-        <w:drawing>
-          <wp:inline distT="0" distB="0" distL="0" distR="0" wp14:anchorId="49A43871" wp14:editId="45D23B40">
-            <wp:extent cx="5266055" cy="3293745"/>
-            <wp:effectExtent l="0" t="0" r="0" b="8255"/>
-            <wp:docPr id="34" name="Picture 34" descr="Mockups/Teacher_Force_Reset.jpg"/>
-            <wp:cNvGraphicFramePr>
-              <a:graphicFrameLocks xmlns:a="http://schemas.openxmlformats.org/drawingml/2006/main" noChangeAspect="1"/>
-            </wp:cNvGraphicFramePr>
-            <a:graphic xmlns:a="http://schemas.openxmlformats.org/drawingml/2006/main">
-              <a:graphicData uri="http://schemas.openxmlformats.org/drawingml/2006/picture">
-                <pic:pic xmlns:pic="http://schemas.openxmlformats.org/drawingml/2006/picture">
-                  <pic:nvPicPr>
-                    <pic:cNvPr id="0" name="Picture 9" descr="Mockups/Teacher_Force_Reset.jpg"/>
-                    <pic:cNvPicPr>
-                      <a:picLocks noChangeAspect="1" noChangeArrowheads="1"/>
-                    </pic:cNvPicPr>
-                  </pic:nvPicPr>
-                  <pic:blipFill>
-                    <a:blip r:embed="rId11">
-                      <a:extLst>
-                        <a:ext uri="{28A0092B-C50C-407E-A947-70E740481C1C}">
-                          <a14:useLocalDpi xmlns:a14="http://schemas.microsoft.com/office/drawing/2010/main" val="0"/>
-                        </a:ext>
-                      </a:extLst>
-                    </a:blip>
-                    <a:srcRect/>
-                    <a:stretch>
-                      <a:fillRect/>
-                    </a:stretch>
-                  </pic:blipFill>
-                  <pic:spPr bwMode="auto">
-                    <a:xfrm>
-                      <a:off x="0" y="0"/>
-                      <a:ext cx="5266055" cy="3293745"/>
-                    </a:xfrm>
-                    <a:prstGeom prst="rect">
-                      <a:avLst/>
-                    </a:prstGeom>
-                    <a:noFill/>
-                    <a:ln>
-                      <a:noFill/>
-                    </a:ln>
-                  </pic:spPr>
-                </pic:pic>
-              </a:graphicData>
-            </a:graphic>
-          </wp:inline>
-        </w:drawing>
-      </w:r>
-    </w:p>
-    <w:p>
-      <w:pPr>
-        <w:ind w:hanging="540"/>
-        <w:rPr>
-          <w:rFonts w:asciiTheme="majorHAnsi" w:hAnsiTheme="majorHAnsi"/>
-        </w:rPr>
-      </w:pPr>
-    </w:p>
-    <w:p>
-      <w:pPr>
-        <w:rPr>
-          <w:rFonts w:asciiTheme="majorHAnsi" w:hAnsiTheme="majorHAnsi"/>
-          <w:sz w:val="22"/>
-        </w:rPr>
-      </w:pPr>
-      <w:r>
-        <w:rPr>
-          <w:rFonts w:asciiTheme="majorHAnsi" w:hAnsiTheme="majorHAnsi"/>
-          <w:sz w:val="22"/>
-        </w:rPr>
-        <w:t>When the Admin resets a teacher’s password, this is the page the teacher sees the next time he/she logs in with the temporary password set by the Admin. The teacher must reset his/her password before logging in.</w:t>
-      </w:r>
-    </w:p>
-    <w:p>
-      <w:pPr>
-        <w:pStyle w:val="Heading2"/>
-        <w:rPr>
-          <w:sz w:val="24"/>
-          <w:szCs w:val="24"/>
-        </w:rPr>
-      </w:pPr>
-      <w:bookmarkStart w:id="8" w:name="_Toc322170317"/>
-      <w:r>
-        <w:rPr>
-          <w:sz w:val="24"/>
-          <w:szCs w:val="24"/>
-        </w:rPr>
-        <w:t>Teacher Home</w:t>
+        <w:t>Graphical Mockup</w:t>
       </w:r>
       <w:bookmarkEnd w:id="8"/>
-    </w:p>
-    <w:p>
-      <w:pPr>
-        <w:ind w:hanging="540"/>
-        <w:rPr>
-          <w:rFonts w:asciiTheme="majorHAnsi" w:hAnsiTheme="majorHAnsi"/>
-        </w:rPr>
-      </w:pPr>
-      <w:r>
-        <w:rPr>
-          <w:rFonts w:asciiTheme="majorHAnsi" w:hAnsiTheme="majorHAnsi"/>
-        </w:rPr>
-        <w:tab/>
-      </w:r>
-      <w:r>
-        <w:rPr>
-          <w:rFonts w:asciiTheme="majorHAnsi" w:hAnsiTheme="majorHAnsi"/>
-          <w:noProof/>
-        </w:rPr>
-        <w:drawing>
-          <wp:inline distT="0" distB="0" distL="0" distR="0" wp14:anchorId="5FDF5B99" wp14:editId="55CE80C4">
-            <wp:extent cx="5266055" cy="3293745"/>
-            <wp:effectExtent l="0" t="0" r="0" b="8255"/>
-            <wp:docPr id="35" name="Picture 35" descr="Mockups/Teacher_Home.jpg"/>
-            <wp:cNvGraphicFramePr>
-              <a:graphicFrameLocks xmlns:a="http://schemas.openxmlformats.org/drawingml/2006/main" noChangeAspect="1"/>
-            </wp:cNvGraphicFramePr>
-            <a:graphic xmlns:a="http://schemas.openxmlformats.org/drawingml/2006/main">
-              <a:graphicData uri="http://schemas.openxmlformats.org/drawingml/2006/picture">
-                <pic:pic xmlns:pic="http://schemas.openxmlformats.org/drawingml/2006/picture">
-                  <pic:nvPicPr>
-                    <pic:cNvPr id="0" name="Picture 10" descr="Mockups/Teacher_Home.jpg"/>
-                    <pic:cNvPicPr>
-                      <a:picLocks noChangeAspect="1" noChangeArrowheads="1"/>
-                    </pic:cNvPicPr>
-                  </pic:nvPicPr>
-                  <pic:blipFill>
-                    <a:blip r:embed="rId12">
-                      <a:extLst>
-                        <a:ext uri="{28A0092B-C50C-407E-A947-70E740481C1C}">
-                          <a14:useLocalDpi xmlns:a14="http://schemas.microsoft.com/office/drawing/2010/main" val="0"/>
-                        </a:ext>
-                      </a:extLst>
-                    </a:blip>
-                    <a:srcRect/>
-                    <a:stretch>
-                      <a:fillRect/>
-                    </a:stretch>
-                  </pic:blipFill>
-                  <pic:spPr bwMode="auto">
-                    <a:xfrm>
-                      <a:off x="0" y="0"/>
-                      <a:ext cx="5266055" cy="3293745"/>
-                    </a:xfrm>
-                    <a:prstGeom prst="rect">
-                      <a:avLst/>
-                    </a:prstGeom>
-                    <a:noFill/>
-                    <a:ln>
-                      <a:noFill/>
-                    </a:ln>
-                  </pic:spPr>
-                </pic:pic>
-              </a:graphicData>
-            </a:graphic>
-          </wp:inline>
-        </w:drawing>
-      </w:r>
-    </w:p>
-    <w:p>
-      <w:pPr>
-        <w:ind w:hanging="540"/>
-        <w:rPr>
-          <w:rFonts w:asciiTheme="majorHAnsi" w:hAnsiTheme="majorHAnsi"/>
-        </w:rPr>
-      </w:pPr>
-    </w:p>
-    <w:p>
-      <w:pPr>
-        <w:ind w:hanging="540"/>
-        <w:rPr>
-          <w:rFonts w:asciiTheme="majorHAnsi" w:hAnsiTheme="majorHAnsi"/>
-          <w:sz w:val="22"/>
-        </w:rPr>
-      </w:pPr>
-      <w:r>
-        <w:rPr>
-          <w:rFonts w:asciiTheme="majorHAnsi" w:hAnsiTheme="majorHAnsi"/>
-          <w:sz w:val="22"/>
-        </w:rPr>
-        <w:tab/>
-        <w:t>The teacher homepage is where the teacher can generate random fractions worksheets of different difficulties and exercise types.</w:t>
-      </w:r>
-    </w:p>
-    <w:p>
-      <w:pPr>
-        <w:pStyle w:val="Heading2"/>
-        <w:rPr>
-          <w:sz w:val="24"/>
-          <w:szCs w:val="24"/>
-        </w:rPr>
-      </w:pPr>
-      <w:bookmarkStart w:id="9" w:name="_Toc322170318"/>
-      <w:r>
-        <w:rPr>
-          <w:sz w:val="24"/>
-          <w:szCs w:val="24"/>
-        </w:rPr>
-        <w:t>Teacher – Worksheet History</w:t>
-      </w:r>
-      <w:bookmarkEnd w:id="9"/>
-    </w:p>
-    <w:p>
-      <w:pPr>
-        <w:ind w:hanging="540"/>
-        <w:rPr>
-          <w:rFonts w:asciiTheme="majorHAnsi" w:hAnsiTheme="majorHAnsi"/>
-        </w:rPr>
-      </w:pPr>
-      <w:r>
-        <w:rPr>
-          <w:rFonts w:asciiTheme="majorHAnsi" w:hAnsiTheme="majorHAnsi"/>
-        </w:rPr>
-        <w:tab/>
-      </w:r>
-      <w:r>
-        <w:rPr>
-          <w:rFonts w:asciiTheme="majorHAnsi" w:hAnsiTheme="majorHAnsi"/>
-          <w:noProof/>
-        </w:rPr>
-        <w:drawing>
-          <wp:inline distT="0" distB="0" distL="0" distR="0" wp14:anchorId="6CBD5A8F" wp14:editId="77CAD7F0">
-            <wp:extent cx="5266055" cy="3293745"/>
-            <wp:effectExtent l="0" t="0" r="0" b="8255"/>
-            <wp:docPr id="36" name="Picture 36" descr="Mockups/Teacher_History.jpg"/>
-            <wp:cNvGraphicFramePr>
-              <a:graphicFrameLocks xmlns:a="http://schemas.openxmlformats.org/drawingml/2006/main" noChangeAspect="1"/>
-            </wp:cNvGraphicFramePr>
-            <a:graphic xmlns:a="http://schemas.openxmlformats.org/drawingml/2006/main">
-              <a:graphicData uri="http://schemas.openxmlformats.org/drawingml/2006/picture">
-                <pic:pic xmlns:pic="http://schemas.openxmlformats.org/drawingml/2006/picture">
-                  <pic:nvPicPr>
-                    <pic:cNvPr id="0" name="Picture 11" descr="Mockups/Teacher_History.jpg"/>
-                    <pic:cNvPicPr>
-                      <a:picLocks noChangeAspect="1" noChangeArrowheads="1"/>
-                    </pic:cNvPicPr>
-                  </pic:nvPicPr>
-                  <pic:blipFill>
-                    <a:blip r:embed="rId13">
-                      <a:extLst>
-                        <a:ext uri="{28A0092B-C50C-407E-A947-70E740481C1C}">
-                          <a14:useLocalDpi xmlns:a14="http://schemas.microsoft.com/office/drawing/2010/main" val="0"/>
-                        </a:ext>
-                      </a:extLst>
-                    </a:blip>
-                    <a:srcRect/>
-                    <a:stretch>
-                      <a:fillRect/>
-                    </a:stretch>
-                  </pic:blipFill>
-                  <pic:spPr bwMode="auto">
-                    <a:xfrm>
-                      <a:off x="0" y="0"/>
-                      <a:ext cx="5266055" cy="3293745"/>
-                    </a:xfrm>
-                    <a:prstGeom prst="rect">
-                      <a:avLst/>
-                    </a:prstGeom>
-                    <a:noFill/>
-                    <a:ln>
-                      <a:noFill/>
-                    </a:ln>
-                  </pic:spPr>
-                </pic:pic>
-              </a:graphicData>
-            </a:graphic>
-          </wp:inline>
-        </w:drawing>
-      </w:r>
-    </w:p>
-    <w:p>
-      <w:pPr>
-        <w:ind w:hanging="540"/>
-        <w:rPr>
-          <w:rFonts w:asciiTheme="majorHAnsi" w:hAnsiTheme="majorHAnsi"/>
-        </w:rPr>
-      </w:pPr>
-    </w:p>
-    <w:p>
-      <w:pPr>
-        <w:ind w:hanging="540"/>
-        <w:rPr>
-          <w:rFonts w:asciiTheme="majorHAnsi" w:hAnsiTheme="majorHAnsi"/>
-          <w:sz w:val="22"/>
-        </w:rPr>
-      </w:pPr>
-      <w:r>
-        <w:rPr>
-          <w:rFonts w:asciiTheme="majorHAnsi" w:hAnsiTheme="majorHAnsi"/>
-          <w:sz w:val="22"/>
-        </w:rPr>
-        <w:tab/>
-      </w:r>
-      <w:r>
-        <w:rPr>
-          <w:rFonts w:asciiTheme="majorHAnsi" w:hAnsiTheme="majorHAnsi"/>
-          <w:sz w:val="22"/>
-        </w:rPr>
-        <w:t xml:space="preserve">The History button </w:t>
-      </w:r>
-      <w:r>
-        <w:rPr>
-          <w:rFonts w:asciiTheme="majorHAnsi" w:hAnsiTheme="majorHAnsi"/>
-          <w:sz w:val="22"/>
-        </w:rPr>
-        <w:t>takes the Teacher to this page which displays his/her worksheet history, allowing the Teacher to print old worksheets, view their answer sheets, and delete them from the history.</w:t>
-      </w:r>
-    </w:p>
-    <w:p>
-      <w:pPr>
-        <w:pStyle w:val="Heading2"/>
-        <w:rPr>
-          <w:sz w:val="24"/>
-          <w:szCs w:val="24"/>
-        </w:rPr>
-      </w:pPr>
-      <w:bookmarkStart w:id="10" w:name="_Toc322170319"/>
-      <w:r>
-        <w:rPr>
-          <w:sz w:val="24"/>
-          <w:szCs w:val="24"/>
-        </w:rPr>
-        <w:t>Teacher – Classes</w:t>
-      </w:r>
-      <w:bookmarkEnd w:id="10"/>
-    </w:p>
-    <w:p>
-      <w:pPr>
-        <w:ind w:hanging="540"/>
-        <w:rPr>
-          <w:rFonts w:asciiTheme="majorHAnsi" w:hAnsiTheme="majorHAnsi"/>
-        </w:rPr>
-      </w:pPr>
-      <w:r>
-        <w:rPr>
-          <w:rFonts w:asciiTheme="majorHAnsi" w:hAnsiTheme="majorHAnsi"/>
-        </w:rPr>
-        <w:tab/>
-      </w:r>
-      <w:r>
-        <w:rPr>
-          <w:rFonts w:asciiTheme="majorHAnsi" w:hAnsiTheme="majorHAnsi"/>
-          <w:noProof/>
-        </w:rPr>
-        <w:drawing>
-          <wp:inline distT="0" distB="0" distL="0" distR="0" wp14:anchorId="553BB0D7" wp14:editId="1B6707C9">
-            <wp:extent cx="5266055" cy="3293745"/>
-            <wp:effectExtent l="0" t="0" r="0" b="8255"/>
-            <wp:docPr id="37" name="Picture 37" descr="Mockups/Teacher_Classes.jpg"/>
-            <wp:cNvGraphicFramePr>
-              <a:graphicFrameLocks xmlns:a="http://schemas.openxmlformats.org/drawingml/2006/main" noChangeAspect="1"/>
-            </wp:cNvGraphicFramePr>
-            <a:graphic xmlns:a="http://schemas.openxmlformats.org/drawingml/2006/main">
-              <a:graphicData uri="http://schemas.openxmlformats.org/drawingml/2006/picture">
-                <pic:pic xmlns:pic="http://schemas.openxmlformats.org/drawingml/2006/picture">
-                  <pic:nvPicPr>
-                    <pic:cNvPr id="0" name="Picture 12" descr="Mockups/Teacher_Classes.jpg"/>
-                    <pic:cNvPicPr>
-                      <a:picLocks noChangeAspect="1" noChangeArrowheads="1"/>
-                    </pic:cNvPicPr>
-                  </pic:nvPicPr>
-                  <pic:blipFill>
-                    <a:blip r:embed="rId14">
-                      <a:extLst>
-                        <a:ext uri="{28A0092B-C50C-407E-A947-70E740481C1C}">
-                          <a14:useLocalDpi xmlns:a14="http://schemas.microsoft.com/office/drawing/2010/main" val="0"/>
-                        </a:ext>
-                      </a:extLst>
-                    </a:blip>
-                    <a:srcRect/>
-                    <a:stretch>
-                      <a:fillRect/>
-                    </a:stretch>
-                  </pic:blipFill>
-                  <pic:spPr bwMode="auto">
-                    <a:xfrm>
-                      <a:off x="0" y="0"/>
-                      <a:ext cx="5266055" cy="3293745"/>
-                    </a:xfrm>
-                    <a:prstGeom prst="rect">
-                      <a:avLst/>
-                    </a:prstGeom>
-                    <a:noFill/>
-                    <a:ln>
-                      <a:noFill/>
-                    </a:ln>
-                  </pic:spPr>
-                </pic:pic>
-              </a:graphicData>
-            </a:graphic>
-          </wp:inline>
-        </w:drawing>
-      </w:r>
-    </w:p>
-    <w:p>
-      <w:pPr>
-        <w:ind w:hanging="540"/>
-        <w:rPr>
-          <w:rFonts w:asciiTheme="majorHAnsi" w:hAnsiTheme="majorHAnsi"/>
-        </w:rPr>
-      </w:pPr>
-    </w:p>
-    <w:p>
-      <w:pPr>
-        <w:rPr>
-          <w:rFonts w:asciiTheme="majorHAnsi" w:hAnsiTheme="majorHAnsi"/>
-          <w:sz w:val="22"/>
-        </w:rPr>
-      </w:pPr>
-      <w:r>
-        <w:rPr>
-          <w:rFonts w:asciiTheme="majorHAnsi" w:hAnsiTheme="majorHAnsi"/>
-          <w:sz w:val="22"/>
-        </w:rPr>
-        <w:t>The Classes button displays this page which allows teachers to add a class, add a student to an existing class, search classes, modify classes, and view a class’ roster.</w:t>
-      </w:r>
-    </w:p>
-    <w:p>
-      <w:pPr>
-        <w:pStyle w:val="Heading2"/>
-        <w:rPr>
-          <w:sz w:val="24"/>
-          <w:szCs w:val="24"/>
-        </w:rPr>
-      </w:pPr>
-      <w:bookmarkStart w:id="11" w:name="_Toc322170320"/>
-      <w:r>
-        <w:rPr>
-          <w:sz w:val="24"/>
-          <w:szCs w:val="24"/>
-        </w:rPr>
-        <w:t>Teacher – Adding a New Class</w:t>
-      </w:r>
-      <w:bookmarkEnd w:id="11"/>
-    </w:p>
-    <w:p>
-      <w:pPr>
-        <w:ind w:hanging="540"/>
-        <w:rPr>
-          <w:rFonts w:asciiTheme="majorHAnsi" w:hAnsiTheme="majorHAnsi"/>
-        </w:rPr>
-      </w:pPr>
-      <w:r>
-        <w:rPr>
-          <w:rFonts w:asciiTheme="majorHAnsi" w:hAnsiTheme="majorHAnsi"/>
-        </w:rPr>
-        <w:tab/>
-      </w:r>
-      <w:r>
-        <w:rPr>
-          <w:rFonts w:asciiTheme="majorHAnsi" w:hAnsiTheme="majorHAnsi"/>
-          <w:noProof/>
-        </w:rPr>
-        <w:drawing>
-          <wp:inline distT="0" distB="0" distL="0" distR="0" wp14:anchorId="3C4B58C0" wp14:editId="46F07538">
-            <wp:extent cx="5266055" cy="3293745"/>
-            <wp:effectExtent l="0" t="0" r="0" b="8255"/>
-            <wp:docPr id="38" name="Picture 38" descr="Mockups/Teacher_New_Class.jpg"/>
-            <wp:cNvGraphicFramePr>
-              <a:graphicFrameLocks xmlns:a="http://schemas.openxmlformats.org/drawingml/2006/main" noChangeAspect="1"/>
-            </wp:cNvGraphicFramePr>
-            <a:graphic xmlns:a="http://schemas.openxmlformats.org/drawingml/2006/main">
-              <a:graphicData uri="http://schemas.openxmlformats.org/drawingml/2006/picture">
-                <pic:pic xmlns:pic="http://schemas.openxmlformats.org/drawingml/2006/picture">
-                  <pic:nvPicPr>
-                    <pic:cNvPr id="0" name="Picture 13" descr="Mockups/Teacher_New_Class.jpg"/>
-                    <pic:cNvPicPr>
-                      <a:picLocks noChangeAspect="1" noChangeArrowheads="1"/>
-                    </pic:cNvPicPr>
-                  </pic:nvPicPr>
-                  <pic:blipFill>
-                    <a:blip r:embed="rId15">
-                      <a:extLst>
-                        <a:ext uri="{28A0092B-C50C-407E-A947-70E740481C1C}">
-                          <a14:useLocalDpi xmlns:a14="http://schemas.microsoft.com/office/drawing/2010/main" val="0"/>
-                        </a:ext>
-                      </a:extLst>
-                    </a:blip>
-                    <a:srcRect/>
-                    <a:stretch>
-                      <a:fillRect/>
-                    </a:stretch>
-                  </pic:blipFill>
-                  <pic:spPr bwMode="auto">
-                    <a:xfrm>
-                      <a:off x="0" y="0"/>
-                      <a:ext cx="5266055" cy="3293745"/>
-                    </a:xfrm>
-                    <a:prstGeom prst="rect">
-                      <a:avLst/>
-                    </a:prstGeom>
-                    <a:noFill/>
-                    <a:ln>
-                      <a:noFill/>
-                    </a:ln>
-                  </pic:spPr>
-                </pic:pic>
-              </a:graphicData>
-            </a:graphic>
-          </wp:inline>
-        </w:drawing>
-      </w:r>
-    </w:p>
-    <w:p>
-      <w:pPr>
-        <w:ind w:hanging="540"/>
-        <w:rPr>
-          <w:rFonts w:asciiTheme="majorHAnsi" w:hAnsiTheme="majorHAnsi"/>
-        </w:rPr>
-      </w:pPr>
-    </w:p>
-    <w:p>
-      <w:pPr>
-        <w:ind w:hanging="540"/>
-        <w:rPr>
-          <w:rFonts w:asciiTheme="majorHAnsi" w:hAnsiTheme="majorHAnsi"/>
-          <w:sz w:val="22"/>
-        </w:rPr>
-      </w:pPr>
-      <w:r>
-        <w:rPr>
-          <w:rFonts w:asciiTheme="majorHAnsi" w:hAnsiTheme="majorHAnsi"/>
-          <w:sz w:val="22"/>
-        </w:rPr>
-        <w:tab/>
-        <w:t>The Add Class button on the previous page takes the Teacher to this page that allows him/her to easily create a new class to add students to.</w:t>
-      </w:r>
-    </w:p>
-    <w:p>
-      <w:pPr>
-        <w:pStyle w:val="Heading2"/>
-        <w:rPr>
-          <w:sz w:val="24"/>
-          <w:szCs w:val="24"/>
-        </w:rPr>
-      </w:pPr>
-      <w:bookmarkStart w:id="12" w:name="_Toc322170321"/>
-      <w:r>
-        <w:rPr>
-          <w:sz w:val="24"/>
-          <w:szCs w:val="24"/>
-        </w:rPr>
-        <w:t>Teacher –</w:t>
-      </w:r>
-      <w:r>
-        <w:rPr>
-          <w:sz w:val="24"/>
-          <w:szCs w:val="24"/>
-        </w:rPr>
-        <w:t xml:space="preserve"> Edit Class</w:t>
-      </w:r>
-      <w:bookmarkEnd w:id="12"/>
-    </w:p>
-    <w:p>
-      <w:pPr>
-        <w:rPr>
-          <w:rFonts w:asciiTheme="majorHAnsi" w:hAnsiTheme="majorHAnsi"/>
-        </w:rPr>
-      </w:pPr>
-      <w:r>
-        <w:rPr>
-          <w:rFonts w:asciiTheme="majorHAnsi" w:hAnsiTheme="majorHAnsi"/>
-          <w:noProof/>
-        </w:rPr>
-        <w:drawing>
-          <wp:inline distT="0" distB="0" distL="0" distR="0" wp14:anchorId="6549E444" wp14:editId="422C119B">
-            <wp:extent cx="5266055" cy="3293745"/>
-            <wp:effectExtent l="0" t="0" r="0" b="8255"/>
-            <wp:docPr id="39" name="Picture 39" descr="Mockups/Teacher_Edit_Class.jpg"/>
-            <wp:cNvGraphicFramePr>
-              <a:graphicFrameLocks xmlns:a="http://schemas.openxmlformats.org/drawingml/2006/main" noChangeAspect="1"/>
-            </wp:cNvGraphicFramePr>
-            <a:graphic xmlns:a="http://schemas.openxmlformats.org/drawingml/2006/main">
-              <a:graphicData uri="http://schemas.openxmlformats.org/drawingml/2006/picture">
-                <pic:pic xmlns:pic="http://schemas.openxmlformats.org/drawingml/2006/picture">
-                  <pic:nvPicPr>
-                    <pic:cNvPr id="0" name="Picture 14" descr="Mockups/Teacher_Edit_Class.jpg"/>
-                    <pic:cNvPicPr>
-                      <a:picLocks noChangeAspect="1" noChangeArrowheads="1"/>
-                    </pic:cNvPicPr>
-                  </pic:nvPicPr>
-                  <pic:blipFill>
-                    <a:blip r:embed="rId16">
-                      <a:extLst>
-                        <a:ext uri="{28A0092B-C50C-407E-A947-70E740481C1C}">
-                          <a14:useLocalDpi xmlns:a14="http://schemas.microsoft.com/office/drawing/2010/main" val="0"/>
-                        </a:ext>
-                      </a:extLst>
-                    </a:blip>
-                    <a:srcRect/>
-                    <a:stretch>
-                      <a:fillRect/>
-                    </a:stretch>
-                  </pic:blipFill>
-                  <pic:spPr bwMode="auto">
-                    <a:xfrm>
-                      <a:off x="0" y="0"/>
-                      <a:ext cx="5266055" cy="3293745"/>
-                    </a:xfrm>
-                    <a:prstGeom prst="rect">
-                      <a:avLst/>
-                    </a:prstGeom>
-                    <a:noFill/>
-                    <a:ln>
-                      <a:noFill/>
-                    </a:ln>
-                  </pic:spPr>
-                </pic:pic>
-              </a:graphicData>
-            </a:graphic>
-          </wp:inline>
-        </w:drawing>
-      </w:r>
-    </w:p>
-    <w:p>
-      <w:pPr>
-        <w:ind w:hanging="540"/>
-        <w:rPr>
-          <w:rFonts w:asciiTheme="majorHAnsi" w:hAnsiTheme="majorHAnsi"/>
-        </w:rPr>
-      </w:pPr>
-    </w:p>
-    <w:p>
-      <w:pPr>
-        <w:ind w:hanging="540"/>
-        <w:rPr>
-          <w:rFonts w:asciiTheme="majorHAnsi" w:hAnsiTheme="majorHAnsi"/>
-          <w:sz w:val="22"/>
-        </w:rPr>
-      </w:pPr>
-      <w:r>
-        <w:rPr>
-          <w:rFonts w:asciiTheme="majorHAnsi" w:hAnsiTheme="majorHAnsi"/>
-          <w:sz w:val="22"/>
-        </w:rPr>
-        <w:tab/>
-      </w:r>
-      <w:r>
-        <w:rPr>
-          <w:rFonts w:asciiTheme="majorHAnsi" w:hAnsiTheme="majorHAnsi"/>
-          <w:sz w:val="22"/>
-        </w:rPr>
-        <w:t>Clicking the Edit button next to a class on the Classes page displays this page which allows teachers to rename a class or delete the class, which also deletes all the students in that class. A warning message will be displayed.</w:t>
-      </w:r>
-    </w:p>
-    <w:p>
-      <w:pPr>
-        <w:pStyle w:val="Heading2"/>
-        <w:rPr>
-          <w:sz w:val="24"/>
-          <w:szCs w:val="24"/>
-        </w:rPr>
-      </w:pPr>
-      <w:bookmarkStart w:id="13" w:name="_Toc322170322"/>
-      <w:r>
-        <w:rPr>
-          <w:sz w:val="24"/>
-          <w:szCs w:val="24"/>
-        </w:rPr>
-        <w:t>Graphical Mockup</w:t>
-      </w:r>
-      <w:bookmarkEnd w:id="13"/>
     </w:p>
     <w:p>
       <w:pPr>
@@ -2673,7 +3141,7 @@
                     </pic:cNvPicPr>
                   </pic:nvPicPr>
                   <pic:blipFill>
-                    <a:blip r:embed="rId17">
+                    <a:blip r:embed="rId24">
                       <a:extLst>
                         <a:ext uri="{28A0092B-C50C-407E-A947-70E740481C1C}">
                           <a14:useLocalDpi xmlns:a14="http://schemas.microsoft.com/office/drawing/2010/main" val="0"/>
@@ -2741,8 +3209,8 @@
       </w:r>
     </w:p>
     <w:sectPr>
-      <w:footerReference w:type="even" r:id="rId18"/>
-      <w:footerReference w:type="default" r:id="rId19"/>
+      <w:footerReference w:type="even" r:id="rId25"/>
+      <w:footerReference w:type="default" r:id="rId26"/>
       <w:pgSz w:w="11900" w:h="16840"/>
       <w:pgMar w:top="1440" w:right="1800" w:bottom="1440" w:left="1800" w:header="720" w:footer="720" w:gutter="0"/>
       <w:cols w:space="720"/>
@@ -4815,7 +5283,7 @@
 </file>
 
 <file path=customXml/itemProps1.xml><?xml version="1.0" encoding="utf-8"?>
-<ds:datastoreItem xmlns:ds="http://schemas.openxmlformats.org/officeDocument/2006/customXml" ds:itemID="{4EDBA893-2A58-314D-95F2-5B7BB5F9BA95}">
+<ds:datastoreItem xmlns:ds="http://schemas.openxmlformats.org/officeDocument/2006/customXml" ds:itemID="{8B6ED4C9-3675-BC4A-9045-5835B623C2C6}">
   <ds:schemaRefs>
     <ds:schemaRef ds:uri="http://schemas.openxmlformats.org/officeDocument/2006/bibliography"/>
   </ds:schemaRefs>

</xml_diff>

<commit_message>
Added more diagram to Narrative
</commit_message>
<xml_diff>
--- a/Narrative_System_Modeling_Prototype_PhaseIII_Elementary_Engineers_041416.docx
+++ b/Narrative_System_Modeling_Prototype_PhaseIII_Elementary_Engineers_041416.docx
@@ -143,7 +143,7 @@
         <w:pStyle w:val="Heading2"/>
       </w:pPr>
       <w:bookmarkStart w:id="0" w:name="_Toc446538843"/>
-      <w:bookmarkStart w:id="1" w:name="_Toc322170313"/>
+      <w:bookmarkStart w:id="1" w:name="_Toc322250781"/>
       <w:r>
         <w:t>Abstract</w:t>
       </w:r>
@@ -380,14 +380,6 @@
           <w:szCs w:val="22"/>
         </w:rPr>
       </w:pPr>
-      <w:r>
-        <w:rPr>
-          <w:rFonts w:asciiTheme="majorHAnsi" w:eastAsia="Arial" w:hAnsiTheme="majorHAnsi" w:cs="Arial"/>
-          <w:sz w:val="22"/>
-          <w:szCs w:val="22"/>
-        </w:rPr>
-        <w:br w:type="page"/>
-      </w:r>
     </w:p>
     <w:sdt>
       <w:sdtPr>
@@ -475,7 +467,7 @@
             <w:rPr>
               <w:noProof/>
             </w:rPr>
-            <w:instrText xml:space="preserve"> PAGEREF _Toc322170313 \h </w:instrText>
+            <w:instrText xml:space="preserve"> PAGEREF _Toc322250781 \h </w:instrText>
           </w:r>
           <w:r>
             <w:rPr>
@@ -537,7 +529,7 @@
             <w:rPr>
               <w:noProof/>
             </w:rPr>
-            <w:instrText xml:space="preserve"> PAGEREF _Toc322170314 \h </w:instrText>
+            <w:instrText xml:space="preserve"> PAGEREF _Toc322250782 \h </w:instrText>
           </w:r>
           <w:r>
             <w:rPr>
@@ -555,130 +547,6 @@
               <w:noProof/>
             </w:rPr>
             <w:t>3</w:t>
-          </w:r>
-          <w:r>
-            <w:rPr>
-              <w:noProof/>
-            </w:rPr>
-            <w:fldChar w:fldCharType="end"/>
-          </w:r>
-        </w:p>
-        <w:p>
-          <w:pPr>
-            <w:pStyle w:val="TOC2"/>
-            <w:tabs>
-              <w:tab w:val="right" w:leader="dot" w:pos="8290"/>
-            </w:tabs>
-            <w:rPr>
-              <w:b w:val="0"/>
-              <w:noProof/>
-              <w:sz w:val="24"/>
-              <w:szCs w:val="24"/>
-              <w:lang w:eastAsia="ja-JP"/>
-            </w:rPr>
-          </w:pPr>
-          <w:r>
-            <w:rPr>
-              <w:noProof/>
-            </w:rPr>
-            <w:t>Teacher registration</w:t>
-          </w:r>
-          <w:r>
-            <w:rPr>
-              <w:noProof/>
-            </w:rPr>
-            <w:tab/>
-          </w:r>
-          <w:r>
-            <w:rPr>
-              <w:noProof/>
-            </w:rPr>
-            <w:fldChar w:fldCharType="begin"/>
-          </w:r>
-          <w:r>
-            <w:rPr>
-              <w:noProof/>
-            </w:rPr>
-            <w:instrText xml:space="preserve"> PAGEREF _Toc322170315 \h </w:instrText>
-          </w:r>
-          <w:r>
-            <w:rPr>
-              <w:noProof/>
-            </w:rPr>
-          </w:r>
-          <w:r>
-            <w:rPr>
-              <w:noProof/>
-            </w:rPr>
-            <w:fldChar w:fldCharType="separate"/>
-          </w:r>
-          <w:r>
-            <w:rPr>
-              <w:noProof/>
-            </w:rPr>
-            <w:t>5</w:t>
-          </w:r>
-          <w:r>
-            <w:rPr>
-              <w:noProof/>
-            </w:rPr>
-            <w:fldChar w:fldCharType="end"/>
-          </w:r>
-        </w:p>
-        <w:p>
-          <w:pPr>
-            <w:pStyle w:val="TOC2"/>
-            <w:tabs>
-              <w:tab w:val="right" w:leader="dot" w:pos="8290"/>
-            </w:tabs>
-            <w:rPr>
-              <w:b w:val="0"/>
-              <w:noProof/>
-              <w:sz w:val="24"/>
-              <w:szCs w:val="24"/>
-              <w:lang w:eastAsia="ja-JP"/>
-            </w:rPr>
-          </w:pPr>
-          <w:r>
-            <w:rPr>
-              <w:noProof/>
-            </w:rPr>
-            <w:t>Teacher – Forced password reset</w:t>
-          </w:r>
-          <w:r>
-            <w:rPr>
-              <w:noProof/>
-            </w:rPr>
-            <w:tab/>
-          </w:r>
-          <w:r>
-            <w:rPr>
-              <w:noProof/>
-            </w:rPr>
-            <w:fldChar w:fldCharType="begin"/>
-          </w:r>
-          <w:r>
-            <w:rPr>
-              <w:noProof/>
-            </w:rPr>
-            <w:instrText xml:space="preserve"> PAGEREF _Toc322170316 \h </w:instrText>
-          </w:r>
-          <w:r>
-            <w:rPr>
-              <w:noProof/>
-            </w:rPr>
-          </w:r>
-          <w:r>
-            <w:rPr>
-              <w:noProof/>
-            </w:rPr>
-            <w:fldChar w:fldCharType="separate"/>
-          </w:r>
-          <w:r>
-            <w:rPr>
-              <w:noProof/>
-            </w:rPr>
-            <w:t>5</w:t>
           </w:r>
           <w:r>
             <w:rPr>
@@ -723,7 +591,7 @@
             <w:rPr>
               <w:noProof/>
             </w:rPr>
-            <w:instrText xml:space="preserve"> PAGEREF _Toc322170317 \h </w:instrText>
+            <w:instrText xml:space="preserve"> PAGEREF _Toc322250783 \h </w:instrText>
           </w:r>
           <w:r>
             <w:rPr>
@@ -740,255 +608,7 @@
             <w:rPr>
               <w:noProof/>
             </w:rPr>
-            <w:t>6</w:t>
-          </w:r>
-          <w:r>
-            <w:rPr>
-              <w:noProof/>
-            </w:rPr>
-            <w:fldChar w:fldCharType="end"/>
-          </w:r>
-        </w:p>
-        <w:p>
-          <w:pPr>
-            <w:pStyle w:val="TOC2"/>
-            <w:tabs>
-              <w:tab w:val="right" w:leader="dot" w:pos="8290"/>
-            </w:tabs>
-            <w:rPr>
-              <w:b w:val="0"/>
-              <w:noProof/>
-              <w:sz w:val="24"/>
-              <w:szCs w:val="24"/>
-              <w:lang w:eastAsia="ja-JP"/>
-            </w:rPr>
-          </w:pPr>
-          <w:r>
-            <w:rPr>
-              <w:noProof/>
-            </w:rPr>
-            <w:t>Teacher – Worksheet History</w:t>
-          </w:r>
-          <w:r>
-            <w:rPr>
-              <w:noProof/>
-            </w:rPr>
-            <w:tab/>
-          </w:r>
-          <w:r>
-            <w:rPr>
-              <w:noProof/>
-            </w:rPr>
-            <w:fldChar w:fldCharType="begin"/>
-          </w:r>
-          <w:r>
-            <w:rPr>
-              <w:noProof/>
-            </w:rPr>
-            <w:instrText xml:space="preserve"> PAGEREF _Toc322170318 \h </w:instrText>
-          </w:r>
-          <w:r>
-            <w:rPr>
-              <w:noProof/>
-            </w:rPr>
-          </w:r>
-          <w:r>
-            <w:rPr>
-              <w:noProof/>
-            </w:rPr>
-            <w:fldChar w:fldCharType="separate"/>
-          </w:r>
-          <w:r>
-            <w:rPr>
-              <w:noProof/>
-            </w:rPr>
-            <w:t>6</w:t>
-          </w:r>
-          <w:r>
-            <w:rPr>
-              <w:noProof/>
-            </w:rPr>
-            <w:fldChar w:fldCharType="end"/>
-          </w:r>
-        </w:p>
-        <w:p>
-          <w:pPr>
-            <w:pStyle w:val="TOC2"/>
-            <w:tabs>
-              <w:tab w:val="right" w:leader="dot" w:pos="8290"/>
-            </w:tabs>
-            <w:rPr>
-              <w:b w:val="0"/>
-              <w:noProof/>
-              <w:sz w:val="24"/>
-              <w:szCs w:val="24"/>
-              <w:lang w:eastAsia="ja-JP"/>
-            </w:rPr>
-          </w:pPr>
-          <w:r>
-            <w:rPr>
-              <w:noProof/>
-            </w:rPr>
-            <w:t>Teacher – Classes</w:t>
-          </w:r>
-          <w:r>
-            <w:rPr>
-              <w:noProof/>
-            </w:rPr>
-            <w:tab/>
-          </w:r>
-          <w:r>
-            <w:rPr>
-              <w:noProof/>
-            </w:rPr>
-            <w:fldChar w:fldCharType="begin"/>
-          </w:r>
-          <w:r>
-            <w:rPr>
-              <w:noProof/>
-            </w:rPr>
-            <w:instrText xml:space="preserve"> PAGEREF _Toc322170319 \h </w:instrText>
-          </w:r>
-          <w:r>
-            <w:rPr>
-              <w:noProof/>
-            </w:rPr>
-          </w:r>
-          <w:r>
-            <w:rPr>
-              <w:noProof/>
-            </w:rPr>
-            <w:fldChar w:fldCharType="separate"/>
-          </w:r>
-          <w:r>
-            <w:rPr>
-              <w:noProof/>
-            </w:rPr>
-            <w:t>7</w:t>
-          </w:r>
-          <w:r>
-            <w:rPr>
-              <w:noProof/>
-            </w:rPr>
-            <w:fldChar w:fldCharType="end"/>
-          </w:r>
-        </w:p>
-        <w:p>
-          <w:pPr>
-            <w:pStyle w:val="TOC2"/>
-            <w:tabs>
-              <w:tab w:val="right" w:leader="dot" w:pos="8290"/>
-            </w:tabs>
-            <w:rPr>
-              <w:b w:val="0"/>
-              <w:noProof/>
-              <w:sz w:val="24"/>
-              <w:szCs w:val="24"/>
-              <w:lang w:eastAsia="ja-JP"/>
-            </w:rPr>
-          </w:pPr>
-          <w:r>
-            <w:rPr>
-              <w:noProof/>
-            </w:rPr>
-            <w:t>Teacher – Adding a New Class</w:t>
-          </w:r>
-          <w:r>
-            <w:rPr>
-              <w:noProof/>
-            </w:rPr>
-            <w:tab/>
-          </w:r>
-          <w:r>
-            <w:rPr>
-              <w:noProof/>
-            </w:rPr>
-            <w:fldChar w:fldCharType="begin"/>
-          </w:r>
-          <w:r>
-            <w:rPr>
-              <w:noProof/>
-            </w:rPr>
-            <w:instrText xml:space="preserve"> PAGEREF _Toc322170320 \h </w:instrText>
-          </w:r>
-          <w:r>
-            <w:rPr>
-              <w:noProof/>
-            </w:rPr>
-          </w:r>
-          <w:r>
-            <w:rPr>
-              <w:noProof/>
-            </w:rPr>
-            <w:fldChar w:fldCharType="separate"/>
-          </w:r>
-          <w:r>
-            <w:rPr>
-              <w:noProof/>
-            </w:rPr>
-            <w:t>7</w:t>
-          </w:r>
-          <w:r>
-            <w:rPr>
-              <w:noProof/>
-            </w:rPr>
-            <w:fldChar w:fldCharType="end"/>
-          </w:r>
-        </w:p>
-        <w:p>
-          <w:pPr>
-            <w:pStyle w:val="TOC2"/>
-            <w:tabs>
-              <w:tab w:val="right" w:leader="dot" w:pos="8290"/>
-            </w:tabs>
-            <w:rPr>
-              <w:b w:val="0"/>
-              <w:noProof/>
-              <w:sz w:val="24"/>
-              <w:szCs w:val="24"/>
-              <w:lang w:eastAsia="ja-JP"/>
-            </w:rPr>
-          </w:pPr>
-          <w:r>
-            <w:rPr>
-              <w:noProof/>
-            </w:rPr>
-            <w:t>Teacher – Edit Class</w:t>
-          </w:r>
-          <w:r>
-            <w:rPr>
-              <w:noProof/>
-            </w:rPr>
-            <w:tab/>
-          </w:r>
-          <w:r>
-            <w:rPr>
-              <w:noProof/>
-            </w:rPr>
-            <w:fldChar w:fldCharType="begin"/>
-          </w:r>
-          <w:r>
-            <w:rPr>
-              <w:noProof/>
-            </w:rPr>
-            <w:instrText xml:space="preserve"> PAGEREF _Toc322170321 \h </w:instrText>
-          </w:r>
-          <w:r>
-            <w:rPr>
-              <w:noProof/>
-            </w:rPr>
-          </w:r>
-          <w:r>
-            <w:rPr>
-              <w:noProof/>
-            </w:rPr>
-            <w:fldChar w:fldCharType="separate"/>
-          </w:r>
-          <w:r>
-            <w:rPr>
-              <w:noProof/>
-            </w:rPr>
-            <w:t>8</w:t>
+            <w:t>14</w:t>
           </w:r>
           <w:r>
             <w:rPr>
@@ -1033,7 +653,7 @@
             <w:rPr>
               <w:noProof/>
             </w:rPr>
-            <w:instrText xml:space="preserve"> PAGEREF _Toc322170322 \h </w:instrText>
+            <w:instrText xml:space="preserve"> PAGEREF _Toc322250784 \h </w:instrText>
           </w:r>
           <w:r>
             <w:rPr>
@@ -1050,7 +670,7 @@
             <w:rPr>
               <w:noProof/>
             </w:rPr>
-            <w:t>8</w:t>
+            <w:t>15</w:t>
           </w:r>
           <w:r>
             <w:rPr>
@@ -1091,18 +711,15 @@
       <w:pPr>
         <w:pStyle w:val="Heading2"/>
       </w:pPr>
-      <w:bookmarkStart w:id="2" w:name="_Toc322170314"/>
-      <w:r>
+      <w:bookmarkStart w:id="2" w:name="_Toc322250782"/>
+      <w:r>
+        <w:lastRenderedPageBreak/>
         <w:t>Overview</w:t>
       </w:r>
       <w:bookmarkEnd w:id="2"/>
     </w:p>
     <w:p>
       <w:pPr>
-        <w:keepNext/>
-        <w:keepLines/>
-        <w:spacing w:before="40" w:line="259" w:lineRule="auto"/>
-        <w:outlineLvl w:val="1"/>
         <w:rPr>
           <w:rFonts w:ascii="Calibri Light" w:eastAsia="Times New Roman" w:hAnsi="Calibri Light" w:cs="Times New Roman"/>
           <w:color w:val="2E74B5"/>
@@ -1110,29 +727,6 @@
           <w:szCs w:val="26"/>
         </w:rPr>
       </w:pPr>
-      <w:bookmarkStart w:id="3" w:name="_Toc446535716"/>
-      <w:bookmarkStart w:id="4" w:name="_Toc446538845"/>
-      <w:r>
-        <w:rPr>
-          <w:rFonts w:ascii="Calibri Light" w:eastAsia="Times New Roman" w:hAnsi="Calibri Light" w:cs="Times New Roman"/>
-          <w:color w:val="2E74B5"/>
-          <w:sz w:val="26"/>
-          <w:szCs w:val="26"/>
-        </w:rPr>
-        <w:t>Basics</w:t>
-      </w:r>
-      <w:bookmarkEnd w:id="3"/>
-      <w:bookmarkEnd w:id="4"/>
-    </w:p>
-    <w:p>
-      <w:pPr>
-        <w:rPr>
-          <w:rFonts w:ascii="Calibri Light" w:eastAsia="Times New Roman" w:hAnsi="Calibri Light" w:cs="Times New Roman"/>
-          <w:color w:val="2E74B5"/>
-          <w:sz w:val="26"/>
-          <w:szCs w:val="26"/>
-        </w:rPr>
-      </w:pPr>
     </w:p>
     <w:p>
       <w:r>
@@ -1179,16 +773,23 @@
           <w:rFonts w:asciiTheme="majorHAnsi" w:hAnsiTheme="majorHAnsi"/>
         </w:rPr>
       </w:pPr>
+    </w:p>
+    <w:p>
+      <w:pPr>
+        <w:rPr>
+          <w:rFonts w:asciiTheme="majorHAnsi" w:hAnsiTheme="majorHAnsi"/>
+        </w:rPr>
+      </w:pPr>
       <w:r>
         <w:rPr>
           <w:rFonts w:asciiTheme="majorHAnsi" w:hAnsiTheme="majorHAnsi"/>
           <w:noProof/>
         </w:rPr>
         <w:drawing>
-          <wp:inline distT="0" distB="0" distL="0" distR="0" wp14:anchorId="411FDE47" wp14:editId="2F22D4C1">
-            <wp:extent cx="5270500" cy="5209215"/>
+          <wp:inline distT="0" distB="0" distL="0" distR="0" wp14:anchorId="62A7C156" wp14:editId="36CA736F">
+            <wp:extent cx="2857077" cy="2568828"/>
             <wp:effectExtent l="0" t="0" r="0" b="0"/>
-            <wp:docPr id="1" name="Picture 1"/>
+            <wp:docPr id="20" name="Picture 5"/>
             <wp:cNvGraphicFramePr>
               <a:graphicFrameLocks xmlns:a="http://schemas.openxmlformats.org/drawingml/2006/main" noChangeAspect="1"/>
             </wp:cNvGraphicFramePr>
@@ -1196,7 +797,7 @@
               <a:graphicData uri="http://schemas.openxmlformats.org/drawingml/2006/picture">
                 <pic:pic xmlns:pic="http://schemas.openxmlformats.org/drawingml/2006/picture">
                   <pic:nvPicPr>
-                    <pic:cNvPr id="0" name="Picture 1"/>
+                    <pic:cNvPr id="0" name="Picture 5"/>
                     <pic:cNvPicPr>
                       <a:picLocks noChangeAspect="1" noChangeArrowheads="1"/>
                     </pic:cNvPicPr>
@@ -1217,7 +818,7 @@
                   <pic:spPr bwMode="auto">
                     <a:xfrm>
                       <a:off x="0" y="0"/>
-                      <a:ext cx="5270500" cy="5209215"/>
+                      <a:ext cx="2858775" cy="2570355"/>
                     </a:xfrm>
                     <a:prstGeom prst="rect">
                       <a:avLst/>
@@ -1252,28 +853,88 @@
       <w:pPr>
         <w:rPr>
           <w:rFonts w:asciiTheme="majorHAnsi" w:hAnsiTheme="majorHAnsi"/>
-          <w:sz w:val="22"/>
-        </w:rPr>
-      </w:pPr>
-    </w:p>
-    <w:p>
-      <w:pPr>
-        <w:rPr>
-          <w:rFonts w:asciiTheme="majorHAnsi" w:hAnsiTheme="majorHAnsi"/>
-          <w:sz w:val="22"/>
-        </w:rPr>
-      </w:pPr>
-      <w:r>
-        <w:rPr>
-          <w:rFonts w:asciiTheme="majorHAnsi" w:hAnsiTheme="majorHAnsi"/>
+        </w:rPr>
+      </w:pPr>
+    </w:p>
+    <w:p>
+      <w:pPr>
+        <w:rPr>
+          <w:rFonts w:asciiTheme="majorHAnsi" w:eastAsia="Arial" w:hAnsiTheme="majorHAnsi" w:cs="Arial"/>
+          <w:b/>
+          <w:color w:val="000000"/>
+          <w:sz w:val="22"/>
+          <w:szCs w:val="22"/>
+          <w:highlight w:val="white"/>
+        </w:rPr>
+      </w:pPr>
+      <w:r>
+        <w:rPr>
+          <w:rFonts w:asciiTheme="majorHAnsi" w:eastAsia="Arial" w:hAnsiTheme="majorHAnsi" w:cs="Arial"/>
+          <w:b/>
+          <w:color w:val="000000"/>
+          <w:sz w:val="22"/>
+          <w:szCs w:val="22"/>
+          <w:highlight w:val="white"/>
+        </w:rPr>
+        <w:t>User:</w:t>
+      </w:r>
+    </w:p>
+    <w:p>
+      <w:pPr>
+        <w:rPr>
+          <w:rFonts w:asciiTheme="majorHAnsi" w:eastAsia="Arial" w:hAnsiTheme="majorHAnsi" w:cs="Arial"/>
+          <w:color w:val="000000"/>
+          <w:sz w:val="22"/>
+          <w:szCs w:val="22"/>
+          <w:highlight w:val="white"/>
+        </w:rPr>
+      </w:pPr>
+      <w:r>
+        <w:rPr>
+          <w:rFonts w:asciiTheme="majorHAnsi" w:eastAsia="Arial" w:hAnsiTheme="majorHAnsi" w:cs="Arial"/>
+          <w:color w:val="000000"/>
+          <w:sz w:val="22"/>
+          <w:szCs w:val="22"/>
+          <w:highlight w:val="white"/>
+        </w:rPr>
+        <w:t xml:space="preserve">Represents all common information between all user’s accounts. Users only have one username, first name, last name and an encrypted password. A user can update their username, first name, last name and their password in the database. The user contains the reset password option. </w:t>
+      </w:r>
+    </w:p>
+    <w:p>
+      <w:pPr>
+        <w:rPr>
+          <w:rFonts w:asciiTheme="majorHAnsi" w:eastAsia="Arial" w:hAnsiTheme="majorHAnsi" w:cs="Arial"/>
+          <w:color w:val="000000"/>
+          <w:sz w:val="22"/>
+          <w:szCs w:val="22"/>
+          <w:highlight w:val="white"/>
+        </w:rPr>
+      </w:pPr>
+    </w:p>
+    <w:p>
+      <w:pPr>
+        <w:rPr>
+          <w:rFonts w:asciiTheme="majorHAnsi" w:eastAsia="Arial" w:hAnsiTheme="majorHAnsi" w:cs="Arial"/>
+          <w:color w:val="000000"/>
+          <w:sz w:val="22"/>
+          <w:szCs w:val="22"/>
+          <w:highlight w:val="white"/>
+        </w:rPr>
+      </w:pPr>
+      <w:bookmarkStart w:id="3" w:name="_GoBack"/>
+      <w:r>
+        <w:rPr>
+          <w:rFonts w:asciiTheme="majorHAnsi" w:eastAsia="Arial" w:hAnsiTheme="majorHAnsi" w:cs="Arial"/>
           <w:noProof/>
-          <w:sz w:val="22"/>
+          <w:color w:val="000000"/>
+          <w:sz w:val="22"/>
+          <w:szCs w:val="22"/>
         </w:rPr>
         <w:drawing>
-          <wp:inline distT="0" distB="0" distL="0" distR="0" wp14:anchorId="11DE2271" wp14:editId="402C861D">
-            <wp:extent cx="2628900" cy="2879270"/>
-            <wp:effectExtent l="0" t="0" r="0" b="0"/>
-            <wp:docPr id="2" name="Picture 1"/>
+          <wp:inline distT="0" distB="0" distL="0" distR="0" wp14:anchorId="6191584D" wp14:editId="05A9DD0A">
+            <wp:extent cx="1850090" cy="2218267"/>
+            <wp:effectExtent l="0" t="0" r="4445" b="0"/>
+            <wp:docPr id="4" name="Picture 1"/>
             <wp:cNvGraphicFramePr>
               <a:graphicFrameLocks xmlns:a="http://schemas.openxmlformats.org/drawingml/2006/main" noChangeAspect="1"/>
             </wp:cNvGraphicFramePr>
@@ -1302,7 +963,7 @@
                   <pic:spPr bwMode="auto">
                     <a:xfrm>
                       <a:off x="0" y="0"/>
-                      <a:ext cx="2629962" cy="2880434"/>
+                      <a:ext cx="1851290" cy="2219706"/>
                     </a:xfrm>
                     <a:prstGeom prst="rect">
                       <a:avLst/>
@@ -1318,6 +979,497 @@
           </wp:inline>
         </w:drawing>
       </w:r>
+      <w:bookmarkEnd w:id="3"/>
+    </w:p>
+    <w:p>
+      <w:pPr>
+        <w:rPr>
+          <w:rFonts w:asciiTheme="majorHAnsi" w:eastAsia="Arial" w:hAnsiTheme="majorHAnsi" w:cs="Arial"/>
+          <w:color w:val="000000"/>
+          <w:sz w:val="22"/>
+          <w:szCs w:val="22"/>
+          <w:highlight w:val="white"/>
+        </w:rPr>
+      </w:pPr>
+    </w:p>
+    <w:p>
+      <w:pPr>
+        <w:rPr>
+          <w:rFonts w:asciiTheme="majorHAnsi" w:eastAsia="Arial" w:hAnsiTheme="majorHAnsi" w:cs="Arial"/>
+          <w:color w:val="000000"/>
+          <w:sz w:val="22"/>
+          <w:szCs w:val="22"/>
+          <w:highlight w:val="white"/>
+        </w:rPr>
+      </w:pPr>
+    </w:p>
+    <w:p>
+      <w:pPr>
+        <w:rPr>
+          <w:rFonts w:asciiTheme="majorHAnsi" w:eastAsia="Arial" w:hAnsiTheme="majorHAnsi" w:cs="Arial"/>
+          <w:color w:val="000000"/>
+          <w:sz w:val="22"/>
+          <w:szCs w:val="22"/>
+          <w:highlight w:val="white"/>
+        </w:rPr>
+      </w:pPr>
+    </w:p>
+    <w:p>
+      <w:pPr>
+        <w:rPr>
+          <w:rFonts w:asciiTheme="majorHAnsi" w:eastAsia="Arial" w:hAnsiTheme="majorHAnsi" w:cs="Arial"/>
+          <w:b/>
+          <w:color w:val="000000"/>
+          <w:sz w:val="22"/>
+          <w:szCs w:val="22"/>
+          <w:highlight w:val="white"/>
+        </w:rPr>
+      </w:pPr>
+      <w:r>
+        <w:rPr>
+          <w:rFonts w:asciiTheme="majorHAnsi" w:eastAsia="Arial" w:hAnsiTheme="majorHAnsi" w:cs="Arial"/>
+          <w:b/>
+          <w:color w:val="000000"/>
+          <w:sz w:val="22"/>
+          <w:szCs w:val="22"/>
+          <w:highlight w:val="white"/>
+        </w:rPr>
+        <w:t xml:space="preserve">Admin: </w:t>
+      </w:r>
+    </w:p>
+    <w:p>
+      <w:pPr>
+        <w:rPr>
+          <w:rFonts w:asciiTheme="majorHAnsi" w:eastAsia="Arial" w:hAnsiTheme="majorHAnsi" w:cs="Arial"/>
+          <w:color w:val="000000"/>
+          <w:sz w:val="22"/>
+          <w:szCs w:val="22"/>
+          <w:highlight w:val="white"/>
+        </w:rPr>
+      </w:pPr>
+      <w:r>
+        <w:rPr>
+          <w:rFonts w:asciiTheme="majorHAnsi" w:eastAsia="Arial" w:hAnsiTheme="majorHAnsi" w:cs="Arial"/>
+          <w:color w:val="000000"/>
+          <w:sz w:val="22"/>
+          <w:szCs w:val="22"/>
+          <w:highlight w:val="white"/>
+        </w:rPr>
+        <w:t xml:space="preserve">Represents the information the Admin would have for their account. Admin will have and Array List of (Teachers and other Admins). They will also save their last 4 of their SSN, Birthday and First Job. These three fields will be used for the admin to reset their passwords; they will also be stored hashed.  The admin can search through a list of teachers and admins. The admin can delete teachers and other admins and will update the database. </w:t>
+      </w:r>
+    </w:p>
+    <w:p>
+      <w:pPr>
+        <w:rPr>
+          <w:rFonts w:asciiTheme="majorHAnsi" w:eastAsia="Arial" w:hAnsiTheme="majorHAnsi" w:cs="Arial"/>
+          <w:color w:val="000000"/>
+          <w:sz w:val="22"/>
+          <w:szCs w:val="22"/>
+          <w:highlight w:val="white"/>
+        </w:rPr>
+      </w:pPr>
+    </w:p>
+    <w:p>
+      <w:pPr>
+        <w:rPr>
+          <w:rFonts w:asciiTheme="majorHAnsi" w:eastAsia="Arial" w:hAnsiTheme="majorHAnsi" w:cs="Arial"/>
+          <w:color w:val="000000"/>
+          <w:sz w:val="22"/>
+          <w:szCs w:val="22"/>
+          <w:highlight w:val="white"/>
+        </w:rPr>
+      </w:pPr>
+      <w:r>
+        <w:rPr>
+          <w:rFonts w:asciiTheme="majorHAnsi" w:eastAsia="Arial" w:hAnsiTheme="majorHAnsi" w:cs="Arial"/>
+          <w:noProof/>
+          <w:color w:val="000000"/>
+          <w:sz w:val="22"/>
+          <w:szCs w:val="22"/>
+        </w:rPr>
+        <w:drawing>
+          <wp:inline distT="0" distB="0" distL="0" distR="0" wp14:anchorId="48429499" wp14:editId="2D3947AA">
+            <wp:extent cx="1934633" cy="2285365"/>
+            <wp:effectExtent l="0" t="0" r="0" b="635"/>
+            <wp:docPr id="18" name="Picture 3"/>
+            <wp:cNvGraphicFramePr>
+              <a:graphicFrameLocks xmlns:a="http://schemas.openxmlformats.org/drawingml/2006/main" noChangeAspect="1"/>
+            </wp:cNvGraphicFramePr>
+            <a:graphic xmlns:a="http://schemas.openxmlformats.org/drawingml/2006/main">
+              <a:graphicData uri="http://schemas.openxmlformats.org/drawingml/2006/picture">
+                <pic:pic xmlns:pic="http://schemas.openxmlformats.org/drawingml/2006/picture">
+                  <pic:nvPicPr>
+                    <pic:cNvPr id="0" name="Picture 3"/>
+                    <pic:cNvPicPr>
+                      <a:picLocks noChangeAspect="1" noChangeArrowheads="1"/>
+                    </pic:cNvPicPr>
+                  </pic:nvPicPr>
+                  <pic:blipFill>
+                    <a:blip r:embed="rId11">
+                      <a:extLst>
+                        <a:ext uri="{28A0092B-C50C-407E-A947-70E740481C1C}">
+                          <a14:useLocalDpi xmlns:a14="http://schemas.microsoft.com/office/drawing/2010/main" val="0"/>
+                        </a:ext>
+                      </a:extLst>
+                    </a:blip>
+                    <a:srcRect/>
+                    <a:stretch>
+                      <a:fillRect/>
+                    </a:stretch>
+                  </pic:blipFill>
+                  <pic:spPr bwMode="auto">
+                    <a:xfrm>
+                      <a:off x="0" y="0"/>
+                      <a:ext cx="1935714" cy="2286642"/>
+                    </a:xfrm>
+                    <a:prstGeom prst="rect">
+                      <a:avLst/>
+                    </a:prstGeom>
+                    <a:noFill/>
+                    <a:ln>
+                      <a:noFill/>
+                    </a:ln>
+                  </pic:spPr>
+                </pic:pic>
+              </a:graphicData>
+            </a:graphic>
+          </wp:inline>
+        </w:drawing>
+      </w:r>
+    </w:p>
+    <w:p>
+      <w:pPr>
+        <w:rPr>
+          <w:rFonts w:asciiTheme="majorHAnsi" w:eastAsia="Arial" w:hAnsiTheme="majorHAnsi" w:cs="Arial"/>
+          <w:color w:val="000000"/>
+          <w:sz w:val="22"/>
+          <w:szCs w:val="22"/>
+          <w:highlight w:val="white"/>
+        </w:rPr>
+      </w:pPr>
+    </w:p>
+    <w:p>
+      <w:pPr>
+        <w:rPr>
+          <w:rFonts w:asciiTheme="majorHAnsi" w:eastAsia="Arial" w:hAnsiTheme="majorHAnsi" w:cs="Arial"/>
+          <w:b/>
+          <w:color w:val="000000"/>
+          <w:sz w:val="22"/>
+          <w:szCs w:val="22"/>
+          <w:highlight w:val="white"/>
+        </w:rPr>
+      </w:pPr>
+      <w:r>
+        <w:rPr>
+          <w:rFonts w:asciiTheme="majorHAnsi" w:eastAsia="Arial" w:hAnsiTheme="majorHAnsi" w:cs="Arial"/>
+          <w:b/>
+          <w:color w:val="000000"/>
+          <w:sz w:val="22"/>
+          <w:szCs w:val="22"/>
+          <w:highlight w:val="white"/>
+        </w:rPr>
+        <w:t>Teacher:</w:t>
+      </w:r>
+    </w:p>
+    <w:p>
+      <w:pPr>
+        <w:rPr>
+          <w:rFonts w:asciiTheme="majorHAnsi" w:eastAsia="Arial" w:hAnsiTheme="majorHAnsi" w:cs="Arial"/>
+          <w:color w:val="000000"/>
+          <w:sz w:val="22"/>
+          <w:szCs w:val="22"/>
+          <w:highlight w:val="white"/>
+        </w:rPr>
+      </w:pPr>
+      <w:r>
+        <w:rPr>
+          <w:rFonts w:asciiTheme="majorHAnsi" w:eastAsia="Arial" w:hAnsiTheme="majorHAnsi" w:cs="Arial"/>
+          <w:color w:val="000000"/>
+          <w:sz w:val="22"/>
+          <w:szCs w:val="22"/>
+          <w:highlight w:val="white"/>
+        </w:rPr>
+        <w:t>Represents the information the teacher would have for their account. Teachers will have a teacher ID, along with three Array Lists (Classes, History of Worksheets). A teacher can search for a particular class and history of worksheets.  A teacher will be allowed to create and delete classes and this will be updated in the database.  The teac</w:t>
+      </w:r>
+      <w:r>
+        <w:rPr>
+          <w:rFonts w:asciiTheme="majorHAnsi" w:eastAsia="Arial" w:hAnsiTheme="majorHAnsi" w:cs="Arial"/>
+          <w:color w:val="000000"/>
+          <w:sz w:val="22"/>
+          <w:szCs w:val="22"/>
+          <w:highlight w:val="white"/>
+        </w:rPr>
+        <w:t xml:space="preserve">her can set the min and max of </w:t>
+      </w:r>
+      <w:r>
+        <w:rPr>
+          <w:rFonts w:asciiTheme="majorHAnsi" w:eastAsia="Arial" w:hAnsiTheme="majorHAnsi" w:cs="Arial"/>
+          <w:color w:val="000000"/>
+          <w:sz w:val="22"/>
+          <w:szCs w:val="22"/>
+          <w:highlight w:val="white"/>
+        </w:rPr>
+        <w:t xml:space="preserve">(numerator and denominator). </w:t>
+      </w:r>
+    </w:p>
+    <w:p>
+      <w:pPr>
+        <w:rPr>
+          <w:rFonts w:asciiTheme="majorHAnsi" w:eastAsia="Arial" w:hAnsiTheme="majorHAnsi" w:cs="Arial"/>
+          <w:color w:val="000000"/>
+          <w:sz w:val="22"/>
+          <w:szCs w:val="22"/>
+          <w:highlight w:val="white"/>
+        </w:rPr>
+      </w:pPr>
+    </w:p>
+    <w:p>
+      <w:pPr>
+        <w:rPr>
+          <w:rFonts w:asciiTheme="majorHAnsi" w:eastAsia="Arial" w:hAnsiTheme="majorHAnsi" w:cs="Arial"/>
+          <w:color w:val="000000"/>
+          <w:sz w:val="22"/>
+          <w:szCs w:val="22"/>
+          <w:highlight w:val="white"/>
+        </w:rPr>
+      </w:pPr>
+    </w:p>
+    <w:p>
+      <w:pPr>
+        <w:rPr>
+          <w:rFonts w:asciiTheme="majorHAnsi" w:eastAsia="Arial" w:hAnsiTheme="majorHAnsi" w:cs="Arial"/>
+          <w:color w:val="000000"/>
+          <w:sz w:val="22"/>
+          <w:szCs w:val="22"/>
+          <w:highlight w:val="white"/>
+        </w:rPr>
+      </w:pPr>
+      <w:r>
+        <w:rPr>
+          <w:rFonts w:asciiTheme="majorHAnsi" w:eastAsia="Arial" w:hAnsiTheme="majorHAnsi" w:cs="Arial"/>
+          <w:noProof/>
+          <w:color w:val="000000"/>
+          <w:sz w:val="22"/>
+          <w:szCs w:val="22"/>
+        </w:rPr>
+        <w:lastRenderedPageBreak/>
+        <w:drawing>
+          <wp:inline distT="0" distB="0" distL="0" distR="0" wp14:anchorId="0391895E" wp14:editId="01A4AC23">
+            <wp:extent cx="1934633" cy="2865090"/>
+            <wp:effectExtent l="0" t="0" r="0" b="5715"/>
+            <wp:docPr id="17" name="Picture 2"/>
+            <wp:cNvGraphicFramePr>
+              <a:graphicFrameLocks xmlns:a="http://schemas.openxmlformats.org/drawingml/2006/main" noChangeAspect="1"/>
+            </wp:cNvGraphicFramePr>
+            <a:graphic xmlns:a="http://schemas.openxmlformats.org/drawingml/2006/main">
+              <a:graphicData uri="http://schemas.openxmlformats.org/drawingml/2006/picture">
+                <pic:pic xmlns:pic="http://schemas.openxmlformats.org/drawingml/2006/picture">
+                  <pic:nvPicPr>
+                    <pic:cNvPr id="0" name="Picture 2"/>
+                    <pic:cNvPicPr>
+                      <a:picLocks noChangeAspect="1" noChangeArrowheads="1"/>
+                    </pic:cNvPicPr>
+                  </pic:nvPicPr>
+                  <pic:blipFill>
+                    <a:blip r:embed="rId12">
+                      <a:extLst>
+                        <a:ext uri="{28A0092B-C50C-407E-A947-70E740481C1C}">
+                          <a14:useLocalDpi xmlns:a14="http://schemas.microsoft.com/office/drawing/2010/main" val="0"/>
+                        </a:ext>
+                      </a:extLst>
+                    </a:blip>
+                    <a:srcRect/>
+                    <a:stretch>
+                      <a:fillRect/>
+                    </a:stretch>
+                  </pic:blipFill>
+                  <pic:spPr bwMode="auto">
+                    <a:xfrm>
+                      <a:off x="0" y="0"/>
+                      <a:ext cx="1936063" cy="2867207"/>
+                    </a:xfrm>
+                    <a:prstGeom prst="rect">
+                      <a:avLst/>
+                    </a:prstGeom>
+                    <a:noFill/>
+                    <a:ln>
+                      <a:noFill/>
+                    </a:ln>
+                  </pic:spPr>
+                </pic:pic>
+              </a:graphicData>
+            </a:graphic>
+          </wp:inline>
+        </w:drawing>
+      </w:r>
+    </w:p>
+    <w:p>
+      <w:pPr>
+        <w:rPr>
+          <w:rFonts w:asciiTheme="majorHAnsi" w:eastAsia="Arial" w:hAnsiTheme="majorHAnsi" w:cs="Arial"/>
+          <w:color w:val="000000"/>
+          <w:sz w:val="22"/>
+          <w:szCs w:val="22"/>
+          <w:highlight w:val="white"/>
+        </w:rPr>
+      </w:pPr>
+    </w:p>
+    <w:p>
+      <w:pPr>
+        <w:rPr>
+          <w:rFonts w:asciiTheme="majorHAnsi" w:eastAsia="Arial" w:hAnsiTheme="majorHAnsi" w:cs="Arial"/>
+          <w:color w:val="000000"/>
+          <w:sz w:val="22"/>
+          <w:szCs w:val="22"/>
+          <w:highlight w:val="white"/>
+        </w:rPr>
+      </w:pPr>
+    </w:p>
+    <w:p>
+      <w:pPr>
+        <w:rPr>
+          <w:rFonts w:asciiTheme="majorHAnsi" w:eastAsia="Arial" w:hAnsiTheme="majorHAnsi" w:cs="Arial"/>
+          <w:color w:val="000000"/>
+          <w:sz w:val="22"/>
+          <w:szCs w:val="22"/>
+          <w:highlight w:val="white"/>
+        </w:rPr>
+      </w:pPr>
+    </w:p>
+    <w:p>
+      <w:pPr>
+        <w:rPr>
+          <w:rFonts w:asciiTheme="majorHAnsi" w:eastAsia="Arial" w:hAnsiTheme="majorHAnsi" w:cs="Arial"/>
+          <w:color w:val="000000"/>
+          <w:sz w:val="22"/>
+          <w:szCs w:val="22"/>
+          <w:highlight w:val="white"/>
+        </w:rPr>
+      </w:pPr>
+    </w:p>
+    <w:p>
+      <w:pPr>
+        <w:rPr>
+          <w:rFonts w:asciiTheme="majorHAnsi" w:eastAsia="Arial" w:hAnsiTheme="majorHAnsi" w:cs="Arial"/>
+          <w:b/>
+          <w:color w:val="000000"/>
+          <w:sz w:val="22"/>
+          <w:szCs w:val="22"/>
+          <w:highlight w:val="white"/>
+        </w:rPr>
+      </w:pPr>
+      <w:r>
+        <w:rPr>
+          <w:rFonts w:asciiTheme="majorHAnsi" w:eastAsia="Arial" w:hAnsiTheme="majorHAnsi" w:cs="Arial"/>
+          <w:b/>
+          <w:color w:val="000000"/>
+          <w:sz w:val="22"/>
+          <w:szCs w:val="22"/>
+          <w:highlight w:val="white"/>
+        </w:rPr>
+        <w:t>Student:</w:t>
+      </w:r>
+    </w:p>
+    <w:p>
+      <w:pPr>
+        <w:rPr>
+          <w:rFonts w:asciiTheme="majorHAnsi" w:eastAsia="Arial" w:hAnsiTheme="majorHAnsi" w:cs="Arial"/>
+          <w:color w:val="000000"/>
+          <w:sz w:val="22"/>
+          <w:szCs w:val="22"/>
+          <w:highlight w:val="white"/>
+        </w:rPr>
+      </w:pPr>
+      <w:r>
+        <w:rPr>
+          <w:rFonts w:asciiTheme="majorHAnsi" w:eastAsia="Arial" w:hAnsiTheme="majorHAnsi" w:cs="Arial"/>
+          <w:color w:val="000000"/>
+          <w:sz w:val="22"/>
+          <w:szCs w:val="22"/>
+          <w:highlight w:val="white"/>
+        </w:rPr>
+        <w:t xml:space="preserve">Represents the information the Student would have for their account.  Student will be able see their history, difficultly level and class they are currently enrolled in. The Student will be able to search through their history of worksheets. </w:t>
+      </w:r>
+    </w:p>
+    <w:p>
+      <w:pPr>
+        <w:rPr>
+          <w:rFonts w:asciiTheme="majorHAnsi" w:eastAsia="Arial" w:hAnsiTheme="majorHAnsi" w:cs="Arial"/>
+          <w:color w:val="000000"/>
+          <w:sz w:val="22"/>
+          <w:szCs w:val="22"/>
+          <w:highlight w:val="white"/>
+        </w:rPr>
+      </w:pPr>
+    </w:p>
+    <w:p>
+      <w:pPr>
+        <w:rPr>
+          <w:rFonts w:asciiTheme="majorHAnsi" w:eastAsia="Arial" w:hAnsiTheme="majorHAnsi" w:cs="Arial"/>
+          <w:color w:val="000000"/>
+          <w:sz w:val="22"/>
+          <w:szCs w:val="22"/>
+          <w:highlight w:val="white"/>
+        </w:rPr>
+      </w:pPr>
+      <w:r>
+        <w:rPr>
+          <w:rFonts w:asciiTheme="majorHAnsi" w:eastAsia="Arial" w:hAnsiTheme="majorHAnsi" w:cs="Arial"/>
+          <w:noProof/>
+          <w:color w:val="000000"/>
+          <w:sz w:val="22"/>
+          <w:szCs w:val="22"/>
+        </w:rPr>
+        <w:lastRenderedPageBreak/>
+        <w:drawing>
+          <wp:inline distT="0" distB="0" distL="0" distR="0" wp14:anchorId="7AD83A4C" wp14:editId="3E80A465">
+            <wp:extent cx="2048933" cy="2628572"/>
+            <wp:effectExtent l="0" t="0" r="8890" b="0"/>
+            <wp:docPr id="19" name="Picture 4"/>
+            <wp:cNvGraphicFramePr>
+              <a:graphicFrameLocks xmlns:a="http://schemas.openxmlformats.org/drawingml/2006/main" noChangeAspect="1"/>
+            </wp:cNvGraphicFramePr>
+            <a:graphic xmlns:a="http://schemas.openxmlformats.org/drawingml/2006/main">
+              <a:graphicData uri="http://schemas.openxmlformats.org/drawingml/2006/picture">
+                <pic:pic xmlns:pic="http://schemas.openxmlformats.org/drawingml/2006/picture">
+                  <pic:nvPicPr>
+                    <pic:cNvPr id="0" name="Picture 4"/>
+                    <pic:cNvPicPr>
+                      <a:picLocks noChangeAspect="1" noChangeArrowheads="1"/>
+                    </pic:cNvPicPr>
+                  </pic:nvPicPr>
+                  <pic:blipFill>
+                    <a:blip r:embed="rId13">
+                      <a:extLst>
+                        <a:ext uri="{28A0092B-C50C-407E-A947-70E740481C1C}">
+                          <a14:useLocalDpi xmlns:a14="http://schemas.microsoft.com/office/drawing/2010/main" val="0"/>
+                        </a:ext>
+                      </a:extLst>
+                    </a:blip>
+                    <a:srcRect/>
+                    <a:stretch>
+                      <a:fillRect/>
+                    </a:stretch>
+                  </pic:blipFill>
+                  <pic:spPr bwMode="auto">
+                    <a:xfrm>
+                      <a:off x="0" y="0"/>
+                      <a:ext cx="2049871" cy="2629775"/>
+                    </a:xfrm>
+                    <a:prstGeom prst="rect">
+                      <a:avLst/>
+                    </a:prstGeom>
+                    <a:noFill/>
+                    <a:ln>
+                      <a:noFill/>
+                    </a:ln>
+                  </pic:spPr>
+                </pic:pic>
+              </a:graphicData>
+            </a:graphic>
+          </wp:inline>
+        </w:drawing>
+      </w:r>
     </w:p>
     <w:p>
       <w:pPr>
@@ -1329,6 +1481,7 @@
     </w:p>
     <w:p>
       <w:pPr>
+        <w:ind w:hanging="540"/>
         <w:rPr>
           <w:rFonts w:asciiTheme="majorHAnsi" w:hAnsiTheme="majorHAnsi"/>
           <w:sz w:val="22"/>
@@ -1338,8 +1491,99 @@
     <w:p>
       <w:pPr>
         <w:rPr>
-          <w:rFonts w:asciiTheme="majorHAnsi" w:hAnsiTheme="majorHAnsi"/>
-          <w:sz w:val="22"/>
+          <w:rFonts w:asciiTheme="majorHAnsi" w:eastAsia="Arial" w:hAnsiTheme="majorHAnsi" w:cs="Arial"/>
+          <w:b/>
+          <w:color w:val="000000"/>
+          <w:sz w:val="22"/>
+          <w:szCs w:val="22"/>
+          <w:highlight w:val="white"/>
+        </w:rPr>
+      </w:pPr>
+      <w:r>
+        <w:rPr>
+          <w:rFonts w:asciiTheme="majorHAnsi" w:eastAsia="Arial" w:hAnsiTheme="majorHAnsi" w:cs="Arial"/>
+          <w:b/>
+          <w:color w:val="000000"/>
+          <w:sz w:val="22"/>
+          <w:szCs w:val="22"/>
+          <w:highlight w:val="white"/>
+        </w:rPr>
+        <w:t>Class</w:t>
+      </w:r>
+    </w:p>
+    <w:p>
+      <w:pPr>
+        <w:rPr>
+          <w:rFonts w:asciiTheme="majorHAnsi" w:eastAsia="Arial" w:hAnsiTheme="majorHAnsi" w:cs="Arial"/>
+          <w:b/>
+          <w:color w:val="000000"/>
+          <w:sz w:val="22"/>
+          <w:szCs w:val="22"/>
+          <w:highlight w:val="white"/>
+        </w:rPr>
+      </w:pPr>
+    </w:p>
+    <w:p>
+      <w:pPr>
+        <w:rPr>
+          <w:rFonts w:asciiTheme="majorHAnsi" w:eastAsia="Arial" w:hAnsiTheme="majorHAnsi" w:cs="Arial"/>
+          <w:color w:val="000000"/>
+          <w:sz w:val="22"/>
+          <w:szCs w:val="22"/>
+          <w:highlight w:val="white"/>
+        </w:rPr>
+      </w:pPr>
+      <w:r>
+        <w:rPr>
+          <w:rFonts w:asciiTheme="majorHAnsi" w:eastAsia="Arial" w:hAnsiTheme="majorHAnsi" w:cs="Arial"/>
+          <w:color w:val="000000"/>
+          <w:sz w:val="22"/>
+          <w:szCs w:val="22"/>
+          <w:highlight w:val="white"/>
+        </w:rPr>
+        <w:t>Represents a Class that a Teacher creates to add Students to. Classes have only one Teacher. A Teacher can create, edit, and delete Classes. setClassName(String) can be used to edit a Class’ name, and the updated Class object can be used to update that Class in the database.</w:t>
+      </w:r>
+    </w:p>
+    <w:p>
+      <w:pPr>
+        <w:rPr>
+          <w:rFonts w:asciiTheme="majorHAnsi" w:eastAsia="Arial" w:hAnsiTheme="majorHAnsi" w:cs="Arial"/>
+          <w:color w:val="000000"/>
+          <w:sz w:val="22"/>
+          <w:szCs w:val="22"/>
+          <w:highlight w:val="white"/>
+        </w:rPr>
+      </w:pPr>
+      <w:r>
+        <w:rPr>
+          <w:rFonts w:asciiTheme="majorHAnsi" w:eastAsia="Arial" w:hAnsiTheme="majorHAnsi" w:cs="Arial"/>
+          <w:color w:val="000000"/>
+          <w:sz w:val="22"/>
+          <w:szCs w:val="22"/>
+          <w:highlight w:val="white"/>
+        </w:rPr>
+        <w:t>Students can be added to and removed from a Class. A Class can be searched for a particular Student.</w:t>
+      </w:r>
+    </w:p>
+    <w:p>
+      <w:pPr>
+        <w:rPr>
+          <w:rFonts w:asciiTheme="majorHAnsi" w:eastAsia="Arial" w:hAnsiTheme="majorHAnsi" w:cs="Arial"/>
+          <w:color w:val="000000"/>
+          <w:sz w:val="22"/>
+          <w:szCs w:val="22"/>
+          <w:highlight w:val="white"/>
+        </w:rPr>
+      </w:pPr>
+    </w:p>
+    <w:p>
+      <w:pPr>
+        <w:rPr>
+          <w:rFonts w:asciiTheme="majorHAnsi" w:eastAsia="Arial" w:hAnsiTheme="majorHAnsi" w:cs="Arial"/>
+          <w:color w:val="000000"/>
+          <w:sz w:val="22"/>
+          <w:szCs w:val="22"/>
+          <w:highlight w:val="white"/>
         </w:rPr>
       </w:pPr>
       <w:r>
@@ -1349,7 +1593,515 @@
           <w:sz w:val="22"/>
         </w:rPr>
         <w:drawing>
-          <wp:inline distT="0" distB="0" distL="0" distR="0" wp14:anchorId="05213F03" wp14:editId="60AEE692">
+          <wp:inline distT="0" distB="0" distL="0" distR="0" wp14:anchorId="11EF3FB7" wp14:editId="10093984">
+            <wp:extent cx="2163233" cy="2641418"/>
+            <wp:effectExtent l="0" t="0" r="0" b="635"/>
+            <wp:docPr id="2" name="Picture 1"/>
+            <wp:cNvGraphicFramePr>
+              <a:graphicFrameLocks xmlns:a="http://schemas.openxmlformats.org/drawingml/2006/main" noChangeAspect="1"/>
+            </wp:cNvGraphicFramePr>
+            <a:graphic xmlns:a="http://schemas.openxmlformats.org/drawingml/2006/main">
+              <a:graphicData uri="http://schemas.openxmlformats.org/drawingml/2006/picture">
+                <pic:pic xmlns:pic="http://schemas.openxmlformats.org/drawingml/2006/picture">
+                  <pic:nvPicPr>
+                    <pic:cNvPr id="0" name="Picture 1"/>
+                    <pic:cNvPicPr>
+                      <a:picLocks noChangeAspect="1" noChangeArrowheads="1"/>
+                    </pic:cNvPicPr>
+                  </pic:nvPicPr>
+                  <pic:blipFill>
+                    <a:blip r:embed="rId14">
+                      <a:extLst>
+                        <a:ext uri="{28A0092B-C50C-407E-A947-70E740481C1C}">
+                          <a14:useLocalDpi xmlns:a14="http://schemas.microsoft.com/office/drawing/2010/main" val="0"/>
+                        </a:ext>
+                      </a:extLst>
+                    </a:blip>
+                    <a:srcRect/>
+                    <a:stretch>
+                      <a:fillRect/>
+                    </a:stretch>
+                  </pic:blipFill>
+                  <pic:spPr bwMode="auto">
+                    <a:xfrm>
+                      <a:off x="0" y="0"/>
+                      <a:ext cx="2164392" cy="2642833"/>
+                    </a:xfrm>
+                    <a:prstGeom prst="rect">
+                      <a:avLst/>
+                    </a:prstGeom>
+                    <a:noFill/>
+                    <a:ln>
+                      <a:noFill/>
+                    </a:ln>
+                  </pic:spPr>
+                </pic:pic>
+              </a:graphicData>
+            </a:graphic>
+          </wp:inline>
+        </w:drawing>
+      </w:r>
+    </w:p>
+    <w:p>
+      <w:pPr>
+        <w:rPr>
+          <w:rFonts w:asciiTheme="majorHAnsi" w:eastAsia="Arial" w:hAnsiTheme="majorHAnsi" w:cs="Arial"/>
+          <w:color w:val="000000"/>
+          <w:sz w:val="22"/>
+          <w:szCs w:val="22"/>
+          <w:highlight w:val="white"/>
+        </w:rPr>
+      </w:pPr>
+    </w:p>
+    <w:p>
+      <w:pPr>
+        <w:rPr>
+          <w:rFonts w:asciiTheme="majorHAnsi" w:eastAsia="Arial" w:hAnsiTheme="majorHAnsi" w:cs="Arial"/>
+          <w:color w:val="000000"/>
+          <w:sz w:val="22"/>
+          <w:szCs w:val="22"/>
+          <w:highlight w:val="white"/>
+        </w:rPr>
+      </w:pPr>
+    </w:p>
+    <w:p>
+      <w:pPr>
+        <w:rPr>
+          <w:rFonts w:asciiTheme="majorHAnsi" w:eastAsia="Arial" w:hAnsiTheme="majorHAnsi" w:cs="Arial"/>
+          <w:b/>
+          <w:color w:val="000000"/>
+          <w:sz w:val="22"/>
+          <w:szCs w:val="22"/>
+          <w:highlight w:val="white"/>
+        </w:rPr>
+      </w:pPr>
+      <w:r>
+        <w:rPr>
+          <w:rFonts w:asciiTheme="majorHAnsi" w:eastAsia="Arial" w:hAnsiTheme="majorHAnsi" w:cs="Arial"/>
+          <w:b/>
+          <w:color w:val="000000"/>
+          <w:sz w:val="22"/>
+          <w:szCs w:val="22"/>
+          <w:highlight w:val="white"/>
+        </w:rPr>
+        <w:t>Worksheet</w:t>
+      </w:r>
+    </w:p>
+    <w:p>
+      <w:pPr>
+        <w:rPr>
+          <w:rFonts w:asciiTheme="majorHAnsi" w:eastAsia="Arial" w:hAnsiTheme="majorHAnsi" w:cs="Arial"/>
+          <w:b/>
+          <w:color w:val="000000"/>
+          <w:sz w:val="22"/>
+          <w:szCs w:val="22"/>
+          <w:highlight w:val="white"/>
+        </w:rPr>
+      </w:pPr>
+    </w:p>
+    <w:p>
+      <w:pPr>
+        <w:rPr>
+          <w:rFonts w:asciiTheme="majorHAnsi" w:eastAsia="Arial" w:hAnsiTheme="majorHAnsi" w:cs="Arial"/>
+          <w:color w:val="000000"/>
+          <w:sz w:val="22"/>
+          <w:szCs w:val="22"/>
+          <w:highlight w:val="white"/>
+        </w:rPr>
+      </w:pPr>
+      <w:r>
+        <w:rPr>
+          <w:rFonts w:asciiTheme="majorHAnsi" w:eastAsia="Arial" w:hAnsiTheme="majorHAnsi" w:cs="Arial"/>
+          <w:color w:val="000000"/>
+          <w:sz w:val="22"/>
+          <w:szCs w:val="22"/>
+          <w:highlight w:val="white"/>
+        </w:rPr>
+        <w:t>A Worksheet is created by a Teacher or a Student. When a Worksheet of any type is generated, a Worksheet object is used to represent it. Worksheet contains the information needed to recreate any Worksheet a Teacher or Student has created in the past. Deleting a Worksheet deletes that Worksheet from the corresponding User’s history.</w:t>
+      </w:r>
+    </w:p>
+    <w:p>
+      <w:pPr>
+        <w:rPr>
+          <w:rFonts w:asciiTheme="majorHAnsi" w:eastAsia="Arial" w:hAnsiTheme="majorHAnsi" w:cs="Arial"/>
+          <w:color w:val="000000"/>
+          <w:sz w:val="22"/>
+          <w:szCs w:val="22"/>
+          <w:highlight w:val="white"/>
+        </w:rPr>
+      </w:pPr>
+    </w:p>
+    <w:p>
+      <w:pPr>
+        <w:rPr>
+          <w:rFonts w:asciiTheme="majorHAnsi" w:eastAsia="Arial" w:hAnsiTheme="majorHAnsi" w:cs="Arial"/>
+          <w:color w:val="000000"/>
+          <w:sz w:val="22"/>
+          <w:szCs w:val="22"/>
+          <w:highlight w:val="white"/>
+        </w:rPr>
+      </w:pPr>
+    </w:p>
+    <w:p>
+      <w:pPr>
+        <w:rPr>
+          <w:rFonts w:asciiTheme="majorHAnsi" w:eastAsia="Arial" w:hAnsiTheme="majorHAnsi" w:cs="Arial"/>
+          <w:color w:val="000000"/>
+          <w:sz w:val="22"/>
+          <w:szCs w:val="22"/>
+          <w:highlight w:val="white"/>
+        </w:rPr>
+      </w:pPr>
+      <w:r>
+        <w:rPr>
+          <w:noProof/>
+        </w:rPr>
+        <w:drawing>
+          <wp:inline distT="0" distB="0" distL="0" distR="0" wp14:anchorId="2378512A" wp14:editId="04FB5138">
+            <wp:extent cx="2163233" cy="3091952"/>
+            <wp:effectExtent l="0" t="0" r="0" b="6985"/>
+            <wp:docPr id="8" name="Picture 7"/>
+            <wp:cNvGraphicFramePr>
+              <a:graphicFrameLocks xmlns:a="http://schemas.openxmlformats.org/drawingml/2006/main" noChangeAspect="1"/>
+            </wp:cNvGraphicFramePr>
+            <a:graphic xmlns:a="http://schemas.openxmlformats.org/drawingml/2006/main">
+              <a:graphicData uri="http://schemas.openxmlformats.org/drawingml/2006/picture">
+                <pic:pic xmlns:pic="http://schemas.openxmlformats.org/drawingml/2006/picture">
+                  <pic:nvPicPr>
+                    <pic:cNvPr id="0" name="Picture 7"/>
+                    <pic:cNvPicPr>
+                      <a:picLocks noChangeAspect="1" noChangeArrowheads="1"/>
+                    </pic:cNvPicPr>
+                  </pic:nvPicPr>
+                  <pic:blipFill>
+                    <a:blip r:embed="rId15">
+                      <a:extLst>
+                        <a:ext uri="{28A0092B-C50C-407E-A947-70E740481C1C}">
+                          <a14:useLocalDpi xmlns:a14="http://schemas.microsoft.com/office/drawing/2010/main" val="0"/>
+                        </a:ext>
+                      </a:extLst>
+                    </a:blip>
+                    <a:srcRect/>
+                    <a:stretch>
+                      <a:fillRect/>
+                    </a:stretch>
+                  </pic:blipFill>
+                  <pic:spPr bwMode="auto">
+                    <a:xfrm>
+                      <a:off x="0" y="0"/>
+                      <a:ext cx="2164305" cy="3093485"/>
+                    </a:xfrm>
+                    <a:prstGeom prst="rect">
+                      <a:avLst/>
+                    </a:prstGeom>
+                    <a:noFill/>
+                    <a:ln>
+                      <a:noFill/>
+                    </a:ln>
+                  </pic:spPr>
+                </pic:pic>
+              </a:graphicData>
+            </a:graphic>
+          </wp:inline>
+        </w:drawing>
+      </w:r>
+    </w:p>
+    <w:p>
+      <w:pPr>
+        <w:rPr>
+          <w:rFonts w:asciiTheme="majorHAnsi" w:eastAsia="Arial" w:hAnsiTheme="majorHAnsi" w:cs="Arial"/>
+          <w:color w:val="000000"/>
+          <w:sz w:val="22"/>
+          <w:szCs w:val="22"/>
+          <w:highlight w:val="white"/>
+        </w:rPr>
+      </w:pPr>
+    </w:p>
+    <w:p>
+      <w:pPr>
+        <w:rPr>
+          <w:rFonts w:asciiTheme="majorHAnsi" w:eastAsia="Arial" w:hAnsiTheme="majorHAnsi" w:cs="Arial"/>
+          <w:color w:val="000000"/>
+          <w:sz w:val="22"/>
+          <w:szCs w:val="22"/>
+          <w:highlight w:val="white"/>
+        </w:rPr>
+      </w:pPr>
+    </w:p>
+    <w:p>
+      <w:pPr>
+        <w:rPr>
+          <w:rFonts w:asciiTheme="majorHAnsi" w:eastAsia="Arial" w:hAnsiTheme="majorHAnsi" w:cs="Arial"/>
+          <w:color w:val="000000"/>
+          <w:sz w:val="22"/>
+          <w:szCs w:val="22"/>
+          <w:highlight w:val="white"/>
+        </w:rPr>
+      </w:pPr>
+    </w:p>
+    <w:p>
+      <w:pPr>
+        <w:rPr>
+          <w:rFonts w:asciiTheme="majorHAnsi" w:eastAsia="Arial" w:hAnsiTheme="majorHAnsi" w:cs="Arial"/>
+          <w:b/>
+          <w:color w:val="000000"/>
+          <w:sz w:val="22"/>
+          <w:szCs w:val="22"/>
+          <w:highlight w:val="white"/>
+        </w:rPr>
+      </w:pPr>
+      <w:r>
+        <w:rPr>
+          <w:rFonts w:asciiTheme="majorHAnsi" w:eastAsia="Arial" w:hAnsiTheme="majorHAnsi" w:cs="Arial"/>
+          <w:b/>
+          <w:color w:val="000000"/>
+          <w:sz w:val="22"/>
+          <w:szCs w:val="22"/>
+          <w:highlight w:val="white"/>
+        </w:rPr>
+        <w:t>EncryptedPassword</w:t>
+      </w:r>
+    </w:p>
+    <w:p>
+      <w:pPr>
+        <w:rPr>
+          <w:rFonts w:asciiTheme="majorHAnsi" w:eastAsia="Arial" w:hAnsiTheme="majorHAnsi" w:cs="Arial"/>
+          <w:b/>
+          <w:color w:val="000000"/>
+          <w:sz w:val="22"/>
+          <w:szCs w:val="22"/>
+          <w:highlight w:val="white"/>
+        </w:rPr>
+      </w:pPr>
+    </w:p>
+    <w:p>
+      <w:pPr>
+        <w:rPr>
+          <w:rFonts w:asciiTheme="majorHAnsi" w:eastAsia="Arial" w:hAnsiTheme="majorHAnsi" w:cs="Arial"/>
+          <w:color w:val="000000"/>
+          <w:sz w:val="22"/>
+          <w:szCs w:val="22"/>
+          <w:highlight w:val="white"/>
+        </w:rPr>
+      </w:pPr>
+      <w:r>
+        <w:rPr>
+          <w:rFonts w:asciiTheme="majorHAnsi" w:eastAsia="Arial" w:hAnsiTheme="majorHAnsi" w:cs="Arial"/>
+          <w:color w:val="000000"/>
+          <w:sz w:val="22"/>
+          <w:szCs w:val="22"/>
+          <w:highlight w:val="white"/>
+        </w:rPr>
+        <w:t>Rather than store Users’ passwords as cleartext, we use EncryptedPasswords to store each password securely. Passwords are hashed using a salt, and the hash and salt are stored in EncryptedPassword. All Users have an EncryptedPassword. When a User logs in, the password entered is checked against that User’s EncryptedPassword using checkPassword(String).</w:t>
+      </w:r>
+    </w:p>
+    <w:p>
+      <w:pPr>
+        <w:rPr>
+          <w:rFonts w:asciiTheme="majorHAnsi" w:eastAsia="Arial" w:hAnsiTheme="majorHAnsi" w:cs="Arial"/>
+          <w:color w:val="000000"/>
+          <w:sz w:val="22"/>
+          <w:szCs w:val="22"/>
+          <w:highlight w:val="white"/>
+        </w:rPr>
+      </w:pPr>
+    </w:p>
+    <w:p>
+      <w:pPr>
+        <w:rPr>
+          <w:rFonts w:asciiTheme="majorHAnsi" w:eastAsia="Arial" w:hAnsiTheme="majorHAnsi" w:cs="Arial"/>
+          <w:color w:val="000000"/>
+          <w:sz w:val="22"/>
+          <w:szCs w:val="22"/>
+          <w:highlight w:val="white"/>
+        </w:rPr>
+      </w:pPr>
+      <w:r>
+        <w:rPr>
+          <w:rFonts w:asciiTheme="majorHAnsi" w:eastAsia="Arial" w:hAnsiTheme="majorHAnsi" w:cs="Arial"/>
+          <w:noProof/>
+          <w:color w:val="000000"/>
+          <w:sz w:val="22"/>
+          <w:szCs w:val="22"/>
+        </w:rPr>
+        <w:drawing>
+          <wp:inline distT="0" distB="0" distL="0" distR="0" wp14:anchorId="5F249BAD" wp14:editId="1A779F29">
+            <wp:extent cx="2162810" cy="2349500"/>
+            <wp:effectExtent l="0" t="0" r="0" b="12700"/>
+            <wp:docPr id="16" name="Picture 15"/>
+            <wp:cNvGraphicFramePr>
+              <a:graphicFrameLocks xmlns:a="http://schemas.openxmlformats.org/drawingml/2006/main" noChangeAspect="1"/>
+            </wp:cNvGraphicFramePr>
+            <a:graphic xmlns:a="http://schemas.openxmlformats.org/drawingml/2006/main">
+              <a:graphicData uri="http://schemas.openxmlformats.org/drawingml/2006/picture">
+                <pic:pic xmlns:pic="http://schemas.openxmlformats.org/drawingml/2006/picture">
+                  <pic:nvPicPr>
+                    <pic:cNvPr id="0" name="Picture 15"/>
+                    <pic:cNvPicPr>
+                      <a:picLocks noChangeAspect="1" noChangeArrowheads="1"/>
+                    </pic:cNvPicPr>
+                  </pic:nvPicPr>
+                  <pic:blipFill>
+                    <a:blip r:embed="rId16">
+                      <a:extLst>
+                        <a:ext uri="{28A0092B-C50C-407E-A947-70E740481C1C}">
+                          <a14:useLocalDpi xmlns:a14="http://schemas.microsoft.com/office/drawing/2010/main" val="0"/>
+                        </a:ext>
+                      </a:extLst>
+                    </a:blip>
+                    <a:srcRect/>
+                    <a:stretch>
+                      <a:fillRect/>
+                    </a:stretch>
+                  </pic:blipFill>
+                  <pic:spPr bwMode="auto">
+                    <a:xfrm>
+                      <a:off x="0" y="0"/>
+                      <a:ext cx="2164018" cy="2350812"/>
+                    </a:xfrm>
+                    <a:prstGeom prst="rect">
+                      <a:avLst/>
+                    </a:prstGeom>
+                    <a:noFill/>
+                    <a:ln>
+                      <a:noFill/>
+                    </a:ln>
+                  </pic:spPr>
+                </pic:pic>
+              </a:graphicData>
+            </a:graphic>
+          </wp:inline>
+        </w:drawing>
+      </w:r>
+    </w:p>
+    <w:p>
+      <w:pPr>
+        <w:rPr>
+          <w:rFonts w:asciiTheme="majorHAnsi" w:eastAsia="Arial" w:hAnsiTheme="majorHAnsi" w:cs="Arial"/>
+          <w:color w:val="000000"/>
+          <w:sz w:val="22"/>
+          <w:szCs w:val="22"/>
+          <w:highlight w:val="white"/>
+        </w:rPr>
+      </w:pPr>
+    </w:p>
+    <w:p>
+      <w:pPr>
+        <w:rPr>
+          <w:rFonts w:asciiTheme="majorHAnsi" w:eastAsia="Arial" w:hAnsiTheme="majorHAnsi" w:cs="Arial"/>
+          <w:color w:val="000000"/>
+          <w:sz w:val="22"/>
+          <w:szCs w:val="22"/>
+          <w:highlight w:val="white"/>
+        </w:rPr>
+      </w:pPr>
+    </w:p>
+    <w:p>
+      <w:pPr>
+        <w:rPr>
+          <w:rFonts w:asciiTheme="majorHAnsi" w:eastAsia="Arial" w:hAnsiTheme="majorHAnsi" w:cs="Arial"/>
+          <w:color w:val="000000"/>
+          <w:sz w:val="22"/>
+          <w:szCs w:val="22"/>
+          <w:highlight w:val="white"/>
+        </w:rPr>
+      </w:pPr>
+    </w:p>
+    <w:p>
+      <w:pPr>
+        <w:rPr>
+          <w:rFonts w:asciiTheme="majorHAnsi" w:eastAsia="Arial" w:hAnsiTheme="majorHAnsi" w:cs="Arial"/>
+          <w:b/>
+          <w:color w:val="000000"/>
+          <w:sz w:val="22"/>
+          <w:szCs w:val="22"/>
+          <w:highlight w:val="white"/>
+        </w:rPr>
+      </w:pPr>
+      <w:r>
+        <w:rPr>
+          <w:rFonts w:asciiTheme="majorHAnsi" w:eastAsia="Arial" w:hAnsiTheme="majorHAnsi" w:cs="Arial"/>
+          <w:b/>
+          <w:color w:val="000000"/>
+          <w:sz w:val="22"/>
+          <w:szCs w:val="22"/>
+          <w:highlight w:val="white"/>
+        </w:rPr>
+        <w:t>Difficulty</w:t>
+      </w:r>
+    </w:p>
+    <w:p>
+      <w:pPr>
+        <w:rPr>
+          <w:rFonts w:asciiTheme="majorHAnsi" w:eastAsia="Arial" w:hAnsiTheme="majorHAnsi" w:cs="Arial"/>
+          <w:b/>
+          <w:color w:val="000000"/>
+          <w:sz w:val="22"/>
+          <w:szCs w:val="22"/>
+          <w:highlight w:val="white"/>
+        </w:rPr>
+      </w:pPr>
+    </w:p>
+    <w:p>
+      <w:pPr>
+        <w:rPr>
+          <w:rFonts w:asciiTheme="majorHAnsi" w:eastAsia="Arial" w:hAnsiTheme="majorHAnsi" w:cs="Arial"/>
+          <w:color w:val="000000"/>
+          <w:sz w:val="22"/>
+          <w:szCs w:val="22"/>
+          <w:highlight w:val="white"/>
+        </w:rPr>
+      </w:pPr>
+      <w:r>
+        <w:rPr>
+          <w:rFonts w:asciiTheme="majorHAnsi" w:eastAsia="Arial" w:hAnsiTheme="majorHAnsi" w:cs="Arial"/>
+          <w:color w:val="000000"/>
+          <w:sz w:val="22"/>
+          <w:szCs w:val="22"/>
+          <w:highlight w:val="white"/>
+        </w:rPr>
+        <w:t>Represents a difficulty level. There are 3 fixed Difficulties in the database: Beginner, Intermediate and Advanced. A Teacher assigns a Difficulty to a Student. Each Student has a Difficulty. A Student’s Difficulty can be changed using setDifficultyID(int) and using that Difficulty Object to update the database.</w:t>
+      </w:r>
+    </w:p>
+    <w:p>
+      <w:pPr>
+        <w:rPr>
+          <w:rFonts w:asciiTheme="majorHAnsi" w:hAnsiTheme="majorHAnsi"/>
+          <w:sz w:val="22"/>
+        </w:rPr>
+      </w:pPr>
+    </w:p>
+    <w:p>
+      <w:pPr>
+        <w:rPr>
+          <w:rFonts w:asciiTheme="majorHAnsi" w:hAnsiTheme="majorHAnsi"/>
+          <w:sz w:val="22"/>
+        </w:rPr>
+      </w:pPr>
+    </w:p>
+    <w:p>
+      <w:pPr>
+        <w:rPr>
+          <w:rFonts w:asciiTheme="majorHAnsi" w:hAnsiTheme="majorHAnsi"/>
+          <w:sz w:val="22"/>
+        </w:rPr>
+      </w:pPr>
+    </w:p>
+    <w:p>
+      <w:pPr>
+        <w:rPr>
+          <w:rFonts w:asciiTheme="majorHAnsi" w:hAnsiTheme="majorHAnsi"/>
+          <w:sz w:val="22"/>
+        </w:rPr>
+      </w:pPr>
+      <w:r>
+        <w:rPr>
+          <w:rFonts w:asciiTheme="majorHAnsi" w:hAnsiTheme="majorHAnsi"/>
+          <w:noProof/>
+          <w:sz w:val="22"/>
+        </w:rPr>
+        <w:drawing>
+          <wp:inline distT="0" distB="0" distL="0" distR="0" wp14:anchorId="184F584D" wp14:editId="36FB50DF">
             <wp:extent cx="2743200" cy="2384729"/>
             <wp:effectExtent l="0" t="0" r="0" b="3175"/>
             <wp:docPr id="3" name="Picture 2"/>
@@ -1366,7 +2118,7 @@
                     </pic:cNvPicPr>
                   </pic:nvPicPr>
                   <pic:blipFill>
-                    <a:blip r:embed="rId11">
+                    <a:blip r:embed="rId17">
                       <a:extLst>
                         <a:ext uri="{28A0092B-C50C-407E-A947-70E740481C1C}">
                           <a14:useLocalDpi xmlns:a14="http://schemas.microsoft.com/office/drawing/2010/main" val="0"/>
@@ -1400,6 +2152,38 @@
     </w:p>
     <w:p>
       <w:pPr>
+        <w:rPr>
+          <w:rFonts w:asciiTheme="majorHAnsi" w:hAnsiTheme="majorHAnsi"/>
+          <w:sz w:val="22"/>
+        </w:rPr>
+      </w:pPr>
+    </w:p>
+    <w:p>
+      <w:pPr>
+        <w:ind w:hanging="90"/>
+        <w:rPr>
+          <w:rFonts w:asciiTheme="majorHAnsi" w:hAnsiTheme="majorHAnsi"/>
+          <w:sz w:val="22"/>
+        </w:rPr>
+      </w:pPr>
+    </w:p>
+    <w:p>
+      <w:pPr>
+        <w:rPr>
+          <w:rFonts w:asciiTheme="majorHAnsi" w:hAnsiTheme="majorHAnsi"/>
+          <w:sz w:val="22"/>
+        </w:rPr>
+      </w:pPr>
+      <w:r>
+        <w:rPr>
+          <w:rFonts w:asciiTheme="majorHAnsi" w:hAnsiTheme="majorHAnsi"/>
+          <w:sz w:val="22"/>
+        </w:rPr>
+        <w:br w:type="page"/>
+      </w:r>
+    </w:p>
+    <w:p>
+      <w:pPr>
         <w:ind w:hanging="540"/>
         <w:rPr>
           <w:rFonts w:asciiTheme="majorHAnsi" w:hAnsiTheme="majorHAnsi"/>
@@ -1409,176 +2193,53 @@
     </w:p>
     <w:p>
       <w:pPr>
-        <w:ind w:hanging="540"/>
+        <w:rPr>
+          <w:rFonts w:asciiTheme="majorHAnsi" w:eastAsia="Arial" w:hAnsiTheme="majorHAnsi" w:cs="Arial"/>
+          <w:color w:val="000000"/>
+          <w:sz w:val="22"/>
+          <w:szCs w:val="22"/>
+          <w:highlight w:val="white"/>
+        </w:rPr>
+      </w:pPr>
+      <w:r>
+        <w:rPr>
+          <w:rFonts w:asciiTheme="majorHAnsi" w:eastAsia="Arial" w:hAnsiTheme="majorHAnsi" w:cs="Arial"/>
+          <w:color w:val="000000"/>
+          <w:sz w:val="22"/>
+          <w:szCs w:val="22"/>
+          <w:highlight w:val="white"/>
+        </w:rPr>
+        <w:t xml:space="preserve">The </w:t>
+      </w:r>
+      <w:r>
+        <w:rPr>
+          <w:rFonts w:asciiTheme="majorHAnsi" w:eastAsia="Arial" w:hAnsiTheme="majorHAnsi" w:cs="Arial"/>
+          <w:b/>
+          <w:color w:val="000000"/>
+          <w:sz w:val="22"/>
+          <w:szCs w:val="22"/>
+          <w:highlight w:val="white"/>
+        </w:rPr>
+        <w:t xml:space="preserve">.random </w:t>
+      </w:r>
+      <w:r>
+        <w:rPr>
+          <w:rFonts w:asciiTheme="majorHAnsi" w:eastAsia="Arial" w:hAnsiTheme="majorHAnsi" w:cs="Arial"/>
+          <w:color w:val="000000"/>
+          <w:sz w:val="22"/>
+          <w:szCs w:val="22"/>
+          <w:highlight w:val="white"/>
+        </w:rPr>
+        <w:t>package of the Fraction Worksheet Creator is heart of programs primary function of creating worksheets.  There are multiple classes that build off one another to accomplish the task of generating the PDF files for the worksheets and answer sheets.</w:t>
+      </w:r>
+    </w:p>
+    <w:p>
+      <w:pPr>
         <w:rPr>
           <w:rFonts w:asciiTheme="majorHAnsi" w:hAnsiTheme="majorHAnsi"/>
           <w:sz w:val="22"/>
         </w:rPr>
       </w:pPr>
-      <w:r>
-        <w:rPr>
-          <w:noProof/>
-        </w:rPr>
-        <w:drawing>
-          <wp:inline distT="0" distB="0" distL="0" distR="0" wp14:anchorId="3A851757" wp14:editId="1EDD2E7D">
-            <wp:extent cx="3314235" cy="4737100"/>
-            <wp:effectExtent l="0" t="0" r="0" b="0"/>
-            <wp:docPr id="8" name="Picture 7"/>
-            <wp:cNvGraphicFramePr>
-              <a:graphicFrameLocks xmlns:a="http://schemas.openxmlformats.org/drawingml/2006/main" noChangeAspect="1"/>
-            </wp:cNvGraphicFramePr>
-            <a:graphic xmlns:a="http://schemas.openxmlformats.org/drawingml/2006/main">
-              <a:graphicData uri="http://schemas.openxmlformats.org/drawingml/2006/picture">
-                <pic:pic xmlns:pic="http://schemas.openxmlformats.org/drawingml/2006/picture">
-                  <pic:nvPicPr>
-                    <pic:cNvPr id="0" name="Picture 7"/>
-                    <pic:cNvPicPr>
-                      <a:picLocks noChangeAspect="1" noChangeArrowheads="1"/>
-                    </pic:cNvPicPr>
-                  </pic:nvPicPr>
-                  <pic:blipFill>
-                    <a:blip r:embed="rId12">
-                      <a:extLst>
-                        <a:ext uri="{28A0092B-C50C-407E-A947-70E740481C1C}">
-                          <a14:useLocalDpi xmlns:a14="http://schemas.microsoft.com/office/drawing/2010/main" val="0"/>
-                        </a:ext>
-                      </a:extLst>
-                    </a:blip>
-                    <a:srcRect/>
-                    <a:stretch>
-                      <a:fillRect/>
-                    </a:stretch>
-                  </pic:blipFill>
-                  <pic:spPr bwMode="auto">
-                    <a:xfrm>
-                      <a:off x="0" y="0"/>
-                      <a:ext cx="3314818" cy="4737934"/>
-                    </a:xfrm>
-                    <a:prstGeom prst="rect">
-                      <a:avLst/>
-                    </a:prstGeom>
-                    <a:noFill/>
-                    <a:ln>
-                      <a:noFill/>
-                    </a:ln>
-                  </pic:spPr>
-                </pic:pic>
-              </a:graphicData>
-            </a:graphic>
-          </wp:inline>
-        </w:drawing>
-      </w:r>
-    </w:p>
-    <w:p>
-      <w:pPr>
-        <w:rPr>
-          <w:rFonts w:asciiTheme="majorHAnsi" w:hAnsiTheme="majorHAnsi"/>
-          <w:sz w:val="22"/>
-        </w:rPr>
-      </w:pPr>
-      <w:r>
-        <w:rPr>
-          <w:rFonts w:asciiTheme="majorHAnsi" w:hAnsiTheme="majorHAnsi"/>
-          <w:sz w:val="22"/>
-        </w:rPr>
-        <w:br w:type="page"/>
-      </w:r>
-    </w:p>
-    <w:p>
-      <w:pPr>
-        <w:ind w:hanging="90"/>
-        <w:rPr>
-          <w:rFonts w:asciiTheme="majorHAnsi" w:hAnsiTheme="majorHAnsi"/>
-          <w:sz w:val="22"/>
-        </w:rPr>
-      </w:pPr>
-    </w:p>
-    <w:p>
-      <w:pPr>
-        <w:ind w:hanging="540"/>
-        <w:rPr>
-          <w:rFonts w:asciiTheme="majorHAnsi" w:hAnsiTheme="majorHAnsi"/>
-          <w:sz w:val="22"/>
-        </w:rPr>
-      </w:pPr>
-    </w:p>
-    <w:p>
-      <w:pPr>
-        <w:rPr>
-          <w:rFonts w:asciiTheme="majorHAnsi" w:eastAsia="Arial" w:hAnsiTheme="majorHAnsi" w:cs="Arial"/>
-          <w:color w:val="000000"/>
-          <w:sz w:val="22"/>
-          <w:szCs w:val="22"/>
-          <w:highlight w:val="white"/>
-        </w:rPr>
-      </w:pPr>
-      <w:r>
-        <w:rPr>
-          <w:rFonts w:asciiTheme="majorHAnsi" w:eastAsia="Arial" w:hAnsiTheme="majorHAnsi" w:cs="Arial"/>
-          <w:color w:val="000000"/>
-          <w:sz w:val="22"/>
-          <w:szCs w:val="22"/>
-          <w:highlight w:val="white"/>
-        </w:rPr>
-        <w:t xml:space="preserve">The </w:t>
-      </w:r>
-      <w:r>
-        <w:rPr>
-          <w:rFonts w:asciiTheme="majorHAnsi" w:eastAsia="Arial" w:hAnsiTheme="majorHAnsi" w:cs="Arial"/>
-          <w:b/>
-          <w:color w:val="000000"/>
-          <w:sz w:val="22"/>
-          <w:szCs w:val="22"/>
-          <w:highlight w:val="white"/>
-        </w:rPr>
-        <w:t xml:space="preserve">.random </w:t>
-      </w:r>
-      <w:r>
-        <w:rPr>
-          <w:rFonts w:asciiTheme="majorHAnsi" w:eastAsia="Arial" w:hAnsiTheme="majorHAnsi" w:cs="Arial"/>
-          <w:color w:val="000000"/>
-          <w:sz w:val="22"/>
-          <w:szCs w:val="22"/>
-          <w:highlight w:val="white"/>
-        </w:rPr>
-        <w:t>package of the Fraction Worksheet Creator is heart of programs primary function of creating worksheets.  There are multiple classes that build off one another to accomplish the task of generating the PDF files for the worksheets and answer sheets.</w:t>
-      </w:r>
-    </w:p>
-    <w:p>
-      <w:pPr>
-        <w:rPr>
-          <w:rFonts w:asciiTheme="majorHAnsi" w:eastAsia="Arial" w:hAnsiTheme="majorHAnsi" w:cs="Arial"/>
-          <w:color w:val="000000"/>
-          <w:sz w:val="22"/>
-          <w:szCs w:val="22"/>
-          <w:highlight w:val="white"/>
-        </w:rPr>
-      </w:pPr>
-    </w:p>
-    <w:p>
-      <w:pPr>
-        <w:rPr>
-          <w:rFonts w:asciiTheme="majorHAnsi" w:hAnsiTheme="majorHAnsi"/>
-          <w:sz w:val="22"/>
-        </w:rPr>
-      </w:pPr>
-    </w:p>
-    <w:p>
-      <w:pPr>
-        <w:rPr>
-          <w:rFonts w:asciiTheme="majorHAnsi" w:hAnsiTheme="majorHAnsi"/>
-          <w:sz w:val="22"/>
-        </w:rPr>
-      </w:pPr>
-    </w:p>
-    <w:p>
-      <w:pPr>
-        <w:rPr>
-          <w:rFonts w:asciiTheme="majorHAnsi" w:hAnsiTheme="majorHAnsi"/>
-          <w:sz w:val="22"/>
-        </w:rPr>
-      </w:pPr>
-      <w:bookmarkStart w:id="5" w:name="_GoBack"/>
       <w:r>
         <w:rPr>
           <w:rFonts w:asciiTheme="majorHAnsi" w:hAnsiTheme="majorHAnsi"/>
@@ -1603,7 +2264,7 @@
                     </pic:cNvPicPr>
                   </pic:nvPicPr>
                   <pic:blipFill>
-                    <a:blip r:embed="rId13">
+                    <a:blip r:embed="rId18">
                       <a:extLst>
                         <a:ext uri="{28A0092B-C50C-407E-A947-70E740481C1C}">
                           <a14:useLocalDpi xmlns:a14="http://schemas.microsoft.com/office/drawing/2010/main" val="0"/>
@@ -1634,7 +2295,6 @@
           </wp:inline>
         </w:drawing>
       </w:r>
-      <w:bookmarkEnd w:id="5"/>
     </w:p>
     <w:p>
       <w:pPr>
@@ -1778,8 +2438,10 @@
       <w:r>
         <w:rPr>
           <w:rFonts w:asciiTheme="majorHAnsi" w:hAnsiTheme="majorHAnsi"/>
-          <w:sz w:val="22"/>
-        </w:rPr>
+          <w:noProof/>
+          <w:sz w:val="22"/>
+        </w:rPr>
+        <w:lastRenderedPageBreak/>
         <w:drawing>
           <wp:inline distT="0" distB="0" distL="0" distR="0" wp14:anchorId="2F396BB7" wp14:editId="09E1A560">
             <wp:extent cx="5829300" cy="2641600"/>
@@ -1798,7 +2460,7 @@
                     </pic:cNvPicPr>
                   </pic:nvPicPr>
                   <pic:blipFill>
-                    <a:blip r:embed="rId14">
+                    <a:blip r:embed="rId19">
                       <a:extLst>
                         <a:ext uri="{28A0092B-C50C-407E-A947-70E740481C1C}">
                           <a14:useLocalDpi xmlns:a14="http://schemas.microsoft.com/office/drawing/2010/main" val="0"/>
@@ -1924,7 +2586,7 @@
                     </pic:cNvPicPr>
                   </pic:nvPicPr>
                   <pic:blipFill>
-                    <a:blip r:embed="rId15">
+                    <a:blip r:embed="rId20">
                       <a:extLst>
                         <a:ext uri="{28A0092B-C50C-407E-A947-70E740481C1C}">
                           <a14:useLocalDpi xmlns:a14="http://schemas.microsoft.com/office/drawing/2010/main" val="0"/>
@@ -2047,9 +2709,9 @@
           <w:szCs w:val="24"/>
         </w:rPr>
       </w:pPr>
-      <w:bookmarkStart w:id="6" w:name="_Toc322170315"/>
-      <w:r>
-        <w:rPr>
+      <w:r>
+        <w:rPr>
+          <w:noProof/>
           <w:sz w:val="24"/>
           <w:szCs w:val="24"/>
         </w:rPr>
@@ -2071,7 +2733,7 @@
                     </pic:cNvPicPr>
                   </pic:nvPicPr>
                   <pic:blipFill>
-                    <a:blip r:embed="rId16">
+                    <a:blip r:embed="rId21">
                       <a:extLst>
                         <a:ext uri="{28A0092B-C50C-407E-A947-70E740481C1C}">
                           <a14:useLocalDpi xmlns:a14="http://schemas.microsoft.com/office/drawing/2010/main" val="0"/>
@@ -2204,7 +2866,7 @@
                     </pic:cNvPicPr>
                   </pic:nvPicPr>
                   <pic:blipFill>
-                    <a:blip r:embed="rId17">
+                    <a:blip r:embed="rId22">
                       <a:extLst>
                         <a:ext uri="{28A0092B-C50C-407E-A947-70E740481C1C}">
                           <a14:useLocalDpi xmlns:a14="http://schemas.microsoft.com/office/drawing/2010/main" val="0"/>
@@ -2323,7 +2985,7 @@
                     </pic:cNvPicPr>
                   </pic:nvPicPr>
                   <pic:blipFill>
-                    <a:blip r:embed="rId18">
+                    <a:blip r:embed="rId23">
                       <a:extLst>
                         <a:ext uri="{28A0092B-C50C-407E-A947-70E740481C1C}">
                           <a14:useLocalDpi xmlns:a14="http://schemas.microsoft.com/office/drawing/2010/main" val="0"/>
@@ -2456,6 +3118,7 @@
         <w:rPr>
           <w:noProof/>
         </w:rPr>
+        <w:lastRenderedPageBreak/>
         <w:drawing>
           <wp:inline distT="0" distB="0" distL="0" distR="0" wp14:anchorId="199F2EBE" wp14:editId="67B526EA">
             <wp:extent cx="5372100" cy="1917700"/>
@@ -2474,7 +3137,7 @@
                     </pic:cNvPicPr>
                   </pic:nvPicPr>
                   <pic:blipFill>
-                    <a:blip r:embed="rId19">
+                    <a:blip r:embed="rId24">
                       <a:extLst>
                         <a:ext uri="{28A0092B-C50C-407E-A947-70E740481C1C}">
                           <a14:useLocalDpi xmlns:a14="http://schemas.microsoft.com/office/drawing/2010/main" val="0"/>
@@ -2658,7 +3321,7 @@
                     </pic:cNvPicPr>
                   </pic:nvPicPr>
                   <pic:blipFill>
-                    <a:blip r:embed="rId20">
+                    <a:blip r:embed="rId25">
                       <a:extLst>
                         <a:ext uri="{28A0092B-C50C-407E-A947-70E740481C1C}">
                           <a14:useLocalDpi xmlns:a14="http://schemas.microsoft.com/office/drawing/2010/main" val="0"/>
@@ -2739,6 +3402,7 @@
         <w:rPr>
           <w:noProof/>
         </w:rPr>
+        <w:lastRenderedPageBreak/>
         <w:drawing>
           <wp:inline distT="0" distB="0" distL="0" distR="0" wp14:anchorId="14422D6E" wp14:editId="678E80D8">
             <wp:extent cx="5308600" cy="2286000"/>
@@ -2757,7 +3421,7 @@
                     </pic:cNvPicPr>
                   </pic:nvPicPr>
                   <pic:blipFill>
-                    <a:blip r:embed="rId21">
+                    <a:blip r:embed="rId26">
                       <a:extLst>
                         <a:ext uri="{28A0092B-C50C-407E-A947-70E740481C1C}">
                           <a14:useLocalDpi xmlns:a14="http://schemas.microsoft.com/office/drawing/2010/main" val="0"/>
@@ -2900,7 +3564,7 @@
                     </pic:cNvPicPr>
                   </pic:nvPicPr>
                   <pic:blipFill>
-                    <a:blip r:embed="rId22">
+                    <a:blip r:embed="rId27">
                       <a:extLst>
                         <a:ext uri="{28A0092B-C50C-407E-A947-70E740481C1C}">
                           <a14:useLocalDpi xmlns:a14="http://schemas.microsoft.com/office/drawing/2010/main" val="0"/>
@@ -2943,111 +3607,66 @@
     </w:p>
     <w:p>
       <w:pPr>
+        <w:ind w:hanging="540"/>
+        <w:rPr>
+          <w:rFonts w:asciiTheme="majorHAnsi" w:hAnsiTheme="majorHAnsi"/>
+        </w:rPr>
+      </w:pPr>
+    </w:p>
+    <w:p>
+      <w:pPr>
         <w:pStyle w:val="Heading2"/>
         <w:rPr>
           <w:sz w:val="24"/>
           <w:szCs w:val="24"/>
         </w:rPr>
       </w:pPr>
-    </w:p>
-    <w:p>
-      <w:pPr>
-        <w:pStyle w:val="Heading2"/>
+      <w:bookmarkStart w:id="4" w:name="_Toc322250784"/>
+      <w:r>
         <w:rPr>
           <w:sz w:val="24"/>
           <w:szCs w:val="24"/>
         </w:rPr>
-      </w:pPr>
-      <w:bookmarkStart w:id="7" w:name="_Toc322170317"/>
-      <w:bookmarkEnd w:id="6"/>
-      <w:r>
-        <w:rPr>
-          <w:sz w:val="24"/>
-          <w:szCs w:val="24"/>
-        </w:rPr>
-        <w:t>Teacher Home</w:t>
-      </w:r>
-      <w:bookmarkEnd w:id="7"/>
-    </w:p>
-    <w:p>
-      <w:pPr>
-        <w:ind w:hanging="540"/>
+        <w:lastRenderedPageBreak/>
+        <w:t>Graphical Mockup</w:t>
+      </w:r>
+      <w:bookmarkEnd w:id="4"/>
+    </w:p>
+    <w:p>
+      <w:pPr>
+        <w:ind w:left="540" w:hanging="540"/>
         <w:rPr>
           <w:rFonts w:asciiTheme="majorHAnsi" w:hAnsiTheme="majorHAnsi"/>
         </w:rPr>
       </w:pPr>
-      <w:r>
+    </w:p>
+    <w:p>
+      <w:pPr>
+        <w:ind w:left="540" w:hanging="540"/>
         <w:rPr>
           <w:rFonts w:asciiTheme="majorHAnsi" w:hAnsiTheme="majorHAnsi"/>
         </w:rPr>
-        <w:tab/>
-      </w:r>
-      <w:r>
+      </w:pPr>
+    </w:p>
+    <w:p>
+      <w:pPr>
+        <w:ind w:left="540" w:hanging="540"/>
         <w:rPr>
           <w:rFonts w:asciiTheme="majorHAnsi" w:hAnsiTheme="majorHAnsi"/>
-          <w:noProof/>
-        </w:rPr>
-        <w:drawing>
-          <wp:inline distT="0" distB="0" distL="0" distR="0" wp14:anchorId="5FDF5B99" wp14:editId="55CE80C4">
-            <wp:extent cx="5266055" cy="3293745"/>
-            <wp:effectExtent l="0" t="0" r="0" b="8255"/>
-            <wp:docPr id="35" name="Picture 35" descr="Mockups/Teacher_Home.jpg"/>
-            <wp:cNvGraphicFramePr>
-              <a:graphicFrameLocks xmlns:a="http://schemas.openxmlformats.org/drawingml/2006/main" noChangeAspect="1"/>
-            </wp:cNvGraphicFramePr>
-            <a:graphic xmlns:a="http://schemas.openxmlformats.org/drawingml/2006/main">
-              <a:graphicData uri="http://schemas.openxmlformats.org/drawingml/2006/picture">
-                <pic:pic xmlns:pic="http://schemas.openxmlformats.org/drawingml/2006/picture">
-                  <pic:nvPicPr>
-                    <pic:cNvPr id="0" name="Picture 10" descr="Mockups/Teacher_Home.jpg"/>
-                    <pic:cNvPicPr>
-                      <a:picLocks noChangeAspect="1" noChangeArrowheads="1"/>
-                    </pic:cNvPicPr>
-                  </pic:nvPicPr>
-                  <pic:blipFill>
-                    <a:blip r:embed="rId23">
-                      <a:extLst>
-                        <a:ext uri="{28A0092B-C50C-407E-A947-70E740481C1C}">
-                          <a14:useLocalDpi xmlns:a14="http://schemas.microsoft.com/office/drawing/2010/main" val="0"/>
-                        </a:ext>
-                      </a:extLst>
-                    </a:blip>
-                    <a:srcRect/>
-                    <a:stretch>
-                      <a:fillRect/>
-                    </a:stretch>
-                  </pic:blipFill>
-                  <pic:spPr bwMode="auto">
-                    <a:xfrm>
-                      <a:off x="0" y="0"/>
-                      <a:ext cx="5266055" cy="3293745"/>
-                    </a:xfrm>
-                    <a:prstGeom prst="rect">
-                      <a:avLst/>
-                    </a:prstGeom>
-                    <a:noFill/>
-                    <a:ln>
-                      <a:noFill/>
-                    </a:ln>
-                  </pic:spPr>
-                </pic:pic>
-              </a:graphicData>
-            </a:graphic>
-          </wp:inline>
-        </w:drawing>
-      </w:r>
-    </w:p>
-    <w:p>
-      <w:pPr>
-        <w:ind w:hanging="540"/>
+          <w:sz w:val="22"/>
+        </w:rPr>
+      </w:pPr>
+      <w:r>
         <w:rPr>
           <w:rFonts w:asciiTheme="majorHAnsi" w:hAnsiTheme="majorHAnsi"/>
-        </w:rPr>
-      </w:pPr>
-    </w:p>
-    <w:p>
-      <w:pPr>
-        <w:ind w:hanging="540"/>
+          <w:sz w:val="22"/>
+        </w:rPr>
+        <w:t>This is a sample of what the finished user interface may look like after including</w:t>
+      </w:r>
+    </w:p>
+    <w:p>
+      <w:pPr>
+        <w:ind w:left="540" w:hanging="540"/>
         <w:rPr>
           <w:rFonts w:asciiTheme="majorHAnsi" w:hAnsiTheme="majorHAnsi"/>
           <w:sz w:val="22"/>
@@ -3058,159 +3677,12 @@
           <w:rFonts w:asciiTheme="majorHAnsi" w:hAnsiTheme="majorHAnsi"/>
           <w:sz w:val="22"/>
         </w:rPr>
-        <w:tab/>
-        <w:t>The teacher homepage is where the teacher can generate random fractions worksheets of different difficulties and exercise types.</w:t>
-      </w:r>
-    </w:p>
-    <w:p>
-      <w:pPr>
-        <w:ind w:hanging="540"/>
-        <w:rPr>
-          <w:rFonts w:asciiTheme="majorHAnsi" w:hAnsiTheme="majorHAnsi"/>
-        </w:rPr>
-      </w:pPr>
-    </w:p>
-    <w:p>
-      <w:pPr>
-        <w:ind w:hanging="540"/>
-        <w:rPr>
-          <w:rFonts w:asciiTheme="majorHAnsi" w:hAnsiTheme="majorHAnsi"/>
-        </w:rPr>
-      </w:pPr>
-      <w:r>
-        <w:rPr>
-          <w:rFonts w:asciiTheme="majorHAnsi" w:hAnsiTheme="majorHAnsi"/>
-          <w:sz w:val="22"/>
-        </w:rPr>
-        <w:tab/>
-      </w:r>
-    </w:p>
-    <w:p>
-      <w:pPr>
-        <w:ind w:hanging="540"/>
-        <w:rPr>
-          <w:rFonts w:asciiTheme="majorHAnsi" w:hAnsiTheme="majorHAnsi"/>
-        </w:rPr>
-      </w:pPr>
-    </w:p>
-    <w:p>
-      <w:pPr>
-        <w:pStyle w:val="Heading2"/>
-        <w:rPr>
-          <w:sz w:val="24"/>
-          <w:szCs w:val="24"/>
-        </w:rPr>
-      </w:pPr>
-      <w:bookmarkStart w:id="8" w:name="_Toc322170322"/>
-      <w:r>
-        <w:rPr>
-          <w:sz w:val="24"/>
-          <w:szCs w:val="24"/>
-        </w:rPr>
-        <w:t>Graphical Mockup</w:t>
-      </w:r>
-      <w:bookmarkEnd w:id="8"/>
-    </w:p>
-    <w:p>
-      <w:pPr>
-        <w:ind w:left="540" w:hanging="540"/>
-        <w:rPr>
-          <w:rFonts w:asciiTheme="majorHAnsi" w:hAnsiTheme="majorHAnsi"/>
-        </w:rPr>
-      </w:pPr>
-      <w:r>
-        <w:rPr>
-          <w:rFonts w:asciiTheme="majorHAnsi" w:hAnsiTheme="majorHAnsi"/>
-          <w:noProof/>
-        </w:rPr>
-        <w:drawing>
-          <wp:inline distT="0" distB="0" distL="0" distR="0" wp14:anchorId="1BB955A3" wp14:editId="452996A4">
-            <wp:extent cx="4860925" cy="3888740"/>
-            <wp:effectExtent l="0" t="0" r="0" b="0"/>
-            <wp:docPr id="25" name="Content Placeholder 3"/>
-            <wp:cNvGraphicFramePr>
-              <a:graphicFrameLocks xmlns:a="http://schemas.openxmlformats.org/drawingml/2006/main" noGrp="1" noChangeAspect="1"/>
-            </wp:cNvGraphicFramePr>
-            <a:graphic xmlns:a="http://schemas.openxmlformats.org/drawingml/2006/main">
-              <a:graphicData uri="http://schemas.openxmlformats.org/drawingml/2006/picture">
-                <pic:pic xmlns:pic="http://schemas.openxmlformats.org/drawingml/2006/picture">
-                  <pic:nvPicPr>
-                    <pic:cNvPr id="4" name="Content Placeholder 3"/>
-                    <pic:cNvPicPr>
-                      <a:picLocks noGrp="1" noChangeAspect="1"/>
-                    </pic:cNvPicPr>
-                  </pic:nvPicPr>
-                  <pic:blipFill>
-                    <a:blip r:embed="rId24">
-                      <a:extLst>
-                        <a:ext uri="{28A0092B-C50C-407E-A947-70E740481C1C}">
-                          <a14:useLocalDpi xmlns:a14="http://schemas.microsoft.com/office/drawing/2010/main" val="0"/>
-                        </a:ext>
-                      </a:extLst>
-                    </a:blip>
-                    <a:stretch>
-                      <a:fillRect/>
-                    </a:stretch>
-                  </pic:blipFill>
-                  <pic:spPr>
-                    <a:xfrm>
-                      <a:off x="0" y="0"/>
-                      <a:ext cx="4870824" cy="3896659"/>
-                    </a:xfrm>
-                    <a:prstGeom prst="rect">
-                      <a:avLst/>
-                    </a:prstGeom>
-                  </pic:spPr>
-                </pic:pic>
-              </a:graphicData>
-            </a:graphic>
-          </wp:inline>
-        </w:drawing>
-      </w:r>
-    </w:p>
-    <w:p>
-      <w:pPr>
-        <w:ind w:left="540" w:hanging="540"/>
-        <w:rPr>
-          <w:rFonts w:asciiTheme="majorHAnsi" w:hAnsiTheme="majorHAnsi"/>
-        </w:rPr>
-      </w:pPr>
-    </w:p>
-    <w:p>
-      <w:pPr>
-        <w:ind w:left="540" w:hanging="540"/>
-        <w:rPr>
-          <w:rFonts w:asciiTheme="majorHAnsi" w:hAnsiTheme="majorHAnsi"/>
-          <w:sz w:val="22"/>
-        </w:rPr>
-      </w:pPr>
-      <w:r>
-        <w:rPr>
-          <w:rFonts w:asciiTheme="majorHAnsi" w:hAnsiTheme="majorHAnsi"/>
-          <w:sz w:val="22"/>
-        </w:rPr>
-        <w:t>This is a sample of what the finished user interface may look like after including</w:t>
-      </w:r>
-    </w:p>
-    <w:p>
-      <w:pPr>
-        <w:ind w:left="540" w:hanging="540"/>
-        <w:rPr>
-          <w:rFonts w:asciiTheme="majorHAnsi" w:hAnsiTheme="majorHAnsi"/>
-          <w:sz w:val="22"/>
-        </w:rPr>
-      </w:pPr>
-      <w:r>
-        <w:rPr>
-          <w:rFonts w:asciiTheme="majorHAnsi" w:hAnsiTheme="majorHAnsi"/>
-          <w:sz w:val="22"/>
-        </w:rPr>
         <w:t>graphical components.</w:t>
       </w:r>
     </w:p>
     <w:sectPr>
-      <w:footerReference w:type="even" r:id="rId25"/>
-      <w:footerReference w:type="default" r:id="rId26"/>
+      <w:footerReference w:type="even" r:id="rId28"/>
+      <w:footerReference w:type="default" r:id="rId29"/>
       <w:pgSz w:w="11900" w:h="16840"/>
       <w:pgMar w:top="1440" w:right="1800" w:bottom="1440" w:left="1800" w:header="720" w:footer="720" w:gutter="0"/>
       <w:cols w:space="720"/>
@@ -5283,7 +5755,7 @@
 </file>
 
 <file path=customXml/itemProps1.xml><?xml version="1.0" encoding="utf-8"?>
-<ds:datastoreItem xmlns:ds="http://schemas.openxmlformats.org/officeDocument/2006/customXml" ds:itemID="{8B6ED4C9-3675-BC4A-9045-5835B623C2C6}">
+<ds:datastoreItem xmlns:ds="http://schemas.openxmlformats.org/officeDocument/2006/customXml" ds:itemID="{F51CCDAC-E8B1-E744-80C0-F40AC19FE93A}">
   <ds:schemaRefs>
     <ds:schemaRef ds:uri="http://schemas.openxmlformats.org/officeDocument/2006/bibliography"/>
   </ds:schemaRefs>

</xml_diff>

<commit_message>
Minor changes to template of narrative
</commit_message>
<xml_diff>
--- a/Narrative_System_Modeling_Prototype_PhaseIII_Elementary_Engineers_041416.docx
+++ b/Narrative_System_Modeling_Prototype_PhaseIII_Elementary_Engineers_041416.docx
@@ -921,7 +921,6 @@
           <w:highlight w:val="white"/>
         </w:rPr>
       </w:pPr>
-      <w:bookmarkStart w:id="3" w:name="_GoBack"/>
       <w:r>
         <w:rPr>
           <w:rFonts w:asciiTheme="majorHAnsi" w:eastAsia="Arial" w:hAnsiTheme="majorHAnsi" w:cs="Arial"/>
@@ -979,7 +978,6 @@
           </wp:inline>
         </w:drawing>
       </w:r>
-      <w:bookmarkEnd w:id="3"/>
     </w:p>
     <w:p>
       <w:pPr>
@@ -1068,17 +1066,6 @@
           <w:highlight w:val="white"/>
         </w:rPr>
       </w:pPr>
-    </w:p>
-    <w:p>
-      <w:pPr>
-        <w:rPr>
-          <w:rFonts w:asciiTheme="majorHAnsi" w:eastAsia="Arial" w:hAnsiTheme="majorHAnsi" w:cs="Arial"/>
-          <w:color w:val="000000"/>
-          <w:sz w:val="22"/>
-          <w:szCs w:val="22"/>
-          <w:highlight w:val="white"/>
-        </w:rPr>
-      </w:pPr>
       <w:r>
         <w:rPr>
           <w:rFonts w:asciiTheme="majorHAnsi" w:eastAsia="Arial" w:hAnsiTheme="majorHAnsi" w:cs="Arial"/>
@@ -1088,9 +1075,9 @@
           <w:szCs w:val="22"/>
         </w:rPr>
         <w:drawing>
-          <wp:inline distT="0" distB="0" distL="0" distR="0" wp14:anchorId="48429499" wp14:editId="2D3947AA">
-            <wp:extent cx="1934633" cy="2285365"/>
-            <wp:effectExtent l="0" t="0" r="0" b="635"/>
+          <wp:inline distT="0" distB="0" distL="0" distR="0" wp14:anchorId="48429499" wp14:editId="400A0A16">
+            <wp:extent cx="1981814" cy="2514600"/>
+            <wp:effectExtent l="0" t="0" r="0" b="0"/>
             <wp:docPr id="18" name="Picture 3"/>
             <wp:cNvGraphicFramePr>
               <a:graphicFrameLocks xmlns:a="http://schemas.openxmlformats.org/drawingml/2006/main" noChangeAspect="1"/>
@@ -1120,7 +1107,7 @@
                   <pic:spPr bwMode="auto">
                     <a:xfrm>
                       <a:off x="0" y="0"/>
-                      <a:ext cx="1935714" cy="2286642"/>
+                      <a:ext cx="1983806" cy="2517127"/>
                     </a:xfrm>
                     <a:prstGeom prst="rect">
                       <a:avLst/>
@@ -2101,9 +2088,9 @@
           <w:sz w:val="22"/>
         </w:rPr>
         <w:drawing>
-          <wp:inline distT="0" distB="0" distL="0" distR="0" wp14:anchorId="184F584D" wp14:editId="36FB50DF">
-            <wp:extent cx="2743200" cy="2384729"/>
-            <wp:effectExtent l="0" t="0" r="0" b="3175"/>
+          <wp:inline distT="0" distB="0" distL="0" distR="0" wp14:anchorId="184F584D" wp14:editId="7AC68F52">
+            <wp:extent cx="1934633" cy="2533649"/>
+            <wp:effectExtent l="0" t="0" r="0" b="6985"/>
             <wp:docPr id="3" name="Picture 2"/>
             <wp:cNvGraphicFramePr>
               <a:graphicFrameLocks xmlns:a="http://schemas.openxmlformats.org/drawingml/2006/main" noChangeAspect="1"/>
@@ -2133,7 +2120,7 @@
                   <pic:spPr bwMode="auto">
                     <a:xfrm>
                       <a:off x="0" y="0"/>
-                      <a:ext cx="2744131" cy="2385538"/>
+                      <a:ext cx="1936365" cy="2535917"/>
                     </a:xfrm>
                     <a:prstGeom prst="rect">
                       <a:avLst/>
@@ -3607,6 +3594,19 @@
     </w:p>
     <w:p>
       <w:pPr>
+        <w:rPr>
+          <w:rFonts w:asciiTheme="majorHAnsi" w:hAnsiTheme="majorHAnsi"/>
+        </w:rPr>
+      </w:pPr>
+      <w:r>
+        <w:rPr>
+          <w:rFonts w:asciiTheme="majorHAnsi" w:hAnsiTheme="majorHAnsi"/>
+        </w:rPr>
+        <w:br w:type="page"/>
+      </w:r>
+    </w:p>
+    <w:p>
+      <w:pPr>
         <w:ind w:hanging="540"/>
         <w:rPr>
           <w:rFonts w:asciiTheme="majorHAnsi" w:hAnsiTheme="majorHAnsi"/>
@@ -3621,7 +3621,7 @@
           <w:szCs w:val="24"/>
         </w:rPr>
       </w:pPr>
-      <w:bookmarkStart w:id="4" w:name="_Toc322250784"/>
+      <w:bookmarkStart w:id="3" w:name="_Toc322250784"/>
       <w:r>
         <w:rPr>
           <w:sz w:val="24"/>
@@ -3630,59 +3630,139 @@
         <w:lastRenderedPageBreak/>
         <w:t>Graphical Mockup</w:t>
       </w:r>
+      <w:bookmarkEnd w:id="3"/>
+    </w:p>
+    <w:p>
+      <w:pPr>
+        <w:ind w:left="540" w:hanging="540"/>
+        <w:rPr>
+          <w:rFonts w:asciiTheme="majorHAnsi" w:hAnsiTheme="majorHAnsi"/>
+        </w:rPr>
+      </w:pPr>
+    </w:p>
+    <w:p>
+      <w:pPr>
+        <w:ind w:left="540" w:hanging="540"/>
+        <w:rPr>
+          <w:rFonts w:asciiTheme="majorHAnsi" w:hAnsiTheme="majorHAnsi"/>
+        </w:rPr>
+      </w:pPr>
+      <w:r>
+        <w:rPr>
+          <w:rFonts w:asciiTheme="majorHAnsi" w:hAnsiTheme="majorHAnsi"/>
+          <w:noProof/>
+        </w:rPr>
+        <w:drawing>
+          <wp:inline distT="0" distB="0" distL="0" distR="0" wp14:anchorId="7551747A" wp14:editId="5E740864">
+            <wp:extent cx="3280227" cy="2628900"/>
+            <wp:effectExtent l="0" t="0" r="0" b="0"/>
+            <wp:docPr id="21" name="Picture 6"/>
+            <wp:cNvGraphicFramePr>
+              <a:graphicFrameLocks xmlns:a="http://schemas.openxmlformats.org/drawingml/2006/main" noChangeAspect="1"/>
+            </wp:cNvGraphicFramePr>
+            <a:graphic xmlns:a="http://schemas.openxmlformats.org/drawingml/2006/main">
+              <a:graphicData uri="http://schemas.openxmlformats.org/drawingml/2006/picture">
+                <pic:pic xmlns:pic="http://schemas.openxmlformats.org/drawingml/2006/picture">
+                  <pic:nvPicPr>
+                    <pic:cNvPr id="0" name="Picture 6"/>
+                    <pic:cNvPicPr>
+                      <a:picLocks noChangeAspect="1" noChangeArrowheads="1"/>
+                    </pic:cNvPicPr>
+                  </pic:nvPicPr>
+                  <pic:blipFill>
+                    <a:blip r:embed="rId28">
+                      <a:extLst>
+                        <a:ext uri="{28A0092B-C50C-407E-A947-70E740481C1C}">
+                          <a14:useLocalDpi xmlns:a14="http://schemas.microsoft.com/office/drawing/2010/main" val="0"/>
+                        </a:ext>
+                      </a:extLst>
+                    </a:blip>
+                    <a:srcRect/>
+                    <a:stretch>
+                      <a:fillRect/>
+                    </a:stretch>
+                  </pic:blipFill>
+                  <pic:spPr bwMode="auto">
+                    <a:xfrm>
+                      <a:off x="0" y="0"/>
+                      <a:ext cx="3280227" cy="2628900"/>
+                    </a:xfrm>
+                    <a:prstGeom prst="rect">
+                      <a:avLst/>
+                    </a:prstGeom>
+                    <a:noFill/>
+                    <a:ln>
+                      <a:noFill/>
+                    </a:ln>
+                  </pic:spPr>
+                </pic:pic>
+              </a:graphicData>
+            </a:graphic>
+          </wp:inline>
+        </w:drawing>
+      </w:r>
+    </w:p>
+    <w:p>
+      <w:pPr>
+        <w:ind w:left="540" w:hanging="540"/>
+        <w:rPr>
+          <w:rFonts w:asciiTheme="majorHAnsi" w:hAnsiTheme="majorHAnsi"/>
+        </w:rPr>
+      </w:pPr>
+    </w:p>
+    <w:p>
+      <w:pPr>
+        <w:ind w:left="540" w:hanging="540"/>
+        <w:rPr>
+          <w:rFonts w:asciiTheme="majorHAnsi" w:hAnsiTheme="majorHAnsi"/>
+        </w:rPr>
+      </w:pPr>
+    </w:p>
+    <w:p>
+      <w:pPr>
+        <w:ind w:left="540" w:hanging="540"/>
+        <w:rPr>
+          <w:rFonts w:asciiTheme="majorHAnsi" w:hAnsiTheme="majorHAnsi"/>
+        </w:rPr>
+      </w:pPr>
+    </w:p>
+    <w:p>
+      <w:pPr>
+        <w:ind w:left="540" w:hanging="540"/>
+        <w:rPr>
+          <w:rFonts w:asciiTheme="majorHAnsi" w:hAnsiTheme="majorHAnsi"/>
+          <w:sz w:val="22"/>
+        </w:rPr>
+      </w:pPr>
+      <w:r>
+        <w:rPr>
+          <w:rFonts w:asciiTheme="majorHAnsi" w:hAnsiTheme="majorHAnsi"/>
+          <w:sz w:val="22"/>
+        </w:rPr>
+        <w:t>This is a sample of what the finished user interface may look like after including</w:t>
+      </w:r>
+    </w:p>
+    <w:p>
+      <w:pPr>
+        <w:ind w:left="540" w:hanging="540"/>
+        <w:rPr>
+          <w:rFonts w:asciiTheme="majorHAnsi" w:hAnsiTheme="majorHAnsi"/>
+          <w:sz w:val="22"/>
+        </w:rPr>
+      </w:pPr>
+      <w:r>
+        <w:rPr>
+          <w:rFonts w:asciiTheme="majorHAnsi" w:hAnsiTheme="majorHAnsi"/>
+          <w:sz w:val="22"/>
+        </w:rPr>
+        <w:t>graphical components.</w:t>
+      </w:r>
+      <w:bookmarkStart w:id="4" w:name="_GoBack"/>
       <w:bookmarkEnd w:id="4"/>
     </w:p>
-    <w:p>
-      <w:pPr>
-        <w:ind w:left="540" w:hanging="540"/>
-        <w:rPr>
-          <w:rFonts w:asciiTheme="majorHAnsi" w:hAnsiTheme="majorHAnsi"/>
-        </w:rPr>
-      </w:pPr>
-    </w:p>
-    <w:p>
-      <w:pPr>
-        <w:ind w:left="540" w:hanging="540"/>
-        <w:rPr>
-          <w:rFonts w:asciiTheme="majorHAnsi" w:hAnsiTheme="majorHAnsi"/>
-        </w:rPr>
-      </w:pPr>
-    </w:p>
-    <w:p>
-      <w:pPr>
-        <w:ind w:left="540" w:hanging="540"/>
-        <w:rPr>
-          <w:rFonts w:asciiTheme="majorHAnsi" w:hAnsiTheme="majorHAnsi"/>
-          <w:sz w:val="22"/>
-        </w:rPr>
-      </w:pPr>
-      <w:r>
-        <w:rPr>
-          <w:rFonts w:asciiTheme="majorHAnsi" w:hAnsiTheme="majorHAnsi"/>
-          <w:sz w:val="22"/>
-        </w:rPr>
-        <w:t>This is a sample of what the finished user interface may look like after including</w:t>
-      </w:r>
-    </w:p>
-    <w:p>
-      <w:pPr>
-        <w:ind w:left="540" w:hanging="540"/>
-        <w:rPr>
-          <w:rFonts w:asciiTheme="majorHAnsi" w:hAnsiTheme="majorHAnsi"/>
-          <w:sz w:val="22"/>
-        </w:rPr>
-      </w:pPr>
-      <w:r>
-        <w:rPr>
-          <w:rFonts w:asciiTheme="majorHAnsi" w:hAnsiTheme="majorHAnsi"/>
-          <w:sz w:val="22"/>
-        </w:rPr>
-        <w:t>graphical components.</w:t>
-      </w:r>
-    </w:p>
     <w:sectPr>
-      <w:footerReference w:type="even" r:id="rId28"/>
-      <w:footerReference w:type="default" r:id="rId29"/>
+      <w:footerReference w:type="even" r:id="rId29"/>
+      <w:footerReference w:type="default" r:id="rId30"/>
       <w:pgSz w:w="11900" w:h="16840"/>
       <w:pgMar w:top="1440" w:right="1800" w:bottom="1440" w:left="1800" w:header="720" w:footer="720" w:gutter="0"/>
       <w:cols w:space="720"/>
@@ -5755,7 +5835,7 @@
 </file>
 
 <file path=customXml/itemProps1.xml><?xml version="1.0" encoding="utf-8"?>
-<ds:datastoreItem xmlns:ds="http://schemas.openxmlformats.org/officeDocument/2006/customXml" ds:itemID="{F51CCDAC-E8B1-E744-80C0-F40AC19FE93A}">
+<ds:datastoreItem xmlns:ds="http://schemas.openxmlformats.org/officeDocument/2006/customXml" ds:itemID="{AFBB2751-53D0-E249-AE34-9B30578FFF75}">
   <ds:schemaRefs>
     <ds:schemaRef ds:uri="http://schemas.openxmlformats.org/officeDocument/2006/bibliography"/>
   </ds:schemaRefs>

</xml_diff>

<commit_message>
Added relationship class diagrams
</commit_message>
<xml_diff>
--- a/Narrative_System_Modeling_Prototype_PhaseIII_Elementary_Engineers_041416.docx
+++ b/Narrative_System_Modeling_Prototype_PhaseIII_Elementary_Engineers_041416.docx
@@ -143,7 +143,7 @@
         <w:pStyle w:val="Heading2"/>
       </w:pPr>
       <w:bookmarkStart w:id="0" w:name="_Toc446538843"/>
-      <w:bookmarkStart w:id="1" w:name="_Toc322251904"/>
+      <w:bookmarkStart w:id="1" w:name="_Toc322253185"/>
       <w:r>
         <w:t>Abstract</w:t>
       </w:r>
@@ -380,8 +380,6 @@
           <w:szCs w:val="22"/>
         </w:rPr>
       </w:pPr>
-      <w:bookmarkStart w:id="2" w:name="_GoBack"/>
-      <w:bookmarkEnd w:id="2"/>
     </w:p>
     <w:sdt>
       <w:sdtPr>
@@ -469,7 +467,7 @@
             <w:rPr>
               <w:noProof/>
             </w:rPr>
-            <w:instrText xml:space="preserve"> PAGEREF _Toc322251904 \h </w:instrText>
+            <w:instrText xml:space="preserve"> PAGEREF _Toc322253185 \h </w:instrText>
           </w:r>
           <w:r>
             <w:rPr>
@@ -531,7 +529,7 @@
             <w:rPr>
               <w:noProof/>
             </w:rPr>
-            <w:instrText xml:space="preserve"> PAGEREF _Toc322251905 \h </w:instrText>
+            <w:instrText xml:space="preserve"> PAGEREF _Toc322253186 \h </w:instrText>
           </w:r>
           <w:r>
             <w:rPr>
@@ -548,7 +546,7 @@
             <w:rPr>
               <w:noProof/>
             </w:rPr>
-            <w:t>2</w:t>
+            <w:t>3</w:t>
           </w:r>
           <w:r>
             <w:rPr>
@@ -592,7 +590,7 @@
             <w:rPr>
               <w:noProof/>
             </w:rPr>
-            <w:instrText xml:space="preserve"> PAGEREF _Toc322251906 \h </w:instrText>
+            <w:instrText xml:space="preserve"> PAGEREF _Toc322253187 \h </w:instrText>
           </w:r>
           <w:r>
             <w:rPr>
@@ -609,7 +607,7 @@
             <w:rPr>
               <w:noProof/>
             </w:rPr>
-            <w:t>2</w:t>
+            <w:t>3</w:t>
           </w:r>
           <w:r>
             <w:rPr>
@@ -636,7 +634,7 @@
               <w:noProof/>
               <w:highlight w:val="white"/>
             </w:rPr>
-            <w:t>User:</w:t>
+            <w:t>User</w:t>
           </w:r>
           <w:r>
             <w:rPr>
@@ -654,7 +652,7 @@
             <w:rPr>
               <w:noProof/>
             </w:rPr>
-            <w:instrText xml:space="preserve"> PAGEREF _Toc322251907 \h </w:instrText>
+            <w:instrText xml:space="preserve"> PAGEREF _Toc322253188 \h </w:instrText>
           </w:r>
           <w:r>
             <w:rPr>
@@ -671,7 +669,7 @@
             <w:rPr>
               <w:noProof/>
             </w:rPr>
-            <w:t>2</w:t>
+            <w:t>3</w:t>
           </w:r>
           <w:r>
             <w:rPr>
@@ -698,7 +696,7 @@
               <w:noProof/>
               <w:highlight w:val="white"/>
             </w:rPr>
-            <w:t>Admin:</w:t>
+            <w:t>Admin</w:t>
           </w:r>
           <w:r>
             <w:rPr>
@@ -716,7 +714,7 @@
             <w:rPr>
               <w:noProof/>
             </w:rPr>
-            <w:instrText xml:space="preserve"> PAGEREF _Toc322251908 \h </w:instrText>
+            <w:instrText xml:space="preserve"> PAGEREF _Toc322253189 \h </w:instrText>
           </w:r>
           <w:r>
             <w:rPr>
@@ -733,7 +731,7 @@
             <w:rPr>
               <w:noProof/>
             </w:rPr>
-            <w:t>3</w:t>
+            <w:t>4</w:t>
           </w:r>
           <w:r>
             <w:rPr>
@@ -760,7 +758,7 @@
               <w:noProof/>
               <w:highlight w:val="white"/>
             </w:rPr>
-            <w:t>Teacher:</w:t>
+            <w:t>Teacher</w:t>
           </w:r>
           <w:r>
             <w:rPr>
@@ -778,7 +776,7 @@
             <w:rPr>
               <w:noProof/>
             </w:rPr>
-            <w:instrText xml:space="preserve"> PAGEREF _Toc322251909 \h </w:instrText>
+            <w:instrText xml:space="preserve"> PAGEREF _Toc322253190 \h </w:instrText>
           </w:r>
           <w:r>
             <w:rPr>
@@ -795,7 +793,7 @@
             <w:rPr>
               <w:noProof/>
             </w:rPr>
-            <w:t>3</w:t>
+            <w:t>4</w:t>
           </w:r>
           <w:r>
             <w:rPr>
@@ -822,7 +820,7 @@
               <w:noProof/>
               <w:highlight w:val="white"/>
             </w:rPr>
-            <w:t>Student:</w:t>
+            <w:t>Student</w:t>
           </w:r>
           <w:r>
             <w:rPr>
@@ -840,7 +838,7 @@
             <w:rPr>
               <w:noProof/>
             </w:rPr>
-            <w:instrText xml:space="preserve"> PAGEREF _Toc322251910 \h </w:instrText>
+            <w:instrText xml:space="preserve"> PAGEREF _Toc322253191 \h </w:instrText>
           </w:r>
           <w:r>
             <w:rPr>
@@ -857,7 +855,7 @@
             <w:rPr>
               <w:noProof/>
             </w:rPr>
-            <w:t>4</w:t>
+            <w:t>5</w:t>
           </w:r>
           <w:r>
             <w:rPr>
@@ -884,7 +882,7 @@
               <w:noProof/>
               <w:highlight w:val="white"/>
             </w:rPr>
-            <w:t>Class:</w:t>
+            <w:t>Class</w:t>
           </w:r>
           <w:r>
             <w:rPr>
@@ -902,7 +900,7 @@
             <w:rPr>
               <w:noProof/>
             </w:rPr>
-            <w:instrText xml:space="preserve"> PAGEREF _Toc322251911 \h </w:instrText>
+            <w:instrText xml:space="preserve"> PAGEREF _Toc322253192 \h </w:instrText>
           </w:r>
           <w:r>
             <w:rPr>
@@ -919,7 +917,7 @@
             <w:rPr>
               <w:noProof/>
             </w:rPr>
-            <w:t>4</w:t>
+            <w:t>5</w:t>
           </w:r>
           <w:r>
             <w:rPr>
@@ -946,7 +944,7 @@
               <w:noProof/>
               <w:highlight w:val="white"/>
             </w:rPr>
-            <w:t>EncryptedPassword:</w:t>
+            <w:t>Worksheet</w:t>
           </w:r>
           <w:r>
             <w:rPr>
@@ -964,7 +962,7 @@
             <w:rPr>
               <w:noProof/>
             </w:rPr>
-            <w:instrText xml:space="preserve"> PAGEREF _Toc322251912 \h </w:instrText>
+            <w:instrText xml:space="preserve"> PAGEREF _Toc322253193 \h </w:instrText>
           </w:r>
           <w:r>
             <w:rPr>
@@ -981,7 +979,7 @@
             <w:rPr>
               <w:noProof/>
             </w:rPr>
-            <w:t>5</w:t>
+            <w:t>6</w:t>
           </w:r>
           <w:r>
             <w:rPr>
@@ -1008,7 +1006,7 @@
               <w:noProof/>
               <w:highlight w:val="white"/>
             </w:rPr>
-            <w:t>Difficulty</w:t>
+            <w:t>EncryptedPassword</w:t>
           </w:r>
           <w:r>
             <w:rPr>
@@ -1026,7 +1024,7 @@
             <w:rPr>
               <w:noProof/>
             </w:rPr>
-            <w:instrText xml:space="preserve"> PAGEREF _Toc322251913 \h </w:instrText>
+            <w:instrText xml:space="preserve"> PAGEREF _Toc322253194 \h </w:instrText>
           </w:r>
           <w:r>
             <w:rPr>
@@ -1070,7 +1068,7 @@
               <w:noProof/>
               <w:highlight w:val="white"/>
             </w:rPr>
-            <w:t>FractionGenerator (FNG)</w:t>
+            <w:t>Difficulty</w:t>
           </w:r>
           <w:r>
             <w:rPr>
@@ -1088,7 +1086,7 @@
             <w:rPr>
               <w:noProof/>
             </w:rPr>
-            <w:instrText xml:space="preserve"> PAGEREF _Toc322251914 \h </w:instrText>
+            <w:instrText xml:space="preserve"> PAGEREF _Toc322253195 \h </w:instrText>
           </w:r>
           <w:r>
             <w:rPr>
@@ -1132,7 +1130,7 @@
               <w:noProof/>
               <w:highlight w:val="white"/>
             </w:rPr>
-            <w:t>Equation</w:t>
+            <w:t>FractionGenerator (FNG)</w:t>
           </w:r>
           <w:r>
             <w:rPr>
@@ -1150,7 +1148,7 @@
             <w:rPr>
               <w:noProof/>
             </w:rPr>
-            <w:instrText xml:space="preserve"> PAGEREF _Toc322251915 \h </w:instrText>
+            <w:instrText xml:space="preserve"> PAGEREF _Toc322253196 \h </w:instrText>
           </w:r>
           <w:r>
             <w:rPr>
@@ -1194,7 +1192,7 @@
               <w:noProof/>
               <w:highlight w:val="white"/>
             </w:rPr>
-            <w:t>Fraction</w:t>
+            <w:t>Equation</w:t>
           </w:r>
           <w:r>
             <w:rPr>
@@ -1212,7 +1210,7 @@
             <w:rPr>
               <w:noProof/>
             </w:rPr>
-            <w:instrText xml:space="preserve"> PAGEREF _Toc322251916 \h </w:instrText>
+            <w:instrText xml:space="preserve"> PAGEREF _Toc322253197 \h </w:instrText>
           </w:r>
           <w:r>
             <w:rPr>
@@ -1229,7 +1227,7 @@
             <w:rPr>
               <w:noProof/>
             </w:rPr>
-            <w:t>8</w:t>
+            <w:t>9</w:t>
           </w:r>
           <w:r>
             <w:rPr>
@@ -1256,6 +1254,68 @@
               <w:noProof/>
               <w:highlight w:val="white"/>
             </w:rPr>
+            <w:t>Fraction</w:t>
+          </w:r>
+          <w:r>
+            <w:rPr>
+              <w:noProof/>
+            </w:rPr>
+            <w:tab/>
+          </w:r>
+          <w:r>
+            <w:rPr>
+              <w:noProof/>
+            </w:rPr>
+            <w:fldChar w:fldCharType="begin"/>
+          </w:r>
+          <w:r>
+            <w:rPr>
+              <w:noProof/>
+            </w:rPr>
+            <w:instrText xml:space="preserve"> PAGEREF _Toc322253198 \h </w:instrText>
+          </w:r>
+          <w:r>
+            <w:rPr>
+              <w:noProof/>
+            </w:rPr>
+          </w:r>
+          <w:r>
+            <w:rPr>
+              <w:noProof/>
+            </w:rPr>
+            <w:fldChar w:fldCharType="separate"/>
+          </w:r>
+          <w:r>
+            <w:rPr>
+              <w:noProof/>
+            </w:rPr>
+            <w:t>10</w:t>
+          </w:r>
+          <w:r>
+            <w:rPr>
+              <w:noProof/>
+            </w:rPr>
+            <w:fldChar w:fldCharType="end"/>
+          </w:r>
+        </w:p>
+        <w:p>
+          <w:pPr>
+            <w:pStyle w:val="TOC3"/>
+            <w:tabs>
+              <w:tab w:val="right" w:leader="dot" w:pos="8290"/>
+            </w:tabs>
+            <w:rPr>
+              <w:noProof/>
+              <w:sz w:val="24"/>
+              <w:szCs w:val="24"/>
+              <w:lang w:eastAsia="ja-JP"/>
+            </w:rPr>
+          </w:pPr>
+          <w:r>
+            <w:rPr>
+              <w:noProof/>
+              <w:highlight w:val="white"/>
+            </w:rPr>
             <w:t>WS_Master</w:t>
           </w:r>
           <w:r>
@@ -1274,7 +1334,7 @@
             <w:rPr>
               <w:noProof/>
             </w:rPr>
-            <w:instrText xml:space="preserve"> PAGEREF _Toc322251917 \h </w:instrText>
+            <w:instrText xml:space="preserve"> PAGEREF _Toc322253199 \h </w:instrText>
           </w:r>
           <w:r>
             <w:rPr>
@@ -1291,7 +1351,7 @@
             <w:rPr>
               <w:noProof/>
             </w:rPr>
-            <w:t>9</w:t>
+            <w:t>10</w:t>
           </w:r>
           <w:r>
             <w:rPr>
@@ -1336,7 +1396,7 @@
             <w:rPr>
               <w:noProof/>
             </w:rPr>
-            <w:instrText xml:space="preserve"> PAGEREF _Toc322251918 \h </w:instrText>
+            <w:instrText xml:space="preserve"> PAGEREF _Toc322253200 \h </w:instrText>
           </w:r>
           <w:r>
             <w:rPr>
@@ -1353,7 +1413,7 @@
             <w:rPr>
               <w:noProof/>
             </w:rPr>
-            <w:t>12</w:t>
+            <w:t>13</w:t>
           </w:r>
           <w:r>
             <w:rPr>
@@ -1377,29 +1437,14 @@
     </w:sdt>
     <w:p>
       <w:pPr>
-        <w:rPr>
-          <w:rFonts w:asciiTheme="majorHAnsi" w:eastAsiaTheme="majorEastAsia" w:hAnsiTheme="majorHAnsi" w:cstheme="majorBidi"/>
-          <w:b/>
-          <w:bCs/>
-          <w:color w:val="4F81BD" w:themeColor="accent1"/>
-          <w:sz w:val="26"/>
-          <w:szCs w:val="26"/>
-        </w:rPr>
-      </w:pPr>
-      <w:r>
-        <w:br w:type="page"/>
-      </w:r>
-    </w:p>
-    <w:p>
-      <w:pPr>
         <w:pStyle w:val="Heading2"/>
       </w:pPr>
-      <w:bookmarkStart w:id="3" w:name="_Toc322251905"/>
+      <w:bookmarkStart w:id="2" w:name="_Toc322253186"/>
       <w:r>
         <w:lastRenderedPageBreak/>
         <w:t>Overview</w:t>
       </w:r>
-      <w:bookmarkEnd w:id="3"/>
+      <w:bookmarkEnd w:id="2"/>
     </w:p>
     <w:p>
       <w:pPr>
@@ -1415,7 +1460,7 @@
       <w:pPr>
         <w:pStyle w:val="Heading3"/>
       </w:pPr>
-      <w:bookmarkStart w:id="4" w:name="_Toc322251906"/>
+      <w:bookmarkStart w:id="3" w:name="_Toc322253187"/>
       <w:r>
         <w:t>Teacher</w:t>
       </w:r>
@@ -1428,7 +1473,7 @@
       <w:r>
         <w:t>Profile</w:t>
       </w:r>
-      <w:bookmarkEnd w:id="4"/>
+      <w:bookmarkEnd w:id="3"/>
     </w:p>
     <w:p/>
     <w:p>
@@ -1527,14 +1572,14 @@
           <w:highlight w:val="white"/>
         </w:rPr>
       </w:pPr>
-      <w:bookmarkStart w:id="5" w:name="_Toc322251907"/>
-      <w:r>
-        <w:rPr>
-          <w:highlight w:val="white"/>
-        </w:rPr>
-        <w:t>User:</w:t>
-      </w:r>
-      <w:bookmarkEnd w:id="5"/>
+      <w:bookmarkStart w:id="4" w:name="_Toc322253188"/>
+      <w:r>
+        <w:rPr>
+          <w:highlight w:val="white"/>
+        </w:rPr>
+        <w:t>User</w:t>
+      </w:r>
+      <w:bookmarkEnd w:id="4"/>
     </w:p>
     <w:p>
       <w:pPr>
@@ -1683,20 +1728,14 @@
           <w:highlight w:val="white"/>
         </w:rPr>
       </w:pPr>
-      <w:bookmarkStart w:id="6" w:name="_Toc322251908"/>
-      <w:r>
-        <w:rPr>
-          <w:highlight w:val="white"/>
-        </w:rPr>
-        <w:t>Admin:</w:t>
-      </w:r>
-      <w:bookmarkEnd w:id="6"/>
-      <w:r>
-        <w:rPr>
-          <w:highlight w:val="white"/>
-        </w:rPr>
-        <w:t xml:space="preserve"> </w:t>
-      </w:r>
+      <w:bookmarkStart w:id="5" w:name="_Toc322253189"/>
+      <w:r>
+        <w:rPr>
+          <w:highlight w:val="white"/>
+        </w:rPr>
+        <w:t>Admin</w:t>
+      </w:r>
+      <w:bookmarkEnd w:id="5"/>
     </w:p>
     <w:p>
       <w:pPr>
@@ -1817,14 +1856,14 @@
           <w:highlight w:val="white"/>
         </w:rPr>
       </w:pPr>
-      <w:bookmarkStart w:id="7" w:name="_Toc322251909"/>
-      <w:r>
-        <w:rPr>
-          <w:highlight w:val="white"/>
-        </w:rPr>
-        <w:t>Teacher:</w:t>
-      </w:r>
-      <w:bookmarkEnd w:id="7"/>
+      <w:bookmarkStart w:id="6" w:name="_Toc322253190"/>
+      <w:r>
+        <w:rPr>
+          <w:highlight w:val="white"/>
+        </w:rPr>
+        <w:t>Teacher</w:t>
+      </w:r>
+      <w:bookmarkEnd w:id="6"/>
     </w:p>
     <w:p>
       <w:pPr>
@@ -1985,28 +2024,8 @@
           <w:highlight w:val="white"/>
         </w:rPr>
       </w:pPr>
-    </w:p>
-    <w:p>
-      <w:pPr>
-        <w:rPr>
-          <w:rFonts w:asciiTheme="majorHAnsi" w:eastAsia="Arial" w:hAnsiTheme="majorHAnsi" w:cs="Arial"/>
-          <w:color w:val="000000"/>
-          <w:sz w:val="22"/>
-          <w:szCs w:val="22"/>
-          <w:highlight w:val="white"/>
-        </w:rPr>
-      </w:pPr>
-    </w:p>
-    <w:p>
-      <w:pPr>
-        <w:rPr>
-          <w:rFonts w:asciiTheme="majorHAnsi" w:eastAsia="Arial" w:hAnsiTheme="majorHAnsi" w:cs="Arial"/>
-          <w:color w:val="000000"/>
-          <w:sz w:val="22"/>
-          <w:szCs w:val="22"/>
-          <w:highlight w:val="white"/>
-        </w:rPr>
-      </w:pPr>
+      <w:bookmarkStart w:id="7" w:name="_GoBack"/>
+      <w:bookmarkEnd w:id="7"/>
     </w:p>
     <w:p>
       <w:pPr>
@@ -2015,12 +2034,12 @@
           <w:highlight w:val="white"/>
         </w:rPr>
       </w:pPr>
-      <w:bookmarkStart w:id="8" w:name="_Toc322251910"/>
-      <w:r>
-        <w:rPr>
-          <w:highlight w:val="white"/>
-        </w:rPr>
-        <w:t>Student:</w:t>
+      <w:bookmarkStart w:id="8" w:name="_Toc322253191"/>
+      <w:r>
+        <w:rPr>
+          <w:highlight w:val="white"/>
+        </w:rPr>
+        <w:t>Student</w:t>
       </w:r>
       <w:bookmarkEnd w:id="8"/>
     </w:p>
@@ -2156,18 +2175,12 @@
           <w:highlight w:val="white"/>
         </w:rPr>
       </w:pPr>
-      <w:bookmarkStart w:id="9" w:name="_Toc322251911"/>
+      <w:bookmarkStart w:id="9" w:name="_Toc322253192"/>
       <w:r>
         <w:rPr>
           <w:highlight w:val="white"/>
         </w:rPr>
         <w:t>Class</w:t>
-      </w:r>
-      <w:r>
-        <w:rPr>
-          <w:highlight w:val="white"/>
-        </w:rPr>
-        <w:t>:</w:t>
       </w:r>
       <w:bookmarkEnd w:id="9"/>
     </w:p>
@@ -2326,26 +2339,19 @@
     </w:p>
     <w:p>
       <w:pPr>
-        <w:rPr>
-          <w:rFonts w:asciiTheme="majorHAnsi" w:eastAsia="Arial" w:hAnsiTheme="majorHAnsi" w:cs="Arial"/>
-          <w:b/>
-          <w:color w:val="000000"/>
-          <w:sz w:val="22"/>
-          <w:szCs w:val="22"/>
-          <w:highlight w:val="white"/>
-        </w:rPr>
-      </w:pPr>
-      <w:r>
-        <w:rPr>
-          <w:rFonts w:asciiTheme="majorHAnsi" w:eastAsia="Arial" w:hAnsiTheme="majorHAnsi" w:cs="Arial"/>
-          <w:b/>
-          <w:color w:val="000000"/>
-          <w:sz w:val="22"/>
-          <w:szCs w:val="22"/>
+        <w:pStyle w:val="Heading3"/>
+        <w:rPr>
+          <w:highlight w:val="white"/>
+        </w:rPr>
+      </w:pPr>
+      <w:bookmarkStart w:id="10" w:name="_Toc322253193"/>
+      <w:r>
+        <w:rPr>
           <w:highlight w:val="white"/>
         </w:rPr>
         <w:t>Worksheet</w:t>
       </w:r>
+      <w:bookmarkEnd w:id="10"/>
     </w:p>
     <w:p>
       <w:pPr>
@@ -2500,36 +2506,19 @@
     </w:p>
     <w:p>
       <w:pPr>
-        <w:rPr>
-          <w:rFonts w:asciiTheme="majorHAnsi" w:eastAsia="Arial" w:hAnsiTheme="majorHAnsi" w:cs="Arial"/>
-          <w:color w:val="000000"/>
-          <w:sz w:val="22"/>
-          <w:szCs w:val="22"/>
-          <w:highlight w:val="white"/>
-        </w:rPr>
-      </w:pPr>
-    </w:p>
-    <w:p>
-      <w:pPr>
         <w:pStyle w:val="Heading3"/>
         <w:rPr>
           <w:highlight w:val="white"/>
         </w:rPr>
       </w:pPr>
-      <w:bookmarkStart w:id="10" w:name="_Toc322251912"/>
+      <w:bookmarkStart w:id="11" w:name="_Toc322253194"/>
       <w:r>
         <w:rPr>
           <w:highlight w:val="white"/>
         </w:rPr>
         <w:t>EncryptedPassword</w:t>
       </w:r>
-      <w:r>
-        <w:rPr>
-          <w:highlight w:val="white"/>
-        </w:rPr>
-        <w:t>:</w:t>
-      </w:r>
-      <w:bookmarkEnd w:id="10"/>
+      <w:bookmarkEnd w:id="11"/>
     </w:p>
     <w:p>
       <w:pPr>
@@ -2645,52 +2634,19 @@
     </w:p>
     <w:p>
       <w:pPr>
-        <w:rPr>
-          <w:rFonts w:asciiTheme="majorHAnsi" w:eastAsia="Arial" w:hAnsiTheme="majorHAnsi" w:cs="Arial"/>
-          <w:color w:val="000000"/>
-          <w:sz w:val="22"/>
-          <w:szCs w:val="22"/>
-          <w:highlight w:val="white"/>
-        </w:rPr>
-      </w:pPr>
-    </w:p>
-    <w:p>
-      <w:pPr>
-        <w:rPr>
-          <w:rFonts w:asciiTheme="majorHAnsi" w:eastAsia="Arial" w:hAnsiTheme="majorHAnsi" w:cs="Arial"/>
-          <w:color w:val="000000"/>
-          <w:sz w:val="22"/>
-          <w:szCs w:val="22"/>
-          <w:highlight w:val="white"/>
-        </w:rPr>
-      </w:pPr>
-    </w:p>
-    <w:p>
-      <w:pPr>
-        <w:rPr>
-          <w:rFonts w:asciiTheme="majorHAnsi" w:eastAsia="Arial" w:hAnsiTheme="majorHAnsi" w:cs="Arial"/>
-          <w:color w:val="000000"/>
-          <w:sz w:val="22"/>
-          <w:szCs w:val="22"/>
-          <w:highlight w:val="white"/>
-        </w:rPr>
-      </w:pPr>
-    </w:p>
-    <w:p>
-      <w:pPr>
         <w:pStyle w:val="Heading3"/>
         <w:rPr>
           <w:highlight w:val="white"/>
         </w:rPr>
       </w:pPr>
-      <w:bookmarkStart w:id="11" w:name="_Toc322251913"/>
+      <w:bookmarkStart w:id="12" w:name="_Toc322253195"/>
       <w:r>
         <w:rPr>
           <w:highlight w:val="white"/>
         </w:rPr>
         <w:t>Difficulty</w:t>
       </w:r>
-      <w:bookmarkEnd w:id="11"/>
+      <w:bookmarkEnd w:id="12"/>
     </w:p>
     <w:p>
       <w:pPr>
@@ -2774,8 +2730,8 @@
           <w:sz w:val="22"/>
         </w:rPr>
         <w:drawing>
-          <wp:inline distT="0" distB="0" distL="0" distR="0" wp14:anchorId="184F584D" wp14:editId="7AC68F52">
-            <wp:extent cx="1934633" cy="2533649"/>
+          <wp:inline distT="0" distB="0" distL="0" distR="0" wp14:anchorId="184F584D" wp14:editId="42531A73">
+            <wp:extent cx="2057400" cy="2533015"/>
             <wp:effectExtent l="0" t="0" r="0" b="6985"/>
             <wp:docPr id="3" name="Picture 2"/>
             <wp:cNvGraphicFramePr>
@@ -2806,7 +2762,7 @@
                   <pic:spPr bwMode="auto">
                     <a:xfrm>
                       <a:off x="0" y="0"/>
-                      <a:ext cx="1936365" cy="2535917"/>
+                      <a:ext cx="2059757" cy="2535917"/>
                     </a:xfrm>
                     <a:prstGeom prst="rect">
                       <a:avLst/>
@@ -2893,17 +2849,37 @@
           <w:szCs w:val="22"/>
           <w:highlight w:val="white"/>
         </w:rPr>
-        <w:t xml:space="preserve">.random </w:t>
-      </w:r>
-      <w:r>
-        <w:rPr>
-          <w:rFonts w:asciiTheme="majorHAnsi" w:eastAsia="Arial" w:hAnsiTheme="majorHAnsi" w:cs="Arial"/>
-          <w:color w:val="000000"/>
-          <w:sz w:val="22"/>
-          <w:szCs w:val="22"/>
-          <w:highlight w:val="white"/>
-        </w:rPr>
-        <w:t>package of the Fraction Worksheet Creator is heart of programs primary function of creating worksheets.  There are multiple classes that build off one another to accomplish the task of generating the PDF files for the worksheets and answer sheets.</w:t>
+        <w:t xml:space="preserve">random </w:t>
+      </w:r>
+      <w:r>
+        <w:rPr>
+          <w:rFonts w:asciiTheme="majorHAnsi" w:eastAsia="Arial" w:hAnsiTheme="majorHAnsi" w:cs="Arial"/>
+          <w:color w:val="000000"/>
+          <w:sz w:val="22"/>
+          <w:szCs w:val="22"/>
+          <w:highlight w:val="white"/>
+        </w:rPr>
+        <w:t xml:space="preserve">package of the Fraction Worksheet Creator is heart of programs </w:t>
+      </w:r>
+      <w:r>
+        <w:rPr>
+          <w:rFonts w:asciiTheme="majorHAnsi" w:eastAsia="Arial" w:hAnsiTheme="majorHAnsi" w:cs="Arial"/>
+          <w:color w:val="000000"/>
+          <w:sz w:val="22"/>
+          <w:szCs w:val="22"/>
+          <w:highlight w:val="white"/>
+        </w:rPr>
+        <w:t xml:space="preserve">, </w:t>
+      </w:r>
+      <w:r>
+        <w:rPr>
+          <w:rFonts w:asciiTheme="majorHAnsi" w:eastAsia="Arial" w:hAnsiTheme="majorHAnsi" w:cs="Arial"/>
+          <w:color w:val="000000"/>
+          <w:sz w:val="22"/>
+          <w:szCs w:val="22"/>
+          <w:highlight w:val="white"/>
+        </w:rPr>
+        <w:t>primary function of creating worksheets.  There are multiple classes that build off one another to accomplish the task of generating the PDF files for the worksheets and answer sheets.</w:t>
       </w:r>
     </w:p>
     <w:p>
@@ -2942,8 +2918,8 @@
           <w:sz w:val="22"/>
         </w:rPr>
         <w:drawing>
-          <wp:inline distT="0" distB="0" distL="0" distR="0" wp14:anchorId="1F8EBF8A" wp14:editId="69EFC282">
-            <wp:extent cx="5691505" cy="3784600"/>
+          <wp:inline distT="0" distB="0" distL="0" distR="0" wp14:anchorId="1F8EBF8A" wp14:editId="36A4ECB9">
+            <wp:extent cx="5844298" cy="3886200"/>
             <wp:effectExtent l="0" t="0" r="0" b="0"/>
             <wp:docPr id="15" name="Picture 14"/>
             <wp:cNvGraphicFramePr>
@@ -2974,7 +2950,7 @@
                   <pic:spPr bwMode="auto">
                     <a:xfrm>
                       <a:off x="0" y="0"/>
-                      <a:ext cx="5692235" cy="3785085"/>
+                      <a:ext cx="5845440" cy="3886959"/>
                     </a:xfrm>
                     <a:prstGeom prst="rect">
                       <a:avLst/>
@@ -3022,14 +2998,14 @@
           <w:highlight w:val="white"/>
         </w:rPr>
       </w:pPr>
-      <w:bookmarkStart w:id="12" w:name="_Toc322251914"/>
+      <w:bookmarkStart w:id="13" w:name="_Toc322253196"/>
       <w:r>
         <w:rPr>
           <w:highlight w:val="white"/>
         </w:rPr>
         <w:t>FractionGenerator (FNG)</w:t>
       </w:r>
-      <w:bookmarkEnd w:id="12"/>
+      <w:bookmarkEnd w:id="13"/>
     </w:p>
     <w:p>
       <w:pPr>
@@ -3196,14 +3172,14 @@
           <w:highlight w:val="white"/>
         </w:rPr>
       </w:pPr>
-      <w:bookmarkStart w:id="13" w:name="_Toc322251915"/>
+      <w:bookmarkStart w:id="14" w:name="_Toc322253197"/>
       <w:r>
         <w:rPr>
           <w:highlight w:val="white"/>
         </w:rPr>
         <w:t>Equation</w:t>
       </w:r>
-      <w:bookmarkEnd w:id="13"/>
+      <w:bookmarkEnd w:id="14"/>
     </w:p>
     <w:p>
       <w:pPr>
@@ -3326,19 +3302,28 @@
     </w:p>
     <w:p>
       <w:pPr>
+        <w:ind w:hanging="540"/>
+        <w:rPr>
+          <w:rFonts w:asciiTheme="majorHAnsi" w:hAnsiTheme="majorHAnsi"/>
+          <w:sz w:val="22"/>
+        </w:rPr>
+      </w:pPr>
+    </w:p>
+    <w:p>
+      <w:pPr>
         <w:pStyle w:val="Heading3"/>
         <w:rPr>
           <w:highlight w:val="white"/>
         </w:rPr>
       </w:pPr>
-      <w:bookmarkStart w:id="14" w:name="_Toc322251916"/>
+      <w:bookmarkStart w:id="15" w:name="_Toc322253198"/>
       <w:r>
         <w:rPr>
           <w:highlight w:val="white"/>
         </w:rPr>
         <w:t>Fraction</w:t>
       </w:r>
-      <w:bookmarkEnd w:id="14"/>
+      <w:bookmarkEnd w:id="15"/>
     </w:p>
     <w:p>
       <w:pPr>
@@ -3455,14 +3440,14 @@
           <w:highlight w:val="white"/>
         </w:rPr>
       </w:pPr>
-      <w:bookmarkStart w:id="15" w:name="_Toc322251917"/>
+      <w:bookmarkStart w:id="16" w:name="_Toc322253199"/>
       <w:r>
         <w:rPr>
           <w:highlight w:val="white"/>
         </w:rPr>
         <w:t>WS_Master</w:t>
       </w:r>
-      <w:bookmarkEnd w:id="15"/>
+      <w:bookmarkEnd w:id="16"/>
     </w:p>
     <w:p>
       <w:pPr>
@@ -3580,6 +3565,9 @@
         </w:drawing>
       </w:r>
     </w:p>
+    <w:p/>
+    <w:p/>
+    <w:p/>
     <w:p/>
     <w:p/>
     <w:p>
@@ -3978,18 +3966,6 @@
         </w:rPr>
       </w:pPr>
     </w:p>
-    <w:p/>
-    <w:p>
-      <w:pPr>
-        <w:rPr>
-          <w:rFonts w:asciiTheme="majorHAnsi" w:eastAsia="Arial" w:hAnsiTheme="majorHAnsi" w:cs="Arial"/>
-          <w:color w:val="000000"/>
-          <w:sz w:val="22"/>
-          <w:szCs w:val="22"/>
-          <w:highlight w:val="white"/>
-        </w:rPr>
-      </w:pPr>
-    </w:p>
     <w:p>
       <w:pPr>
         <w:rPr>
@@ -4021,6 +3997,83 @@
         </w:rPr>
         <w:t>Beginner worksheets require separate subclasses since there is little commonality between the different worksheets at this level.</w:t>
       </w:r>
+    </w:p>
+    <w:p>
+      <w:pPr>
+        <w:rPr>
+          <w:rFonts w:asciiTheme="majorHAnsi" w:eastAsia="Arial" w:hAnsiTheme="majorHAnsi" w:cs="Arial"/>
+          <w:color w:val="000000"/>
+          <w:sz w:val="22"/>
+          <w:szCs w:val="22"/>
+          <w:highlight w:val="white"/>
+        </w:rPr>
+      </w:pPr>
+    </w:p>
+    <w:p>
+      <w:pPr>
+        <w:rPr>
+          <w:rFonts w:asciiTheme="majorHAnsi" w:eastAsia="Arial" w:hAnsiTheme="majorHAnsi" w:cs="Arial"/>
+          <w:color w:val="000000"/>
+          <w:sz w:val="22"/>
+          <w:szCs w:val="22"/>
+          <w:highlight w:val="white"/>
+        </w:rPr>
+      </w:pPr>
+    </w:p>
+    <w:p>
+      <w:pPr>
+        <w:rPr>
+          <w:rFonts w:asciiTheme="majorHAnsi" w:eastAsia="Arial" w:hAnsiTheme="majorHAnsi" w:cs="Arial"/>
+          <w:color w:val="000000"/>
+          <w:sz w:val="22"/>
+          <w:szCs w:val="22"/>
+          <w:highlight w:val="white"/>
+        </w:rPr>
+      </w:pPr>
+    </w:p>
+    <w:p>
+      <w:pPr>
+        <w:rPr>
+          <w:rFonts w:asciiTheme="majorHAnsi" w:eastAsia="Arial" w:hAnsiTheme="majorHAnsi" w:cs="Arial"/>
+          <w:color w:val="000000"/>
+          <w:sz w:val="22"/>
+          <w:szCs w:val="22"/>
+          <w:highlight w:val="white"/>
+        </w:rPr>
+      </w:pPr>
+    </w:p>
+    <w:p>
+      <w:pPr>
+        <w:rPr>
+          <w:rFonts w:asciiTheme="majorHAnsi" w:eastAsia="Arial" w:hAnsiTheme="majorHAnsi" w:cs="Arial"/>
+          <w:color w:val="000000"/>
+          <w:sz w:val="22"/>
+          <w:szCs w:val="22"/>
+          <w:highlight w:val="white"/>
+        </w:rPr>
+      </w:pPr>
+    </w:p>
+    <w:p>
+      <w:pPr>
+        <w:rPr>
+          <w:rFonts w:asciiTheme="majorHAnsi" w:eastAsia="Arial" w:hAnsiTheme="majorHAnsi" w:cs="Arial"/>
+          <w:color w:val="000000"/>
+          <w:sz w:val="22"/>
+          <w:szCs w:val="22"/>
+          <w:highlight w:val="white"/>
+        </w:rPr>
+      </w:pPr>
+    </w:p>
+    <w:p>
+      <w:pPr>
+        <w:rPr>
+          <w:rFonts w:asciiTheme="majorHAnsi" w:eastAsia="Arial" w:hAnsiTheme="majorHAnsi" w:cs="Arial"/>
+          <w:color w:val="000000"/>
+          <w:sz w:val="22"/>
+          <w:szCs w:val="22"/>
+          <w:highlight w:val="white"/>
+        </w:rPr>
+      </w:pPr>
     </w:p>
     <w:p>
       <w:pPr>
@@ -4285,7 +4338,7 @@
           <w:szCs w:val="24"/>
         </w:rPr>
       </w:pPr>
-      <w:bookmarkStart w:id="16" w:name="_Toc322251918"/>
+      <w:bookmarkStart w:id="17" w:name="_Toc322253200"/>
       <w:r>
         <w:rPr>
           <w:sz w:val="24"/>
@@ -4293,7 +4346,7 @@
         </w:rPr>
         <w:t>Graphical Mockup</w:t>
       </w:r>
-      <w:bookmarkEnd w:id="16"/>
+      <w:bookmarkEnd w:id="17"/>
     </w:p>
     <w:p>
       <w:pPr>
@@ -6642,7 +6695,7 @@
 </file>
 
 <file path=customXml/itemProps1.xml><?xml version="1.0" encoding="utf-8"?>
-<ds:datastoreItem xmlns:ds="http://schemas.openxmlformats.org/officeDocument/2006/customXml" ds:itemID="{BED00549-FBC4-D742-8DB2-BF02B38C153D}">
+<ds:datastoreItem xmlns:ds="http://schemas.openxmlformats.org/officeDocument/2006/customXml" ds:itemID="{A812DB27-0A41-4C4F-9C88-A8DFDD023737}">
   <ds:schemaRefs>
     <ds:schemaRef ds:uri="http://schemas.openxmlformats.org/officeDocument/2006/bibliography"/>
   </ds:schemaRefs>

</xml_diff>